<commit_message>
Added copy of index file entitled ARIA
</commit_message>
<xml_diff>
--- a/docs/ARIA CA3 0.2.docx
+++ b/docs/ARIA CA3 0.2.docx
@@ -29,21 +29,16 @@
     <w:p/>
     <w:p>
       <w:pPr>
-        <w:pStyle w:val="Title0"/>
+        <w:pStyle w:val="Title"/>
         <w:jc w:val="center"/>
       </w:pPr>
-      <w:proofErr w:type="spellStart"/>
-      <w:r>
-        <w:t>Entaria</w:t>
-      </w:r>
-      <w:proofErr w:type="spellEnd"/>
-      <w:r>
-        <w:t xml:space="preserve"> Application </w:t>
-      </w:r>
-    </w:p>
-    <w:p>
-      <w:pPr>
-        <w:pStyle w:val="Title0"/>
+      <w:r>
+        <w:t xml:space="preserve">Entaria Application </w:t>
+      </w:r>
+    </w:p>
+    <w:p>
+      <w:pPr>
+        <w:pStyle w:val="Title"/>
         <w:jc w:val="center"/>
         <w:rPr>
           <w:sz w:val="24"/>
@@ -51,11 +46,11 @@
           <w:lang w:val="de-DE"/>
         </w:rPr>
       </w:pPr>
-      <w:proofErr w:type="gramStart"/>
-      <w:r>
-        <w:t>for</w:t>
-      </w:r>
-      <w:proofErr w:type="gramEnd"/>
+      <w:bookmarkStart w:id="0" w:name="_GoBack"/>
+      <w:bookmarkEnd w:id="0"/>
+      <w:r>
+        <w:t>For</w:t>
+      </w:r>
       <w:r>
         <w:t xml:space="preserve"> ARIA CA3</w:t>
       </w:r>
@@ -108,23 +103,31 @@
         </w:rPr>
         <w:t>Adrian Mann</w:t>
       </w:r>
-    </w:p>
-    <w:p>
-      <w:pPr>
-        <w:pStyle w:val="email"/>
-        <w:spacing w:after="0"/>
+      <w:r>
         <w:rPr>
           <w:sz w:val="24"/>
           <w:szCs w:val="24"/>
           <w:lang w:val="de-DE"/>
         </w:rPr>
-      </w:pPr>
-      <w:r>
+        <w:t xml:space="preserve"> 12110701</w:t>
+      </w:r>
+    </w:p>
+    <w:p>
+      <w:pPr>
+        <w:pStyle w:val="email"/>
+        <w:spacing w:after="0"/>
         <w:rPr>
           <w:sz w:val="24"/>
           <w:szCs w:val="24"/>
           <w:lang w:val="de-DE"/>
         </w:rPr>
+      </w:pPr>
+      <w:r>
+        <w:rPr>
+          <w:sz w:val="24"/>
+          <w:szCs w:val="24"/>
+          <w:lang w:val="de-DE"/>
+        </w:rPr>
         <w:t>Brendan O'Brien</w:t>
       </w:r>
     </w:p>
@@ -240,6 +243,15 @@
     </w:p>
     <w:sdt>
       <w:sdtPr>
+        <w:rPr>
+          <w:rFonts w:asciiTheme="minorHAnsi" w:eastAsiaTheme="minorEastAsia" w:hAnsiTheme="minorHAnsi" w:cstheme="minorBidi"/>
+          <w:b w:val="0"/>
+          <w:bCs w:val="0"/>
+          <w:smallCaps w:val="0"/>
+          <w:color w:val="auto"/>
+          <w:sz w:val="22"/>
+          <w:szCs w:val="22"/>
+        </w:rPr>
         <w:id w:val="-852963191"/>
         <w:docPartObj>
           <w:docPartGallery w:val="Table of Contents"/>
@@ -248,12 +260,7 @@
       </w:sdtPr>
       <w:sdtEndPr>
         <w:rPr>
-          <w:rFonts w:asciiTheme="minorHAnsi" w:eastAsiaTheme="minorEastAsia" w:hAnsiTheme="minorHAnsi" w:cstheme="minorBidi"/>
-          <w:smallCaps w:val="0"/>
           <w:noProof/>
-          <w:color w:val="auto"/>
-          <w:sz w:val="22"/>
-          <w:szCs w:val="22"/>
         </w:rPr>
       </w:sdtEndPr>
       <w:sdtContent>
@@ -1230,8 +1237,6 @@
         </w:rPr>
         <w:br w:type="page"/>
       </w:r>
-      <w:bookmarkStart w:id="0" w:name="_GoBack"/>
-      <w:bookmarkEnd w:id="0"/>
     </w:p>
     <w:p>
       <w:pPr>
@@ -2117,1435 +2122,7 @@
         <w:rPr>
           <w:rFonts w:ascii="Times New Roman" w:hAnsi="Times New Roman" w:cs="Times New Roman"/>
         </w:rPr>
-        <w:t xml:space="preserve">Text </w:t>
-      </w:r>
-      <w:proofErr w:type="spellStart"/>
-      <w:r>
-        <w:rPr>
-          <w:rFonts w:ascii="Times New Roman" w:hAnsi="Times New Roman" w:cs="Times New Roman"/>
-        </w:rPr>
-        <w:t>text</w:t>
-      </w:r>
-      <w:proofErr w:type="spellEnd"/>
-      <w:r>
-        <w:rPr>
-          <w:rFonts w:ascii="Times New Roman" w:hAnsi="Times New Roman" w:cs="Times New Roman"/>
-        </w:rPr>
-        <w:t xml:space="preserve"> </w:t>
-      </w:r>
-      <w:proofErr w:type="spellStart"/>
-      <w:r>
-        <w:rPr>
-          <w:rFonts w:ascii="Times New Roman" w:hAnsi="Times New Roman" w:cs="Times New Roman"/>
-        </w:rPr>
-        <w:t>text</w:t>
-      </w:r>
-      <w:proofErr w:type="spellEnd"/>
-      <w:r>
-        <w:rPr>
-          <w:rFonts w:ascii="Times New Roman" w:hAnsi="Times New Roman" w:cs="Times New Roman"/>
-        </w:rPr>
-        <w:t xml:space="preserve"> </w:t>
-      </w:r>
-      <w:proofErr w:type="spellStart"/>
-      <w:r>
-        <w:rPr>
-          <w:rFonts w:ascii="Times New Roman" w:hAnsi="Times New Roman" w:cs="Times New Roman"/>
-        </w:rPr>
-        <w:t>text</w:t>
-      </w:r>
-      <w:proofErr w:type="spellEnd"/>
-      <w:r>
-        <w:rPr>
-          <w:rFonts w:ascii="Times New Roman" w:hAnsi="Times New Roman" w:cs="Times New Roman"/>
-        </w:rPr>
-        <w:t xml:space="preserve"> </w:t>
-      </w:r>
-      <w:proofErr w:type="spellStart"/>
-      <w:r>
-        <w:rPr>
-          <w:rFonts w:ascii="Times New Roman" w:hAnsi="Times New Roman" w:cs="Times New Roman"/>
-        </w:rPr>
-        <w:t>text</w:t>
-      </w:r>
-      <w:proofErr w:type="spellEnd"/>
-      <w:r>
-        <w:rPr>
-          <w:rFonts w:ascii="Times New Roman" w:hAnsi="Times New Roman" w:cs="Times New Roman"/>
-        </w:rPr>
-        <w:t xml:space="preserve"> </w:t>
-      </w:r>
-      <w:proofErr w:type="spellStart"/>
-      <w:r>
-        <w:rPr>
-          <w:rFonts w:ascii="Times New Roman" w:hAnsi="Times New Roman" w:cs="Times New Roman"/>
-        </w:rPr>
-        <w:t>text</w:t>
-      </w:r>
-      <w:proofErr w:type="spellEnd"/>
-      <w:r>
-        <w:rPr>
-          <w:rFonts w:ascii="Times New Roman" w:hAnsi="Times New Roman" w:cs="Times New Roman"/>
-        </w:rPr>
-        <w:t xml:space="preserve"> </w:t>
-      </w:r>
-      <w:proofErr w:type="spellStart"/>
-      <w:r>
-        <w:rPr>
-          <w:rFonts w:ascii="Times New Roman" w:hAnsi="Times New Roman" w:cs="Times New Roman"/>
-        </w:rPr>
-        <w:t>text</w:t>
-      </w:r>
-      <w:proofErr w:type="spellEnd"/>
-      <w:r>
-        <w:rPr>
-          <w:rFonts w:ascii="Times New Roman" w:hAnsi="Times New Roman" w:cs="Times New Roman"/>
-        </w:rPr>
-        <w:t xml:space="preserve"> </w:t>
-      </w:r>
-      <w:proofErr w:type="spellStart"/>
-      <w:r>
-        <w:rPr>
-          <w:rFonts w:ascii="Times New Roman" w:hAnsi="Times New Roman" w:cs="Times New Roman"/>
-        </w:rPr>
-        <w:t>text</w:t>
-      </w:r>
-      <w:proofErr w:type="spellEnd"/>
-      <w:r>
-        <w:rPr>
-          <w:rFonts w:ascii="Times New Roman" w:hAnsi="Times New Roman" w:cs="Times New Roman"/>
-        </w:rPr>
-        <w:t xml:space="preserve"> </w:t>
-      </w:r>
-      <w:proofErr w:type="spellStart"/>
-      <w:r>
-        <w:rPr>
-          <w:rFonts w:ascii="Times New Roman" w:hAnsi="Times New Roman" w:cs="Times New Roman"/>
-        </w:rPr>
-        <w:t>text</w:t>
-      </w:r>
-      <w:proofErr w:type="spellEnd"/>
-      <w:r>
-        <w:rPr>
-          <w:rFonts w:ascii="Times New Roman" w:hAnsi="Times New Roman" w:cs="Times New Roman"/>
-        </w:rPr>
-        <w:t xml:space="preserve"> </w:t>
-      </w:r>
-      <w:proofErr w:type="spellStart"/>
-      <w:r>
-        <w:rPr>
-          <w:rFonts w:ascii="Times New Roman" w:hAnsi="Times New Roman" w:cs="Times New Roman"/>
-        </w:rPr>
-        <w:t>text</w:t>
-      </w:r>
-      <w:proofErr w:type="spellEnd"/>
-      <w:r>
-        <w:rPr>
-          <w:rFonts w:ascii="Times New Roman" w:hAnsi="Times New Roman" w:cs="Times New Roman"/>
-        </w:rPr>
-        <w:t xml:space="preserve"> </w:t>
-      </w:r>
-      <w:proofErr w:type="spellStart"/>
-      <w:r>
-        <w:rPr>
-          <w:rFonts w:ascii="Times New Roman" w:hAnsi="Times New Roman" w:cs="Times New Roman"/>
-        </w:rPr>
-        <w:t>text</w:t>
-      </w:r>
-      <w:proofErr w:type="spellEnd"/>
-      <w:r>
-        <w:rPr>
-          <w:rFonts w:ascii="Times New Roman" w:hAnsi="Times New Roman" w:cs="Times New Roman"/>
-        </w:rPr>
-        <w:t xml:space="preserve"> </w:t>
-      </w:r>
-      <w:proofErr w:type="spellStart"/>
-      <w:r>
-        <w:rPr>
-          <w:rFonts w:ascii="Times New Roman" w:hAnsi="Times New Roman" w:cs="Times New Roman"/>
-        </w:rPr>
-        <w:t>text</w:t>
-      </w:r>
-      <w:proofErr w:type="spellEnd"/>
-      <w:r>
-        <w:rPr>
-          <w:rFonts w:ascii="Times New Roman" w:hAnsi="Times New Roman" w:cs="Times New Roman"/>
-        </w:rPr>
-        <w:t xml:space="preserve"> </w:t>
-      </w:r>
-      <w:proofErr w:type="spellStart"/>
-      <w:r>
-        <w:rPr>
-          <w:rFonts w:ascii="Times New Roman" w:hAnsi="Times New Roman" w:cs="Times New Roman"/>
-        </w:rPr>
-        <w:t>text</w:t>
-      </w:r>
-      <w:proofErr w:type="spellEnd"/>
-      <w:r>
-        <w:rPr>
-          <w:rFonts w:ascii="Times New Roman" w:hAnsi="Times New Roman" w:cs="Times New Roman"/>
-        </w:rPr>
-        <w:t xml:space="preserve"> </w:t>
-      </w:r>
-      <w:proofErr w:type="spellStart"/>
-      <w:r>
-        <w:rPr>
-          <w:rFonts w:ascii="Times New Roman" w:hAnsi="Times New Roman" w:cs="Times New Roman"/>
-        </w:rPr>
-        <w:t>text</w:t>
-      </w:r>
-      <w:proofErr w:type="spellEnd"/>
-      <w:r>
-        <w:rPr>
-          <w:rFonts w:ascii="Times New Roman" w:hAnsi="Times New Roman" w:cs="Times New Roman"/>
-        </w:rPr>
-        <w:t xml:space="preserve"> </w:t>
-      </w:r>
-      <w:proofErr w:type="spellStart"/>
-      <w:r>
-        <w:rPr>
-          <w:rFonts w:ascii="Times New Roman" w:hAnsi="Times New Roman" w:cs="Times New Roman"/>
-        </w:rPr>
-        <w:t>text</w:t>
-      </w:r>
-      <w:proofErr w:type="spellEnd"/>
-      <w:r>
-        <w:rPr>
-          <w:rFonts w:ascii="Times New Roman" w:hAnsi="Times New Roman" w:cs="Times New Roman"/>
-        </w:rPr>
-        <w:t xml:space="preserve">  </w:t>
-      </w:r>
-      <w:proofErr w:type="spellStart"/>
-      <w:r>
-        <w:rPr>
-          <w:rFonts w:ascii="Times New Roman" w:hAnsi="Times New Roman" w:cs="Times New Roman"/>
-        </w:rPr>
-        <w:t>text</w:t>
-      </w:r>
-      <w:proofErr w:type="spellEnd"/>
-      <w:r>
-        <w:rPr>
-          <w:rFonts w:ascii="Times New Roman" w:hAnsi="Times New Roman" w:cs="Times New Roman"/>
-        </w:rPr>
-        <w:t xml:space="preserve"> </w:t>
-      </w:r>
-      <w:proofErr w:type="spellStart"/>
-      <w:r>
-        <w:rPr>
-          <w:rFonts w:ascii="Times New Roman" w:hAnsi="Times New Roman" w:cs="Times New Roman"/>
-        </w:rPr>
-        <w:t>text</w:t>
-      </w:r>
-      <w:proofErr w:type="spellEnd"/>
-      <w:r>
-        <w:rPr>
-          <w:rFonts w:ascii="Times New Roman" w:hAnsi="Times New Roman" w:cs="Times New Roman"/>
-        </w:rPr>
-        <w:t xml:space="preserve"> </w:t>
-      </w:r>
-      <w:proofErr w:type="spellStart"/>
-      <w:r>
-        <w:rPr>
-          <w:rFonts w:ascii="Times New Roman" w:hAnsi="Times New Roman" w:cs="Times New Roman"/>
-        </w:rPr>
-        <w:t>text</w:t>
-      </w:r>
-      <w:proofErr w:type="spellEnd"/>
-      <w:r>
-        <w:rPr>
-          <w:rFonts w:ascii="Times New Roman" w:hAnsi="Times New Roman" w:cs="Times New Roman"/>
-        </w:rPr>
-        <w:t xml:space="preserve"> </w:t>
-      </w:r>
-      <w:proofErr w:type="spellStart"/>
-      <w:r>
-        <w:rPr>
-          <w:rFonts w:ascii="Times New Roman" w:hAnsi="Times New Roman" w:cs="Times New Roman"/>
-        </w:rPr>
-        <w:t>text</w:t>
-      </w:r>
-      <w:proofErr w:type="spellEnd"/>
-      <w:r>
-        <w:rPr>
-          <w:rFonts w:ascii="Times New Roman" w:hAnsi="Times New Roman" w:cs="Times New Roman"/>
-        </w:rPr>
-        <w:t xml:space="preserve"> </w:t>
-      </w:r>
-      <w:proofErr w:type="spellStart"/>
-      <w:r>
-        <w:rPr>
-          <w:rFonts w:ascii="Times New Roman" w:hAnsi="Times New Roman" w:cs="Times New Roman"/>
-        </w:rPr>
-        <w:t>text</w:t>
-      </w:r>
-      <w:proofErr w:type="spellEnd"/>
-      <w:r>
-        <w:rPr>
-          <w:rFonts w:ascii="Times New Roman" w:hAnsi="Times New Roman" w:cs="Times New Roman"/>
-        </w:rPr>
-        <w:t xml:space="preserve"> </w:t>
-      </w:r>
-      <w:proofErr w:type="spellStart"/>
-      <w:r>
-        <w:rPr>
-          <w:rFonts w:ascii="Times New Roman" w:hAnsi="Times New Roman" w:cs="Times New Roman"/>
-        </w:rPr>
-        <w:t>text</w:t>
-      </w:r>
-      <w:proofErr w:type="spellEnd"/>
-      <w:r>
-        <w:rPr>
-          <w:rFonts w:ascii="Times New Roman" w:hAnsi="Times New Roman" w:cs="Times New Roman"/>
-        </w:rPr>
-        <w:t xml:space="preserve"> </w:t>
-      </w:r>
-      <w:proofErr w:type="spellStart"/>
-      <w:r>
-        <w:rPr>
-          <w:rFonts w:ascii="Times New Roman" w:hAnsi="Times New Roman" w:cs="Times New Roman"/>
-        </w:rPr>
-        <w:t>text</w:t>
-      </w:r>
-      <w:proofErr w:type="spellEnd"/>
-      <w:r>
-        <w:rPr>
-          <w:rFonts w:ascii="Times New Roman" w:hAnsi="Times New Roman" w:cs="Times New Roman"/>
-        </w:rPr>
-        <w:t xml:space="preserve"> </w:t>
-      </w:r>
-      <w:proofErr w:type="spellStart"/>
-      <w:r>
-        <w:rPr>
-          <w:rFonts w:ascii="Times New Roman" w:hAnsi="Times New Roman" w:cs="Times New Roman"/>
-        </w:rPr>
-        <w:t>text</w:t>
-      </w:r>
-      <w:proofErr w:type="spellEnd"/>
-      <w:r>
-        <w:rPr>
-          <w:rFonts w:ascii="Times New Roman" w:hAnsi="Times New Roman" w:cs="Times New Roman"/>
-        </w:rPr>
-        <w:t xml:space="preserve"> </w:t>
-      </w:r>
-      <w:proofErr w:type="spellStart"/>
-      <w:r>
-        <w:rPr>
-          <w:rFonts w:ascii="Times New Roman" w:hAnsi="Times New Roman" w:cs="Times New Roman"/>
-        </w:rPr>
-        <w:t>text</w:t>
-      </w:r>
-      <w:proofErr w:type="spellEnd"/>
-      <w:r>
-        <w:rPr>
-          <w:rFonts w:ascii="Times New Roman" w:hAnsi="Times New Roman" w:cs="Times New Roman"/>
-        </w:rPr>
-        <w:t xml:space="preserve"> </w:t>
-      </w:r>
-      <w:proofErr w:type="spellStart"/>
-      <w:r>
-        <w:rPr>
-          <w:rFonts w:ascii="Times New Roman" w:hAnsi="Times New Roman" w:cs="Times New Roman"/>
-        </w:rPr>
-        <w:t>text</w:t>
-      </w:r>
-      <w:proofErr w:type="spellEnd"/>
-      <w:r>
-        <w:rPr>
-          <w:rFonts w:ascii="Times New Roman" w:hAnsi="Times New Roman" w:cs="Times New Roman"/>
-        </w:rPr>
-        <w:t xml:space="preserve"> </w:t>
-      </w:r>
-      <w:proofErr w:type="spellStart"/>
-      <w:r>
-        <w:rPr>
-          <w:rFonts w:ascii="Times New Roman" w:hAnsi="Times New Roman" w:cs="Times New Roman"/>
-        </w:rPr>
-        <w:t>text</w:t>
-      </w:r>
-      <w:proofErr w:type="spellEnd"/>
-      <w:r>
-        <w:rPr>
-          <w:rFonts w:ascii="Times New Roman" w:hAnsi="Times New Roman" w:cs="Times New Roman"/>
-        </w:rPr>
-        <w:t xml:space="preserve"> </w:t>
-      </w:r>
-      <w:proofErr w:type="spellStart"/>
-      <w:r>
-        <w:rPr>
-          <w:rFonts w:ascii="Times New Roman" w:hAnsi="Times New Roman" w:cs="Times New Roman"/>
-        </w:rPr>
-        <w:t>text</w:t>
-      </w:r>
-      <w:proofErr w:type="spellEnd"/>
-      <w:r>
-        <w:rPr>
-          <w:rFonts w:ascii="Times New Roman" w:hAnsi="Times New Roman" w:cs="Times New Roman"/>
-        </w:rPr>
-        <w:t xml:space="preserve"> </w:t>
-      </w:r>
-      <w:proofErr w:type="spellStart"/>
-      <w:r>
-        <w:rPr>
-          <w:rFonts w:ascii="Times New Roman" w:hAnsi="Times New Roman" w:cs="Times New Roman"/>
-        </w:rPr>
-        <w:t>text</w:t>
-      </w:r>
-      <w:proofErr w:type="spellEnd"/>
-      <w:r>
-        <w:rPr>
-          <w:rFonts w:ascii="Times New Roman" w:hAnsi="Times New Roman" w:cs="Times New Roman"/>
-        </w:rPr>
-        <w:t xml:space="preserve"> </w:t>
-      </w:r>
-      <w:proofErr w:type="spellStart"/>
-      <w:r>
-        <w:rPr>
-          <w:rFonts w:ascii="Times New Roman" w:hAnsi="Times New Roman" w:cs="Times New Roman"/>
-        </w:rPr>
-        <w:t>text</w:t>
-      </w:r>
-      <w:proofErr w:type="spellEnd"/>
-      <w:r>
-        <w:rPr>
-          <w:rFonts w:ascii="Times New Roman" w:hAnsi="Times New Roman" w:cs="Times New Roman"/>
-        </w:rPr>
-        <w:t xml:space="preserve"> </w:t>
-      </w:r>
-      <w:proofErr w:type="spellStart"/>
-      <w:r>
-        <w:rPr>
-          <w:rFonts w:ascii="Times New Roman" w:hAnsi="Times New Roman" w:cs="Times New Roman"/>
-        </w:rPr>
-        <w:t>text</w:t>
-      </w:r>
-      <w:proofErr w:type="spellEnd"/>
-      <w:r>
-        <w:rPr>
-          <w:rFonts w:ascii="Times New Roman" w:hAnsi="Times New Roman" w:cs="Times New Roman"/>
-        </w:rPr>
-        <w:t xml:space="preserve"> </w:t>
-      </w:r>
-      <w:proofErr w:type="spellStart"/>
-      <w:r>
-        <w:rPr>
-          <w:rFonts w:ascii="Times New Roman" w:hAnsi="Times New Roman" w:cs="Times New Roman"/>
-        </w:rPr>
-        <w:t>text</w:t>
-      </w:r>
-      <w:proofErr w:type="spellEnd"/>
-      <w:r>
-        <w:rPr>
-          <w:rFonts w:ascii="Times New Roman" w:hAnsi="Times New Roman" w:cs="Times New Roman"/>
-        </w:rPr>
-        <w:t xml:space="preserve"> </w:t>
-      </w:r>
-      <w:proofErr w:type="spellStart"/>
-      <w:r>
-        <w:rPr>
-          <w:rFonts w:ascii="Times New Roman" w:hAnsi="Times New Roman" w:cs="Times New Roman"/>
-        </w:rPr>
-        <w:t>text</w:t>
-      </w:r>
-      <w:proofErr w:type="spellEnd"/>
-      <w:r>
-        <w:rPr>
-          <w:rFonts w:ascii="Times New Roman" w:hAnsi="Times New Roman" w:cs="Times New Roman"/>
-        </w:rPr>
-        <w:t xml:space="preserve"> </w:t>
-      </w:r>
-      <w:proofErr w:type="spellStart"/>
-      <w:r>
-        <w:rPr>
-          <w:rFonts w:ascii="Times New Roman" w:hAnsi="Times New Roman" w:cs="Times New Roman"/>
-        </w:rPr>
-        <w:t>text</w:t>
-      </w:r>
-      <w:proofErr w:type="spellEnd"/>
-      <w:r>
-        <w:rPr>
-          <w:rFonts w:ascii="Times New Roman" w:hAnsi="Times New Roman" w:cs="Times New Roman"/>
-        </w:rPr>
-        <w:t xml:space="preserve"> </w:t>
-      </w:r>
-      <w:proofErr w:type="spellStart"/>
-      <w:r>
-        <w:rPr>
-          <w:rFonts w:ascii="Times New Roman" w:hAnsi="Times New Roman" w:cs="Times New Roman"/>
-        </w:rPr>
-        <w:t>text</w:t>
-      </w:r>
-      <w:proofErr w:type="spellEnd"/>
-      <w:r>
-        <w:rPr>
-          <w:rFonts w:ascii="Times New Roman" w:hAnsi="Times New Roman" w:cs="Times New Roman"/>
-        </w:rPr>
-        <w:t xml:space="preserve"> </w:t>
-      </w:r>
-      <w:proofErr w:type="spellStart"/>
-      <w:r>
-        <w:rPr>
-          <w:rFonts w:ascii="Times New Roman" w:hAnsi="Times New Roman" w:cs="Times New Roman"/>
-        </w:rPr>
-        <w:t>text</w:t>
-      </w:r>
-      <w:proofErr w:type="spellEnd"/>
-      <w:r>
-        <w:rPr>
-          <w:rFonts w:ascii="Times New Roman" w:hAnsi="Times New Roman" w:cs="Times New Roman"/>
-        </w:rPr>
-        <w:t xml:space="preserve"> </w:t>
-      </w:r>
-      <w:proofErr w:type="spellStart"/>
-      <w:r>
-        <w:rPr>
-          <w:rFonts w:ascii="Times New Roman" w:hAnsi="Times New Roman" w:cs="Times New Roman"/>
-        </w:rPr>
-        <w:t>text</w:t>
-      </w:r>
-      <w:proofErr w:type="spellEnd"/>
-      <w:r>
-        <w:rPr>
-          <w:rFonts w:ascii="Times New Roman" w:hAnsi="Times New Roman" w:cs="Times New Roman"/>
-        </w:rPr>
-        <w:t xml:space="preserve"> </w:t>
-      </w:r>
-      <w:proofErr w:type="spellStart"/>
-      <w:r>
-        <w:rPr>
-          <w:rFonts w:ascii="Times New Roman" w:hAnsi="Times New Roman" w:cs="Times New Roman"/>
-        </w:rPr>
-        <w:t>text</w:t>
-      </w:r>
-      <w:proofErr w:type="spellEnd"/>
-      <w:r>
-        <w:rPr>
-          <w:rFonts w:ascii="Times New Roman" w:hAnsi="Times New Roman" w:cs="Times New Roman"/>
-        </w:rPr>
-        <w:t xml:space="preserve"> </w:t>
-      </w:r>
-      <w:proofErr w:type="spellStart"/>
-      <w:r>
-        <w:rPr>
-          <w:rFonts w:ascii="Times New Roman" w:hAnsi="Times New Roman" w:cs="Times New Roman"/>
-        </w:rPr>
-        <w:t>text</w:t>
-      </w:r>
-      <w:proofErr w:type="spellEnd"/>
-      <w:r>
-        <w:rPr>
-          <w:rFonts w:ascii="Times New Roman" w:hAnsi="Times New Roman" w:cs="Times New Roman"/>
-        </w:rPr>
-        <w:t xml:space="preserve"> </w:t>
-      </w:r>
-      <w:proofErr w:type="spellStart"/>
-      <w:r>
-        <w:rPr>
-          <w:rFonts w:ascii="Times New Roman" w:hAnsi="Times New Roman" w:cs="Times New Roman"/>
-        </w:rPr>
-        <w:t>text</w:t>
-      </w:r>
-      <w:proofErr w:type="spellEnd"/>
-      <w:r>
-        <w:rPr>
-          <w:rFonts w:ascii="Times New Roman" w:hAnsi="Times New Roman" w:cs="Times New Roman"/>
-        </w:rPr>
-        <w:t xml:space="preserve"> </w:t>
-      </w:r>
-      <w:proofErr w:type="spellStart"/>
-      <w:r>
-        <w:rPr>
-          <w:rFonts w:ascii="Times New Roman" w:hAnsi="Times New Roman" w:cs="Times New Roman"/>
-        </w:rPr>
-        <w:t>text</w:t>
-      </w:r>
-      <w:proofErr w:type="spellEnd"/>
-      <w:r>
-        <w:rPr>
-          <w:rFonts w:ascii="Times New Roman" w:hAnsi="Times New Roman" w:cs="Times New Roman"/>
-        </w:rPr>
-        <w:t xml:space="preserve"> </w:t>
-      </w:r>
-      <w:proofErr w:type="spellStart"/>
-      <w:r>
-        <w:rPr>
-          <w:rFonts w:ascii="Times New Roman" w:hAnsi="Times New Roman" w:cs="Times New Roman"/>
-        </w:rPr>
-        <w:t>text</w:t>
-      </w:r>
-      <w:proofErr w:type="spellEnd"/>
-      <w:r>
-        <w:rPr>
-          <w:rFonts w:ascii="Times New Roman" w:hAnsi="Times New Roman" w:cs="Times New Roman"/>
-        </w:rPr>
-        <w:t xml:space="preserve"> </w:t>
-      </w:r>
-      <w:proofErr w:type="spellStart"/>
-      <w:r>
-        <w:rPr>
-          <w:rFonts w:ascii="Times New Roman" w:hAnsi="Times New Roman" w:cs="Times New Roman"/>
-        </w:rPr>
-        <w:t>text</w:t>
-      </w:r>
-      <w:proofErr w:type="spellEnd"/>
-      <w:r>
-        <w:rPr>
-          <w:rFonts w:ascii="Times New Roman" w:hAnsi="Times New Roman" w:cs="Times New Roman"/>
-        </w:rPr>
-        <w:t xml:space="preserve"> </w:t>
-      </w:r>
-      <w:proofErr w:type="spellStart"/>
-      <w:r>
-        <w:rPr>
-          <w:rFonts w:ascii="Times New Roman" w:hAnsi="Times New Roman" w:cs="Times New Roman"/>
-        </w:rPr>
-        <w:t>text</w:t>
-      </w:r>
-      <w:proofErr w:type="spellEnd"/>
-      <w:r>
-        <w:rPr>
-          <w:rFonts w:ascii="Times New Roman" w:hAnsi="Times New Roman" w:cs="Times New Roman"/>
-        </w:rPr>
-        <w:t xml:space="preserve"> </w:t>
-      </w:r>
-      <w:proofErr w:type="spellStart"/>
-      <w:r>
-        <w:rPr>
-          <w:rFonts w:ascii="Times New Roman" w:hAnsi="Times New Roman" w:cs="Times New Roman"/>
-        </w:rPr>
-        <w:t>text</w:t>
-      </w:r>
-      <w:proofErr w:type="spellEnd"/>
-      <w:r>
-        <w:rPr>
-          <w:rFonts w:ascii="Times New Roman" w:hAnsi="Times New Roman" w:cs="Times New Roman"/>
-        </w:rPr>
-        <w:t xml:space="preserve"> </w:t>
-      </w:r>
-      <w:proofErr w:type="spellStart"/>
-      <w:r>
-        <w:rPr>
-          <w:rFonts w:ascii="Times New Roman" w:hAnsi="Times New Roman" w:cs="Times New Roman"/>
-        </w:rPr>
-        <w:t>text</w:t>
-      </w:r>
-      <w:proofErr w:type="spellEnd"/>
-      <w:r>
-        <w:rPr>
-          <w:rFonts w:ascii="Times New Roman" w:hAnsi="Times New Roman" w:cs="Times New Roman"/>
-        </w:rPr>
-        <w:t xml:space="preserve"> </w:t>
-      </w:r>
-      <w:proofErr w:type="spellStart"/>
-      <w:r>
-        <w:rPr>
-          <w:rFonts w:ascii="Times New Roman" w:hAnsi="Times New Roman" w:cs="Times New Roman"/>
-        </w:rPr>
-        <w:t>text</w:t>
-      </w:r>
-      <w:proofErr w:type="spellEnd"/>
-      <w:r>
-        <w:rPr>
-          <w:rFonts w:ascii="Times New Roman" w:hAnsi="Times New Roman" w:cs="Times New Roman"/>
-        </w:rPr>
-        <w:t xml:space="preserve"> </w:t>
-      </w:r>
-      <w:proofErr w:type="spellStart"/>
-      <w:r>
-        <w:rPr>
-          <w:rFonts w:ascii="Times New Roman" w:hAnsi="Times New Roman" w:cs="Times New Roman"/>
-        </w:rPr>
-        <w:t>text</w:t>
-      </w:r>
-      <w:proofErr w:type="spellEnd"/>
-      <w:r>
-        <w:rPr>
-          <w:rFonts w:ascii="Times New Roman" w:hAnsi="Times New Roman" w:cs="Times New Roman"/>
-        </w:rPr>
-        <w:t xml:space="preserve"> </w:t>
-      </w:r>
-      <w:proofErr w:type="spellStart"/>
-      <w:r>
-        <w:rPr>
-          <w:rFonts w:ascii="Times New Roman" w:hAnsi="Times New Roman" w:cs="Times New Roman"/>
-        </w:rPr>
-        <w:t>text</w:t>
-      </w:r>
-      <w:proofErr w:type="spellEnd"/>
-      <w:r>
-        <w:rPr>
-          <w:rFonts w:ascii="Times New Roman" w:hAnsi="Times New Roman" w:cs="Times New Roman"/>
-        </w:rPr>
-        <w:t xml:space="preserve"> </w:t>
-      </w:r>
-      <w:proofErr w:type="spellStart"/>
-      <w:r>
-        <w:rPr>
-          <w:rFonts w:ascii="Times New Roman" w:hAnsi="Times New Roman" w:cs="Times New Roman"/>
-        </w:rPr>
-        <w:t>text</w:t>
-      </w:r>
-      <w:proofErr w:type="spellEnd"/>
-      <w:r>
-        <w:rPr>
-          <w:rFonts w:ascii="Times New Roman" w:hAnsi="Times New Roman" w:cs="Times New Roman"/>
-        </w:rPr>
-        <w:t xml:space="preserve"> </w:t>
-      </w:r>
-      <w:proofErr w:type="spellStart"/>
-      <w:r>
-        <w:rPr>
-          <w:rFonts w:ascii="Times New Roman" w:hAnsi="Times New Roman" w:cs="Times New Roman"/>
-        </w:rPr>
-        <w:t>text</w:t>
-      </w:r>
-      <w:proofErr w:type="spellEnd"/>
-      <w:r>
-        <w:rPr>
-          <w:rFonts w:ascii="Times New Roman" w:hAnsi="Times New Roman" w:cs="Times New Roman"/>
-        </w:rPr>
-        <w:t xml:space="preserve"> </w:t>
-      </w:r>
-      <w:proofErr w:type="spellStart"/>
-      <w:r>
-        <w:rPr>
-          <w:rFonts w:ascii="Times New Roman" w:hAnsi="Times New Roman" w:cs="Times New Roman"/>
-        </w:rPr>
-        <w:t>text</w:t>
-      </w:r>
-      <w:proofErr w:type="spellEnd"/>
-      <w:r>
-        <w:rPr>
-          <w:rFonts w:ascii="Times New Roman" w:hAnsi="Times New Roman" w:cs="Times New Roman"/>
-        </w:rPr>
-        <w:t xml:space="preserve"> </w:t>
-      </w:r>
-      <w:proofErr w:type="spellStart"/>
-      <w:r>
-        <w:rPr>
-          <w:rFonts w:ascii="Times New Roman" w:hAnsi="Times New Roman" w:cs="Times New Roman"/>
-        </w:rPr>
-        <w:t>text</w:t>
-      </w:r>
-      <w:proofErr w:type="spellEnd"/>
-      <w:r>
-        <w:rPr>
-          <w:rFonts w:ascii="Times New Roman" w:hAnsi="Times New Roman" w:cs="Times New Roman"/>
-        </w:rPr>
-        <w:t xml:space="preserve"> </w:t>
-      </w:r>
-      <w:proofErr w:type="spellStart"/>
-      <w:r>
-        <w:rPr>
-          <w:rFonts w:ascii="Times New Roman" w:hAnsi="Times New Roman" w:cs="Times New Roman"/>
-        </w:rPr>
-        <w:t>text</w:t>
-      </w:r>
-      <w:proofErr w:type="spellEnd"/>
-      <w:r>
-        <w:rPr>
-          <w:rFonts w:ascii="Times New Roman" w:hAnsi="Times New Roman" w:cs="Times New Roman"/>
-        </w:rPr>
-        <w:t xml:space="preserve"> </w:t>
-      </w:r>
-      <w:proofErr w:type="spellStart"/>
-      <w:r>
-        <w:rPr>
-          <w:rFonts w:ascii="Times New Roman" w:hAnsi="Times New Roman" w:cs="Times New Roman"/>
-        </w:rPr>
-        <w:t>text</w:t>
-      </w:r>
-      <w:proofErr w:type="spellEnd"/>
-      <w:r>
-        <w:rPr>
-          <w:rFonts w:ascii="Times New Roman" w:hAnsi="Times New Roman" w:cs="Times New Roman"/>
-        </w:rPr>
-        <w:t xml:space="preserve"> </w:t>
-      </w:r>
-      <w:proofErr w:type="spellStart"/>
-      <w:r>
-        <w:rPr>
-          <w:rFonts w:ascii="Times New Roman" w:hAnsi="Times New Roman" w:cs="Times New Roman"/>
-        </w:rPr>
-        <w:t>text</w:t>
-      </w:r>
-      <w:proofErr w:type="spellEnd"/>
-      <w:r>
-        <w:rPr>
-          <w:rFonts w:ascii="Times New Roman" w:hAnsi="Times New Roman" w:cs="Times New Roman"/>
-        </w:rPr>
-        <w:t xml:space="preserve"> </w:t>
-      </w:r>
-      <w:proofErr w:type="spellStart"/>
-      <w:r>
-        <w:rPr>
-          <w:rFonts w:ascii="Times New Roman" w:hAnsi="Times New Roman" w:cs="Times New Roman"/>
-        </w:rPr>
-        <w:t>text</w:t>
-      </w:r>
-      <w:proofErr w:type="spellEnd"/>
-      <w:r>
-        <w:rPr>
-          <w:rFonts w:ascii="Times New Roman" w:hAnsi="Times New Roman" w:cs="Times New Roman"/>
-        </w:rPr>
-        <w:t xml:space="preserve"> </w:t>
-      </w:r>
-      <w:proofErr w:type="spellStart"/>
-      <w:r>
-        <w:rPr>
-          <w:rFonts w:ascii="Times New Roman" w:hAnsi="Times New Roman" w:cs="Times New Roman"/>
-        </w:rPr>
-        <w:t>text</w:t>
-      </w:r>
-      <w:proofErr w:type="spellEnd"/>
-      <w:r>
-        <w:rPr>
-          <w:rFonts w:ascii="Times New Roman" w:hAnsi="Times New Roman" w:cs="Times New Roman"/>
-        </w:rPr>
-        <w:t xml:space="preserve"> </w:t>
-      </w:r>
-      <w:proofErr w:type="spellStart"/>
-      <w:r>
-        <w:rPr>
-          <w:rFonts w:ascii="Times New Roman" w:hAnsi="Times New Roman" w:cs="Times New Roman"/>
-        </w:rPr>
-        <w:t>text</w:t>
-      </w:r>
-      <w:proofErr w:type="spellEnd"/>
-      <w:r>
-        <w:rPr>
-          <w:rFonts w:ascii="Times New Roman" w:hAnsi="Times New Roman" w:cs="Times New Roman"/>
-        </w:rPr>
-        <w:t xml:space="preserve"> </w:t>
-      </w:r>
-      <w:proofErr w:type="spellStart"/>
-      <w:r>
-        <w:rPr>
-          <w:rFonts w:ascii="Times New Roman" w:hAnsi="Times New Roman" w:cs="Times New Roman"/>
-        </w:rPr>
-        <w:t>text</w:t>
-      </w:r>
-      <w:proofErr w:type="spellEnd"/>
-      <w:r>
-        <w:rPr>
-          <w:rFonts w:ascii="Times New Roman" w:hAnsi="Times New Roman" w:cs="Times New Roman"/>
-        </w:rPr>
-        <w:t xml:space="preserve"> </w:t>
-      </w:r>
-      <w:proofErr w:type="spellStart"/>
-      <w:r>
-        <w:rPr>
-          <w:rFonts w:ascii="Times New Roman" w:hAnsi="Times New Roman" w:cs="Times New Roman"/>
-        </w:rPr>
-        <w:t>text</w:t>
-      </w:r>
-      <w:proofErr w:type="spellEnd"/>
-      <w:r>
-        <w:rPr>
-          <w:rFonts w:ascii="Times New Roman" w:hAnsi="Times New Roman" w:cs="Times New Roman"/>
-        </w:rPr>
-        <w:t xml:space="preserve"> </w:t>
-      </w:r>
-      <w:proofErr w:type="spellStart"/>
-      <w:r>
-        <w:rPr>
-          <w:rFonts w:ascii="Times New Roman" w:hAnsi="Times New Roman" w:cs="Times New Roman"/>
-        </w:rPr>
-        <w:t>text</w:t>
-      </w:r>
-      <w:proofErr w:type="spellEnd"/>
-      <w:r>
-        <w:rPr>
-          <w:rFonts w:ascii="Times New Roman" w:hAnsi="Times New Roman" w:cs="Times New Roman"/>
-        </w:rPr>
-        <w:t xml:space="preserve"> </w:t>
-      </w:r>
-      <w:proofErr w:type="spellStart"/>
-      <w:r>
-        <w:rPr>
-          <w:rFonts w:ascii="Times New Roman" w:hAnsi="Times New Roman" w:cs="Times New Roman"/>
-        </w:rPr>
-        <w:t>text</w:t>
-      </w:r>
-      <w:proofErr w:type="spellEnd"/>
-      <w:r>
-        <w:rPr>
-          <w:rFonts w:ascii="Times New Roman" w:hAnsi="Times New Roman" w:cs="Times New Roman"/>
-        </w:rPr>
-        <w:t xml:space="preserve"> </w:t>
-      </w:r>
-      <w:proofErr w:type="spellStart"/>
-      <w:r>
-        <w:rPr>
-          <w:rFonts w:ascii="Times New Roman" w:hAnsi="Times New Roman" w:cs="Times New Roman"/>
-        </w:rPr>
-        <w:t>text</w:t>
-      </w:r>
-      <w:proofErr w:type="spellEnd"/>
-      <w:r>
-        <w:rPr>
-          <w:rFonts w:ascii="Times New Roman" w:hAnsi="Times New Roman" w:cs="Times New Roman"/>
-        </w:rPr>
-        <w:t xml:space="preserve"> </w:t>
-      </w:r>
-      <w:proofErr w:type="spellStart"/>
-      <w:r>
-        <w:rPr>
-          <w:rFonts w:ascii="Times New Roman" w:hAnsi="Times New Roman" w:cs="Times New Roman"/>
-        </w:rPr>
-        <w:t>text</w:t>
-      </w:r>
-      <w:proofErr w:type="spellEnd"/>
-      <w:r>
-        <w:rPr>
-          <w:rFonts w:ascii="Times New Roman" w:hAnsi="Times New Roman" w:cs="Times New Roman"/>
-        </w:rPr>
-        <w:t xml:space="preserve"> </w:t>
-      </w:r>
-      <w:proofErr w:type="spellStart"/>
-      <w:r>
-        <w:rPr>
-          <w:rFonts w:ascii="Times New Roman" w:hAnsi="Times New Roman" w:cs="Times New Roman"/>
-        </w:rPr>
-        <w:t>text</w:t>
-      </w:r>
-      <w:proofErr w:type="spellEnd"/>
-      <w:r>
-        <w:rPr>
-          <w:rFonts w:ascii="Times New Roman" w:hAnsi="Times New Roman" w:cs="Times New Roman"/>
-        </w:rPr>
-        <w:t xml:space="preserve"> </w:t>
-      </w:r>
-      <w:proofErr w:type="spellStart"/>
-      <w:r>
-        <w:rPr>
-          <w:rFonts w:ascii="Times New Roman" w:hAnsi="Times New Roman" w:cs="Times New Roman"/>
-        </w:rPr>
-        <w:t>text</w:t>
-      </w:r>
-      <w:proofErr w:type="spellEnd"/>
-      <w:r>
-        <w:rPr>
-          <w:rFonts w:ascii="Times New Roman" w:hAnsi="Times New Roman" w:cs="Times New Roman"/>
-        </w:rPr>
-        <w:t xml:space="preserve"> </w:t>
-      </w:r>
-      <w:proofErr w:type="spellStart"/>
-      <w:r>
-        <w:rPr>
-          <w:rFonts w:ascii="Times New Roman" w:hAnsi="Times New Roman" w:cs="Times New Roman"/>
-        </w:rPr>
-        <w:t>text</w:t>
-      </w:r>
-      <w:proofErr w:type="spellEnd"/>
-      <w:r>
-        <w:rPr>
-          <w:rFonts w:ascii="Times New Roman" w:hAnsi="Times New Roman" w:cs="Times New Roman"/>
-        </w:rPr>
-        <w:t xml:space="preserve"> </w:t>
-      </w:r>
-      <w:proofErr w:type="spellStart"/>
-      <w:r>
-        <w:rPr>
-          <w:rFonts w:ascii="Times New Roman" w:hAnsi="Times New Roman" w:cs="Times New Roman"/>
-        </w:rPr>
-        <w:t>text</w:t>
-      </w:r>
-      <w:proofErr w:type="spellEnd"/>
-      <w:r>
-        <w:rPr>
-          <w:rFonts w:ascii="Times New Roman" w:hAnsi="Times New Roman" w:cs="Times New Roman"/>
-        </w:rPr>
-        <w:t xml:space="preserve"> </w:t>
-      </w:r>
-      <w:proofErr w:type="spellStart"/>
-      <w:r>
-        <w:rPr>
-          <w:rFonts w:ascii="Times New Roman" w:hAnsi="Times New Roman" w:cs="Times New Roman"/>
-        </w:rPr>
-        <w:t>text</w:t>
-      </w:r>
-      <w:proofErr w:type="spellEnd"/>
-      <w:r>
-        <w:rPr>
-          <w:rFonts w:ascii="Times New Roman" w:hAnsi="Times New Roman" w:cs="Times New Roman"/>
-        </w:rPr>
-        <w:t xml:space="preserve"> </w:t>
-      </w:r>
-      <w:proofErr w:type="spellStart"/>
-      <w:r>
-        <w:rPr>
-          <w:rFonts w:ascii="Times New Roman" w:hAnsi="Times New Roman" w:cs="Times New Roman"/>
-        </w:rPr>
-        <w:t>text</w:t>
-      </w:r>
-      <w:proofErr w:type="spellEnd"/>
-      <w:r>
-        <w:rPr>
-          <w:rFonts w:ascii="Times New Roman" w:hAnsi="Times New Roman" w:cs="Times New Roman"/>
-        </w:rPr>
-        <w:t xml:space="preserve"> </w:t>
-      </w:r>
-      <w:proofErr w:type="spellStart"/>
-      <w:r>
-        <w:rPr>
-          <w:rFonts w:ascii="Times New Roman" w:hAnsi="Times New Roman" w:cs="Times New Roman"/>
-        </w:rPr>
-        <w:t>text</w:t>
-      </w:r>
-      <w:proofErr w:type="spellEnd"/>
-      <w:r>
-        <w:rPr>
-          <w:rFonts w:ascii="Times New Roman" w:hAnsi="Times New Roman" w:cs="Times New Roman"/>
-        </w:rPr>
-        <w:t xml:space="preserve"> </w:t>
-      </w:r>
-      <w:proofErr w:type="spellStart"/>
-      <w:r>
-        <w:rPr>
-          <w:rFonts w:ascii="Times New Roman" w:hAnsi="Times New Roman" w:cs="Times New Roman"/>
-        </w:rPr>
-        <w:t>text</w:t>
-      </w:r>
-      <w:proofErr w:type="spellEnd"/>
-      <w:r>
-        <w:rPr>
-          <w:rFonts w:ascii="Times New Roman" w:hAnsi="Times New Roman" w:cs="Times New Roman"/>
-        </w:rPr>
-        <w:t xml:space="preserve"> </w:t>
-      </w:r>
-      <w:proofErr w:type="spellStart"/>
-      <w:r>
-        <w:rPr>
-          <w:rFonts w:ascii="Times New Roman" w:hAnsi="Times New Roman" w:cs="Times New Roman"/>
-        </w:rPr>
-        <w:t>text</w:t>
-      </w:r>
-      <w:proofErr w:type="spellEnd"/>
-      <w:r>
-        <w:rPr>
-          <w:rFonts w:ascii="Times New Roman" w:hAnsi="Times New Roman" w:cs="Times New Roman"/>
-        </w:rPr>
-        <w:t xml:space="preserve"> </w:t>
-      </w:r>
-      <w:proofErr w:type="spellStart"/>
-      <w:r>
-        <w:rPr>
-          <w:rFonts w:ascii="Times New Roman" w:hAnsi="Times New Roman" w:cs="Times New Roman"/>
-        </w:rPr>
-        <w:t>text</w:t>
-      </w:r>
-      <w:proofErr w:type="spellEnd"/>
-      <w:r>
-        <w:rPr>
-          <w:rFonts w:ascii="Times New Roman" w:hAnsi="Times New Roman" w:cs="Times New Roman"/>
-        </w:rPr>
-        <w:t xml:space="preserve"> </w:t>
-      </w:r>
-      <w:proofErr w:type="spellStart"/>
-      <w:r>
-        <w:rPr>
-          <w:rFonts w:ascii="Times New Roman" w:hAnsi="Times New Roman" w:cs="Times New Roman"/>
-        </w:rPr>
-        <w:t>text</w:t>
-      </w:r>
-      <w:proofErr w:type="spellEnd"/>
-      <w:r>
-        <w:rPr>
-          <w:rFonts w:ascii="Times New Roman" w:hAnsi="Times New Roman" w:cs="Times New Roman"/>
-        </w:rPr>
-        <w:t xml:space="preserve"> </w:t>
-      </w:r>
-      <w:proofErr w:type="spellStart"/>
-      <w:r>
-        <w:rPr>
-          <w:rFonts w:ascii="Times New Roman" w:hAnsi="Times New Roman" w:cs="Times New Roman"/>
-        </w:rPr>
-        <w:t>text</w:t>
-      </w:r>
-      <w:proofErr w:type="spellEnd"/>
-      <w:r>
-        <w:rPr>
-          <w:rFonts w:ascii="Times New Roman" w:hAnsi="Times New Roman" w:cs="Times New Roman"/>
-        </w:rPr>
-        <w:t xml:space="preserve"> </w:t>
-      </w:r>
-      <w:proofErr w:type="spellStart"/>
-      <w:r>
-        <w:rPr>
-          <w:rFonts w:ascii="Times New Roman" w:hAnsi="Times New Roman" w:cs="Times New Roman"/>
-        </w:rPr>
-        <w:t>text</w:t>
-      </w:r>
-      <w:proofErr w:type="spellEnd"/>
-      <w:r>
-        <w:rPr>
-          <w:rFonts w:ascii="Times New Roman" w:hAnsi="Times New Roman" w:cs="Times New Roman"/>
-        </w:rPr>
-        <w:t xml:space="preserve"> </w:t>
-      </w:r>
-      <w:proofErr w:type="spellStart"/>
-      <w:r>
-        <w:rPr>
-          <w:rFonts w:ascii="Times New Roman" w:hAnsi="Times New Roman" w:cs="Times New Roman"/>
-        </w:rPr>
-        <w:t>text</w:t>
-      </w:r>
-      <w:proofErr w:type="spellEnd"/>
-      <w:r>
-        <w:rPr>
-          <w:rFonts w:ascii="Times New Roman" w:hAnsi="Times New Roman" w:cs="Times New Roman"/>
-        </w:rPr>
-        <w:t xml:space="preserve"> </w:t>
-      </w:r>
-      <w:proofErr w:type="spellStart"/>
-      <w:r>
-        <w:rPr>
-          <w:rFonts w:ascii="Times New Roman" w:hAnsi="Times New Roman" w:cs="Times New Roman"/>
-        </w:rPr>
-        <w:t>text</w:t>
-      </w:r>
-      <w:proofErr w:type="spellEnd"/>
-      <w:r>
-        <w:rPr>
-          <w:rFonts w:ascii="Times New Roman" w:hAnsi="Times New Roman" w:cs="Times New Roman"/>
-        </w:rPr>
-        <w:t xml:space="preserve"> </w:t>
-      </w:r>
-      <w:proofErr w:type="spellStart"/>
-      <w:r>
-        <w:rPr>
-          <w:rFonts w:ascii="Times New Roman" w:hAnsi="Times New Roman" w:cs="Times New Roman"/>
-        </w:rPr>
-        <w:t>text</w:t>
-      </w:r>
-      <w:proofErr w:type="spellEnd"/>
-      <w:r>
-        <w:rPr>
-          <w:rFonts w:ascii="Times New Roman" w:hAnsi="Times New Roman" w:cs="Times New Roman"/>
-        </w:rPr>
-        <w:t xml:space="preserve"> </w:t>
-      </w:r>
-      <w:proofErr w:type="spellStart"/>
-      <w:r>
-        <w:rPr>
-          <w:rFonts w:ascii="Times New Roman" w:hAnsi="Times New Roman" w:cs="Times New Roman"/>
-        </w:rPr>
-        <w:t>text</w:t>
-      </w:r>
-      <w:proofErr w:type="spellEnd"/>
-      <w:r>
-        <w:rPr>
-          <w:rFonts w:ascii="Times New Roman" w:hAnsi="Times New Roman" w:cs="Times New Roman"/>
-        </w:rPr>
-        <w:t xml:space="preserve"> </w:t>
-      </w:r>
-      <w:proofErr w:type="spellStart"/>
-      <w:r>
-        <w:rPr>
-          <w:rFonts w:ascii="Times New Roman" w:hAnsi="Times New Roman" w:cs="Times New Roman"/>
-        </w:rPr>
-        <w:t>text</w:t>
-      </w:r>
-      <w:proofErr w:type="spellEnd"/>
-      <w:r>
-        <w:rPr>
-          <w:rFonts w:ascii="Times New Roman" w:hAnsi="Times New Roman" w:cs="Times New Roman"/>
-        </w:rPr>
-        <w:t xml:space="preserve"> </w:t>
-      </w:r>
-      <w:proofErr w:type="spellStart"/>
-      <w:r>
-        <w:rPr>
-          <w:rFonts w:ascii="Times New Roman" w:hAnsi="Times New Roman" w:cs="Times New Roman"/>
-        </w:rPr>
-        <w:t>text</w:t>
-      </w:r>
-      <w:proofErr w:type="spellEnd"/>
-      <w:r>
-        <w:rPr>
-          <w:rFonts w:ascii="Times New Roman" w:hAnsi="Times New Roman" w:cs="Times New Roman"/>
-        </w:rPr>
-        <w:t xml:space="preserve"> </w:t>
-      </w:r>
-      <w:proofErr w:type="spellStart"/>
-      <w:r>
-        <w:rPr>
-          <w:rFonts w:ascii="Times New Roman" w:hAnsi="Times New Roman" w:cs="Times New Roman"/>
-        </w:rPr>
-        <w:t>text</w:t>
-      </w:r>
-      <w:proofErr w:type="spellEnd"/>
-      <w:r>
-        <w:rPr>
-          <w:rFonts w:ascii="Times New Roman" w:hAnsi="Times New Roman" w:cs="Times New Roman"/>
-        </w:rPr>
-        <w:t xml:space="preserve"> </w:t>
-      </w:r>
-      <w:proofErr w:type="spellStart"/>
-      <w:r>
-        <w:rPr>
-          <w:rFonts w:ascii="Times New Roman" w:hAnsi="Times New Roman" w:cs="Times New Roman"/>
-        </w:rPr>
-        <w:t>text</w:t>
-      </w:r>
-      <w:proofErr w:type="spellEnd"/>
-      <w:r>
-        <w:rPr>
-          <w:rFonts w:ascii="Times New Roman" w:hAnsi="Times New Roman" w:cs="Times New Roman"/>
-        </w:rPr>
-        <w:t xml:space="preserve"> </w:t>
-      </w:r>
-      <w:proofErr w:type="spellStart"/>
-      <w:r>
-        <w:rPr>
-          <w:rFonts w:ascii="Times New Roman" w:hAnsi="Times New Roman" w:cs="Times New Roman"/>
-        </w:rPr>
-        <w:t>text</w:t>
-      </w:r>
-      <w:proofErr w:type="spellEnd"/>
-      <w:r>
-        <w:rPr>
-          <w:rFonts w:ascii="Times New Roman" w:hAnsi="Times New Roman" w:cs="Times New Roman"/>
-        </w:rPr>
-        <w:t xml:space="preserve"> </w:t>
-      </w:r>
-      <w:proofErr w:type="spellStart"/>
-      <w:r>
-        <w:rPr>
-          <w:rFonts w:ascii="Times New Roman" w:hAnsi="Times New Roman" w:cs="Times New Roman"/>
-        </w:rPr>
-        <w:t>text</w:t>
-      </w:r>
-      <w:proofErr w:type="spellEnd"/>
-      <w:r>
-        <w:rPr>
-          <w:rFonts w:ascii="Times New Roman" w:hAnsi="Times New Roman" w:cs="Times New Roman"/>
-        </w:rPr>
-        <w:t xml:space="preserve"> </w:t>
-      </w:r>
-      <w:proofErr w:type="spellStart"/>
-      <w:r>
-        <w:rPr>
-          <w:rFonts w:ascii="Times New Roman" w:hAnsi="Times New Roman" w:cs="Times New Roman"/>
-        </w:rPr>
-        <w:t>text</w:t>
-      </w:r>
-      <w:proofErr w:type="spellEnd"/>
-      <w:r>
-        <w:rPr>
-          <w:rFonts w:ascii="Times New Roman" w:hAnsi="Times New Roman" w:cs="Times New Roman"/>
-        </w:rPr>
-        <w:t xml:space="preserve"> </w:t>
-      </w:r>
-      <w:proofErr w:type="spellStart"/>
-      <w:r>
-        <w:rPr>
-          <w:rFonts w:ascii="Times New Roman" w:hAnsi="Times New Roman" w:cs="Times New Roman"/>
-        </w:rPr>
-        <w:t>text</w:t>
-      </w:r>
-      <w:proofErr w:type="spellEnd"/>
-      <w:r>
-        <w:rPr>
-          <w:rFonts w:ascii="Times New Roman" w:hAnsi="Times New Roman" w:cs="Times New Roman"/>
-        </w:rPr>
-        <w:t xml:space="preserve"> </w:t>
-      </w:r>
-      <w:proofErr w:type="spellStart"/>
-      <w:r>
-        <w:rPr>
-          <w:rFonts w:ascii="Times New Roman" w:hAnsi="Times New Roman" w:cs="Times New Roman"/>
-        </w:rPr>
-        <w:t>text</w:t>
-      </w:r>
-      <w:proofErr w:type="spellEnd"/>
-      <w:r>
-        <w:rPr>
-          <w:rFonts w:ascii="Times New Roman" w:hAnsi="Times New Roman" w:cs="Times New Roman"/>
-        </w:rPr>
-        <w:t xml:space="preserve"> </w:t>
-      </w:r>
-      <w:proofErr w:type="spellStart"/>
-      <w:r>
-        <w:rPr>
-          <w:rFonts w:ascii="Times New Roman" w:hAnsi="Times New Roman" w:cs="Times New Roman"/>
-        </w:rPr>
-        <w:t>text</w:t>
-      </w:r>
-      <w:proofErr w:type="spellEnd"/>
-      <w:r>
-        <w:rPr>
-          <w:rFonts w:ascii="Times New Roman" w:hAnsi="Times New Roman" w:cs="Times New Roman"/>
-        </w:rPr>
-        <w:t xml:space="preserve"> </w:t>
-      </w:r>
-      <w:proofErr w:type="spellStart"/>
-      <w:r>
-        <w:rPr>
-          <w:rFonts w:ascii="Times New Roman" w:hAnsi="Times New Roman" w:cs="Times New Roman"/>
-        </w:rPr>
-        <w:t>text</w:t>
-      </w:r>
-      <w:proofErr w:type="spellEnd"/>
-      <w:r>
-        <w:rPr>
-          <w:rFonts w:ascii="Times New Roman" w:hAnsi="Times New Roman" w:cs="Times New Roman"/>
-        </w:rPr>
-        <w:t xml:space="preserve"> </w:t>
-      </w:r>
-      <w:proofErr w:type="spellStart"/>
-      <w:r>
-        <w:rPr>
-          <w:rFonts w:ascii="Times New Roman" w:hAnsi="Times New Roman" w:cs="Times New Roman"/>
-        </w:rPr>
-        <w:t>text</w:t>
-      </w:r>
-      <w:proofErr w:type="spellEnd"/>
-      <w:r>
-        <w:rPr>
-          <w:rFonts w:ascii="Times New Roman" w:hAnsi="Times New Roman" w:cs="Times New Roman"/>
-        </w:rPr>
-        <w:t xml:space="preserve"> </w:t>
-      </w:r>
-      <w:proofErr w:type="spellStart"/>
-      <w:r>
-        <w:rPr>
-          <w:rFonts w:ascii="Times New Roman" w:hAnsi="Times New Roman" w:cs="Times New Roman"/>
-        </w:rPr>
-        <w:t>text</w:t>
-      </w:r>
-      <w:proofErr w:type="spellEnd"/>
-      <w:r>
-        <w:rPr>
-          <w:rFonts w:ascii="Times New Roman" w:hAnsi="Times New Roman" w:cs="Times New Roman"/>
-        </w:rPr>
-        <w:t xml:space="preserve"> </w:t>
-      </w:r>
-      <w:proofErr w:type="spellStart"/>
-      <w:r>
-        <w:rPr>
-          <w:rFonts w:ascii="Times New Roman" w:hAnsi="Times New Roman" w:cs="Times New Roman"/>
-        </w:rPr>
-        <w:t>text</w:t>
-      </w:r>
-      <w:proofErr w:type="spellEnd"/>
-      <w:r>
-        <w:rPr>
-          <w:rFonts w:ascii="Times New Roman" w:hAnsi="Times New Roman" w:cs="Times New Roman"/>
-        </w:rPr>
-        <w:t xml:space="preserve"> </w:t>
-      </w:r>
-      <w:proofErr w:type="spellStart"/>
-      <w:r>
-        <w:rPr>
-          <w:rFonts w:ascii="Times New Roman" w:hAnsi="Times New Roman" w:cs="Times New Roman"/>
-        </w:rPr>
-        <w:t>text</w:t>
-      </w:r>
-      <w:proofErr w:type="spellEnd"/>
-      <w:r>
-        <w:rPr>
-          <w:rFonts w:ascii="Times New Roman" w:hAnsi="Times New Roman" w:cs="Times New Roman"/>
-        </w:rPr>
-        <w:t xml:space="preserve"> </w:t>
-      </w:r>
-      <w:proofErr w:type="spellStart"/>
-      <w:r>
-        <w:rPr>
-          <w:rFonts w:ascii="Times New Roman" w:hAnsi="Times New Roman" w:cs="Times New Roman"/>
-        </w:rPr>
-        <w:t>text</w:t>
-      </w:r>
-      <w:proofErr w:type="spellEnd"/>
-      <w:r>
-        <w:rPr>
-          <w:rFonts w:ascii="Times New Roman" w:hAnsi="Times New Roman" w:cs="Times New Roman"/>
-        </w:rPr>
-        <w:t xml:space="preserve"> </w:t>
-      </w:r>
-      <w:proofErr w:type="spellStart"/>
-      <w:r>
-        <w:rPr>
-          <w:rFonts w:ascii="Times New Roman" w:hAnsi="Times New Roman" w:cs="Times New Roman"/>
-        </w:rPr>
-        <w:t>text</w:t>
-      </w:r>
-      <w:proofErr w:type="spellEnd"/>
-      <w:r>
-        <w:rPr>
-          <w:rFonts w:ascii="Times New Roman" w:hAnsi="Times New Roman" w:cs="Times New Roman"/>
-        </w:rPr>
-        <w:t xml:space="preserve"> </w:t>
-      </w:r>
-      <w:proofErr w:type="spellStart"/>
-      <w:r>
-        <w:rPr>
-          <w:rFonts w:ascii="Times New Roman" w:hAnsi="Times New Roman" w:cs="Times New Roman"/>
-        </w:rPr>
-        <w:t>text</w:t>
-      </w:r>
-      <w:proofErr w:type="spellEnd"/>
-      <w:r>
-        <w:rPr>
-          <w:rFonts w:ascii="Times New Roman" w:hAnsi="Times New Roman" w:cs="Times New Roman"/>
-        </w:rPr>
-        <w:t xml:space="preserve"> </w:t>
-      </w:r>
-      <w:proofErr w:type="spellStart"/>
-      <w:r>
-        <w:rPr>
-          <w:rFonts w:ascii="Times New Roman" w:hAnsi="Times New Roman" w:cs="Times New Roman"/>
-        </w:rPr>
-        <w:t>text</w:t>
-      </w:r>
-      <w:proofErr w:type="spellEnd"/>
-      <w:r>
-        <w:rPr>
-          <w:rFonts w:ascii="Times New Roman" w:hAnsi="Times New Roman" w:cs="Times New Roman"/>
-        </w:rPr>
-        <w:t xml:space="preserve"> </w:t>
-      </w:r>
-      <w:proofErr w:type="spellStart"/>
-      <w:r>
-        <w:rPr>
-          <w:rFonts w:ascii="Times New Roman" w:hAnsi="Times New Roman" w:cs="Times New Roman"/>
-        </w:rPr>
-        <w:t>text</w:t>
-      </w:r>
-      <w:proofErr w:type="spellEnd"/>
-      <w:r>
-        <w:rPr>
-          <w:rFonts w:ascii="Times New Roman" w:hAnsi="Times New Roman" w:cs="Times New Roman"/>
-        </w:rPr>
-        <w:t xml:space="preserve"> </w:t>
-      </w:r>
-      <w:proofErr w:type="spellStart"/>
-      <w:r>
-        <w:rPr>
-          <w:rFonts w:ascii="Times New Roman" w:hAnsi="Times New Roman" w:cs="Times New Roman"/>
-        </w:rPr>
-        <w:t>text</w:t>
-      </w:r>
-      <w:proofErr w:type="spellEnd"/>
-      <w:r>
-        <w:rPr>
-          <w:rFonts w:ascii="Times New Roman" w:hAnsi="Times New Roman" w:cs="Times New Roman"/>
-        </w:rPr>
-        <w:t xml:space="preserve"> </w:t>
-      </w:r>
-      <w:proofErr w:type="spellStart"/>
-      <w:r>
-        <w:rPr>
-          <w:rFonts w:ascii="Times New Roman" w:hAnsi="Times New Roman" w:cs="Times New Roman"/>
-        </w:rPr>
-        <w:t>text</w:t>
-      </w:r>
-      <w:proofErr w:type="spellEnd"/>
-      <w:r>
-        <w:rPr>
-          <w:rFonts w:ascii="Times New Roman" w:hAnsi="Times New Roman" w:cs="Times New Roman"/>
-        </w:rPr>
-        <w:t>.</w:t>
+        <w:t>Text text text text text text text text text text text text text text text  text text text text text text text text text text text text text text text text text text text text text text text text text text text text text text text text text text text text text text text text text text text text text text text text text text text text text text text text text text text text text text text text text text text text text text text text text text text text text text text text text text text text text text text text.</w:t>
       </w:r>
     </w:p>
     <w:p>
@@ -3753,23 +2330,7 @@
           <w:rFonts w:ascii="Times New Roman" w:hAnsi="Times New Roman" w:cs="Times New Roman"/>
           <w:color w:val="000000"/>
         </w:rPr>
-        <w:t>“Quote of some kind” ” (Steve Sanderson, [</w:t>
-      </w:r>
-      <w:proofErr w:type="spellStart"/>
-      <w:r>
-        <w:rPr>
-          <w:rFonts w:ascii="Times New Roman" w:hAnsi="Times New Roman" w:cs="Times New Roman"/>
-          <w:color w:val="000000"/>
-        </w:rPr>
-        <w:t>knockoutjs</w:t>
-      </w:r>
-      <w:proofErr w:type="spellEnd"/>
-      <w:r>
-        <w:rPr>
-          <w:rFonts w:ascii="Times New Roman" w:hAnsi="Times New Roman" w:cs="Times New Roman"/>
-          <w:color w:val="000000"/>
-        </w:rPr>
-        <w:t xml:space="preserve"> originator] 2012) </w:t>
+        <w:t xml:space="preserve">“Quote of some kind” ” (Steve Sanderson, [knockoutjs originator] 2012) </w:t>
       </w:r>
     </w:p>
     <w:p>
@@ -3814,26 +2375,8 @@
       <w:bookmarkEnd w:id="5"/>
     </w:p>
     <w:p>
-      <w:proofErr w:type="gramStart"/>
-      <w:r>
-        <w:t>Outline  the</w:t>
-      </w:r>
-      <w:proofErr w:type="gramEnd"/>
-      <w:r>
-        <w:t xml:space="preserve">  solution  architecture  for  your  application.  </w:t>
-      </w:r>
-      <w:proofErr w:type="gramStart"/>
-      <w:r>
-        <w:t xml:space="preserve">You  </w:t>
-      </w:r>
-      <w:proofErr w:type="spellStart"/>
-      <w:r>
-        <w:t>sould</w:t>
-      </w:r>
-      <w:proofErr w:type="spellEnd"/>
-      <w:proofErr w:type="gramEnd"/>
-      <w:r>
-        <w:t xml:space="preserve"> justify the approach you took, and how it supports the  project scope.  This  means  mapping  back  to  the  state  of  the  art  review when describing the features and functionality of your system.</w:t>
+      <w:r>
+        <w:t>Outline  the  solution  architecture  for  your  application.  You  sould justify the approach you took, and how it supports the  project scope.  This  means  mapping  back  to  the  state  of  the  art  review when describing the features and functionality of your system.</w:t>
       </w:r>
     </w:p>
     <w:p>
@@ -3847,23 +2390,13 @@
       <w:bookmarkEnd w:id="6"/>
     </w:p>
     <w:p>
-      <w:proofErr w:type="gramStart"/>
-      <w:r>
-        <w:t>Evaluate  industry</w:t>
-      </w:r>
-      <w:proofErr w:type="gramEnd"/>
-      <w:r>
-        <w:t xml:space="preserve">  standard  error  handling,  and  outline  how  you </w:t>
-      </w:r>
-    </w:p>
-    <w:p>
-      <w:proofErr w:type="gramStart"/>
-      <w:r>
-        <w:t>integrated</w:t>
-      </w:r>
-      <w:proofErr w:type="gramEnd"/>
-      <w:r>
-        <w:t xml:space="preserve"> these approaches within your application.</w:t>
+      <w:r>
+        <w:t xml:space="preserve">Evaluate  industry  standard  error  handling,  and  outline  how  you </w:t>
+      </w:r>
+    </w:p>
+    <w:p>
+      <w:r>
+        <w:t>integrated these approaches within your application.</w:t>
       </w:r>
     </w:p>
     <w:p>
@@ -4024,25 +2557,7 @@
           <w:sz w:val="22"/>
           <w:szCs w:val="22"/>
         </w:rPr>
-        <w:t xml:space="preserve">1. </w:t>
-      </w:r>
-      <w:proofErr w:type="spellStart"/>
-      <w:r>
-        <w:rPr>
-          <w:rFonts w:ascii="Times New Roman" w:hAnsi="Times New Roman" w:cs="Times New Roman"/>
-          <w:sz w:val="22"/>
-          <w:szCs w:val="22"/>
-        </w:rPr>
-        <w:t>Bango</w:t>
-      </w:r>
-      <w:proofErr w:type="spellEnd"/>
-      <w:r>
-        <w:rPr>
-          <w:rFonts w:ascii="Times New Roman" w:hAnsi="Times New Roman" w:cs="Times New Roman"/>
-          <w:sz w:val="22"/>
-          <w:szCs w:val="22"/>
-        </w:rPr>
-        <w:t xml:space="preserve">, R., 2013. </w:t>
+        <w:t xml:space="preserve">1. Bango, R., 2013. </w:t>
       </w:r>
       <w:r>
         <w:rPr>
@@ -4161,9 +2676,129 @@
           <w:sz w:val="22"/>
           <w:szCs w:val="22"/>
         </w:rPr>
-        <w:t xml:space="preserve">Design Patterns: Elements of </w:t>
-      </w:r>
-      <w:proofErr w:type="spellStart"/>
+        <w:t>Design Patterns: Elements of Reuseable Object-Oriented Software,</w:t>
+      </w:r>
+      <w:r>
+        <w:rPr>
+          <w:rFonts w:ascii="Times New Roman" w:hAnsi="Times New Roman" w:cs="Times New Roman"/>
+          <w:color w:val="000000"/>
+          <w:sz w:val="22"/>
+          <w:szCs w:val="22"/>
+        </w:rPr>
+        <w:t xml:space="preserve"> Addison Wesley, New York, p.293-303</w:t>
+      </w:r>
+    </w:p>
+    <w:p>
+      <w:pPr>
+        <w:pStyle w:val="reference"/>
+        <w:jc w:val="left"/>
+        <w:rPr>
+          <w:rFonts w:ascii="Times New Roman" w:hAnsi="Times New Roman" w:cs="Times New Roman"/>
+          <w:sz w:val="22"/>
+          <w:szCs w:val="22"/>
+        </w:rPr>
+      </w:pPr>
+      <w:r>
+        <w:rPr>
+          <w:rFonts w:ascii="Times New Roman" w:hAnsi="Times New Roman" w:cs="Times New Roman"/>
+          <w:sz w:val="22"/>
+          <w:szCs w:val="22"/>
+        </w:rPr>
+        <w:t xml:space="preserve">4. Google Inc., 2014. </w:t>
+      </w:r>
+      <w:r>
+        <w:rPr>
+          <w:rFonts w:ascii="Times New Roman" w:hAnsi="Times New Roman" w:cs="Times New Roman"/>
+          <w:i/>
+          <w:iCs/>
+          <w:sz w:val="22"/>
+          <w:szCs w:val="22"/>
+        </w:rPr>
+        <w:t>What is Angular?</w:t>
+      </w:r>
+      <w:r>
+        <w:rPr>
+          <w:rFonts w:ascii="Times New Roman" w:hAnsi="Times New Roman" w:cs="Times New Roman"/>
+          <w:sz w:val="22"/>
+          <w:szCs w:val="22"/>
+        </w:rPr>
+        <w:t xml:space="preserve"> [online] Available at http://docs.angularjs.org/guide/introduction [accessed 6</w:t>
+      </w:r>
+      <w:r>
+        <w:rPr>
+          <w:rFonts w:ascii="Times New Roman" w:hAnsi="Times New Roman" w:cs="Times New Roman"/>
+          <w:sz w:val="22"/>
+          <w:szCs w:val="22"/>
+          <w:vertAlign w:val="superscript"/>
+        </w:rPr>
+        <w:t>th</w:t>
+      </w:r>
+      <w:r>
+        <w:rPr>
+          <w:rFonts w:ascii="Times New Roman" w:hAnsi="Times New Roman" w:cs="Times New Roman"/>
+          <w:sz w:val="22"/>
+          <w:szCs w:val="22"/>
+        </w:rPr>
+        <w:t xml:space="preserve"> March 2014]</w:t>
+      </w:r>
+    </w:p>
+    <w:p>
+      <w:pPr>
+        <w:pStyle w:val="reference"/>
+        <w:jc w:val="left"/>
+        <w:rPr>
+          <w:rFonts w:ascii="Times New Roman" w:hAnsi="Times New Roman" w:cs="Times New Roman"/>
+          <w:color w:val="000000"/>
+          <w:sz w:val="22"/>
+          <w:szCs w:val="22"/>
+        </w:rPr>
+      </w:pPr>
+      <w:r>
+        <w:rPr>
+          <w:rFonts w:ascii="Times New Roman" w:hAnsi="Times New Roman" w:cs="Times New Roman"/>
+          <w:sz w:val="22"/>
+          <w:szCs w:val="22"/>
+        </w:rPr>
+        <w:t xml:space="preserve">5. Green, B., Seshadri, S., 2013. </w:t>
+      </w:r>
+      <w:r>
+        <w:rPr>
+          <w:rFonts w:ascii="Times New Roman" w:hAnsi="Times New Roman" w:cs="Times New Roman"/>
+          <w:i/>
+          <w:iCs/>
+          <w:sz w:val="22"/>
+          <w:szCs w:val="22"/>
+        </w:rPr>
+        <w:t>AngularJS</w:t>
+      </w:r>
+      <w:r>
+        <w:rPr>
+          <w:rFonts w:ascii="Times New Roman" w:hAnsi="Times New Roman" w:cs="Times New Roman"/>
+          <w:sz w:val="22"/>
+          <w:szCs w:val="22"/>
+        </w:rPr>
+        <w:t xml:space="preserve">, O'Reilly, Sebastopol, CA, USA. p.5 </w:t>
+      </w:r>
+    </w:p>
+    <w:p>
+      <w:pPr>
+        <w:pStyle w:val="reference"/>
+        <w:jc w:val="left"/>
+        <w:rPr>
+          <w:rFonts w:ascii="Times New Roman" w:hAnsi="Times New Roman" w:cs="Times New Roman"/>
+          <w:sz w:val="22"/>
+          <w:szCs w:val="22"/>
+        </w:rPr>
+      </w:pPr>
+      <w:r>
+        <w:rPr>
+          <w:rFonts w:ascii="Times New Roman" w:hAnsi="Times New Roman" w:cs="Times New Roman"/>
+          <w:color w:val="000000"/>
+          <w:sz w:val="22"/>
+          <w:szCs w:val="22"/>
+        </w:rPr>
+        <w:t xml:space="preserve">6. Hardy, I., 2012. </w:t>
+      </w:r>
       <w:r>
         <w:rPr>
           <w:rFonts w:ascii="Times New Roman" w:hAnsi="Times New Roman" w:cs="Times New Roman"/>
@@ -4173,9 +2808,245 @@
           <w:sz w:val="22"/>
           <w:szCs w:val="22"/>
         </w:rPr>
-        <w:t>Reuseable</w:t>
-      </w:r>
-      <w:proofErr w:type="spellEnd"/>
+        <w:t>Coding the future: HTML5 takes the internet by storm</w:t>
+      </w:r>
+      <w:r>
+        <w:rPr>
+          <w:rFonts w:ascii="Times New Roman" w:hAnsi="Times New Roman" w:cs="Times New Roman"/>
+          <w:color w:val="000000"/>
+          <w:sz w:val="22"/>
+          <w:szCs w:val="22"/>
+        </w:rPr>
+        <w:t xml:space="preserve"> [online] Available at http://www.bbc.com/news/business-17931814  [accessed 6</w:t>
+      </w:r>
+      <w:r>
+        <w:rPr>
+          <w:rFonts w:ascii="Times New Roman" w:hAnsi="Times New Roman" w:cs="Times New Roman"/>
+          <w:color w:val="000000"/>
+          <w:sz w:val="22"/>
+          <w:szCs w:val="22"/>
+          <w:vertAlign w:val="superscript"/>
+        </w:rPr>
+        <w:t>th</w:t>
+      </w:r>
+      <w:r>
+        <w:rPr>
+          <w:rFonts w:ascii="Times New Roman" w:hAnsi="Times New Roman" w:cs="Times New Roman"/>
+          <w:color w:val="000000"/>
+          <w:sz w:val="22"/>
+          <w:szCs w:val="22"/>
+        </w:rPr>
+        <w:t xml:space="preserve"> March 2014]</w:t>
+      </w:r>
+    </w:p>
+    <w:p>
+      <w:pPr>
+        <w:pStyle w:val="reference"/>
+        <w:jc w:val="left"/>
+        <w:rPr>
+          <w:sz w:val="22"/>
+          <w:szCs w:val="22"/>
+        </w:rPr>
+      </w:pPr>
+      <w:r>
+        <w:rPr>
+          <w:rFonts w:ascii="Times New Roman" w:hAnsi="Times New Roman" w:cs="Times New Roman"/>
+          <w:sz w:val="22"/>
+          <w:szCs w:val="22"/>
+        </w:rPr>
+        <w:t xml:space="preserve">7. Knockoutjs.com, 2014. </w:t>
+      </w:r>
+      <w:r>
+        <w:rPr>
+          <w:rFonts w:ascii="Times New Roman" w:hAnsi="Times New Roman" w:cs="Times New Roman"/>
+          <w:i/>
+          <w:iCs/>
+          <w:sz w:val="22"/>
+          <w:szCs w:val="22"/>
+        </w:rPr>
+        <w:t>Documentation</w:t>
+      </w:r>
+      <w:r>
+        <w:rPr>
+          <w:rFonts w:ascii="Times New Roman" w:hAnsi="Times New Roman" w:cs="Times New Roman"/>
+          <w:sz w:val="22"/>
+          <w:szCs w:val="22"/>
+        </w:rPr>
+        <w:t xml:space="preserve"> [online] Available at http://knockoutjs.com/documentation/introduction.html [accessed 7</w:t>
+      </w:r>
+      <w:r>
+        <w:rPr>
+          <w:rFonts w:ascii="Times New Roman" w:hAnsi="Times New Roman" w:cs="Times New Roman"/>
+          <w:sz w:val="22"/>
+          <w:szCs w:val="22"/>
+          <w:vertAlign w:val="superscript"/>
+        </w:rPr>
+        <w:t>th</w:t>
+      </w:r>
+      <w:r>
+        <w:rPr>
+          <w:rFonts w:ascii="Times New Roman" w:hAnsi="Times New Roman" w:cs="Times New Roman"/>
+          <w:sz w:val="22"/>
+          <w:szCs w:val="22"/>
+        </w:rPr>
+        <w:t xml:space="preserve"> March 2014]</w:t>
+      </w:r>
+    </w:p>
+    <w:p>
+      <w:pPr>
+        <w:pStyle w:val="reference"/>
+        <w:jc w:val="left"/>
+        <w:rPr>
+          <w:sz w:val="22"/>
+          <w:szCs w:val="22"/>
+        </w:rPr>
+      </w:pPr>
+      <w:r>
+        <w:rPr>
+          <w:sz w:val="22"/>
+          <w:szCs w:val="22"/>
+        </w:rPr>
+        <w:t xml:space="preserve">8. Maslow, B., 2013. </w:t>
+      </w:r>
+      <w:r>
+        <w:rPr>
+          <w:i/>
+          <w:iCs/>
+          <w:sz w:val="22"/>
+          <w:szCs w:val="22"/>
+        </w:rPr>
+        <w:t>Knockout vs Angular</w:t>
+      </w:r>
+      <w:r>
+        <w:rPr>
+          <w:sz w:val="22"/>
+          <w:szCs w:val="22"/>
+        </w:rPr>
+        <w:t xml:space="preserve"> [online] Available at http://www.slideshare.net/MaslowB/knockout-vs-angular [accessed 14</w:t>
+      </w:r>
+      <w:r>
+        <w:rPr>
+          <w:sz w:val="22"/>
+          <w:szCs w:val="22"/>
+          <w:vertAlign w:val="superscript"/>
+        </w:rPr>
+        <w:t>th</w:t>
+      </w:r>
+      <w:r>
+        <w:rPr>
+          <w:sz w:val="22"/>
+          <w:szCs w:val="22"/>
+        </w:rPr>
+        <w:t xml:space="preserve"> March 2014]</w:t>
+      </w:r>
+    </w:p>
+    <w:p>
+      <w:pPr>
+        <w:pStyle w:val="reference"/>
+        <w:jc w:val="left"/>
+        <w:rPr>
+          <w:sz w:val="22"/>
+          <w:szCs w:val="22"/>
+        </w:rPr>
+      </w:pPr>
+      <w:r>
+        <w:rPr>
+          <w:sz w:val="22"/>
+          <w:szCs w:val="22"/>
+        </w:rPr>
+        <w:t xml:space="preserve">9. Meliá, S. et al., 2010. </w:t>
+      </w:r>
+      <w:r>
+        <w:rPr>
+          <w:i/>
+          <w:iCs/>
+          <w:sz w:val="22"/>
+          <w:szCs w:val="22"/>
+        </w:rPr>
+        <w:t>Automatic Selection of RIA Software Architectures using Quality Models</w:t>
+      </w:r>
+      <w:r>
+        <w:rPr>
+          <w:sz w:val="22"/>
+          <w:szCs w:val="22"/>
+        </w:rPr>
+        <w:t>, Seventh International Conference on the Quality of Information and Communications Technology.</w:t>
+      </w:r>
+    </w:p>
+    <w:p>
+      <w:pPr>
+        <w:pStyle w:val="reference"/>
+        <w:jc w:val="left"/>
+        <w:rPr>
+          <w:sz w:val="22"/>
+          <w:szCs w:val="22"/>
+        </w:rPr>
+      </w:pPr>
+      <w:r>
+        <w:rPr>
+          <w:sz w:val="22"/>
+          <w:szCs w:val="22"/>
+        </w:rPr>
+        <w:t xml:space="preserve">10. Osmani, A., 2012. </w:t>
+      </w:r>
+      <w:r>
+        <w:rPr>
+          <w:i/>
+          <w:iCs/>
+          <w:sz w:val="22"/>
+          <w:szCs w:val="22"/>
+        </w:rPr>
+        <w:t>Journey Through The Javascript MVC Jungle</w:t>
+      </w:r>
+      <w:r>
+        <w:rPr>
+          <w:sz w:val="22"/>
+          <w:szCs w:val="22"/>
+        </w:rPr>
+        <w:t xml:space="preserve"> [online] Available at  http://coding.smashingmagazine.com/2012/07/27/journey-through-the-javascript-mvc-jungle/ [accessed 6</w:t>
+      </w:r>
+      <w:r>
+        <w:rPr>
+          <w:sz w:val="22"/>
+          <w:szCs w:val="22"/>
+          <w:vertAlign w:val="superscript"/>
+        </w:rPr>
+        <w:t>th</w:t>
+      </w:r>
+      <w:r>
+        <w:rPr>
+          <w:sz w:val="22"/>
+          <w:szCs w:val="22"/>
+        </w:rPr>
+        <w:t xml:space="preserve"> March 2014]</w:t>
+      </w:r>
+    </w:p>
+    <w:p>
+      <w:pPr>
+        <w:pStyle w:val="reference"/>
+        <w:jc w:val="left"/>
+        <w:rPr>
+          <w:rFonts w:ascii="Times New Roman" w:hAnsi="Times New Roman" w:cs="Times New Roman"/>
+          <w:color w:val="000000"/>
+          <w:sz w:val="22"/>
+          <w:szCs w:val="22"/>
+        </w:rPr>
+      </w:pPr>
+      <w:r>
+        <w:rPr>
+          <w:sz w:val="22"/>
+          <w:szCs w:val="22"/>
+        </w:rPr>
+        <w:t xml:space="preserve">11. </w:t>
+      </w:r>
+      <w:r>
+        <w:rPr>
+          <w:rFonts w:ascii="Times New Roman" w:hAnsi="Times New Roman" w:cs="Times New Roman"/>
+          <w:sz w:val="22"/>
+          <w:szCs w:val="22"/>
+        </w:rPr>
+        <w:t xml:space="preserve">Osmani, A., 2013. </w:t>
+      </w:r>
       <w:r>
         <w:rPr>
           <w:rFonts w:ascii="Times New Roman" w:hAnsi="Times New Roman" w:cs="Times New Roman"/>
@@ -4185,7 +3056,7 @@
           <w:sz w:val="22"/>
           <w:szCs w:val="22"/>
         </w:rPr>
-        <w:t xml:space="preserve"> Object-Oriented Software,</w:t>
+        <w:t>Developing Backbone.js Applications,</w:t>
       </w:r>
       <w:r>
         <w:rPr>
@@ -4194,7 +3065,7 @@
           <w:sz w:val="22"/>
           <w:szCs w:val="22"/>
         </w:rPr>
-        <w:t xml:space="preserve"> Addison Wesley, New York, p.293-303</w:t>
+        <w:t xml:space="preserve">  O'Reilly, Sebastopol, CA, USA.</w:t>
       </w:r>
     </w:p>
     <w:p>
@@ -4202,139 +3073,8 @@
         <w:pStyle w:val="reference"/>
         <w:jc w:val="left"/>
         <w:rPr>
-          <w:rFonts w:ascii="Times New Roman" w:hAnsi="Times New Roman" w:cs="Times New Roman"/>
-          <w:sz w:val="22"/>
-          <w:szCs w:val="22"/>
-        </w:rPr>
-      </w:pPr>
-      <w:r>
-        <w:rPr>
-          <w:rFonts w:ascii="Times New Roman" w:hAnsi="Times New Roman" w:cs="Times New Roman"/>
-          <w:sz w:val="22"/>
-          <w:szCs w:val="22"/>
-        </w:rPr>
-        <w:t xml:space="preserve">4. Google Inc., 2014. </w:t>
-      </w:r>
-      <w:r>
-        <w:rPr>
-          <w:rFonts w:ascii="Times New Roman" w:hAnsi="Times New Roman" w:cs="Times New Roman"/>
-          <w:i/>
-          <w:iCs/>
-          <w:sz w:val="22"/>
-          <w:szCs w:val="22"/>
-        </w:rPr>
-        <w:t>What is Angular?</w:t>
-      </w:r>
-      <w:r>
-        <w:rPr>
-          <w:rFonts w:ascii="Times New Roman" w:hAnsi="Times New Roman" w:cs="Times New Roman"/>
-          <w:sz w:val="22"/>
-          <w:szCs w:val="22"/>
-        </w:rPr>
-        <w:t xml:space="preserve"> [</w:t>
-      </w:r>
-      <w:proofErr w:type="gramStart"/>
-      <w:r>
-        <w:rPr>
-          <w:rFonts w:ascii="Times New Roman" w:hAnsi="Times New Roman" w:cs="Times New Roman"/>
-          <w:sz w:val="22"/>
-          <w:szCs w:val="22"/>
-        </w:rPr>
-        <w:t>online</w:t>
-      </w:r>
-      <w:proofErr w:type="gramEnd"/>
-      <w:r>
-        <w:rPr>
-          <w:rFonts w:ascii="Times New Roman" w:hAnsi="Times New Roman" w:cs="Times New Roman"/>
-          <w:sz w:val="22"/>
-          <w:szCs w:val="22"/>
-        </w:rPr>
-        <w:t>] Available at http://docs.angularjs.org/guide/introduction [accessed 6</w:t>
-      </w:r>
-      <w:r>
-        <w:rPr>
-          <w:rFonts w:ascii="Times New Roman" w:hAnsi="Times New Roman" w:cs="Times New Roman"/>
-          <w:sz w:val="22"/>
-          <w:szCs w:val="22"/>
-          <w:vertAlign w:val="superscript"/>
-        </w:rPr>
-        <w:t>th</w:t>
-      </w:r>
-      <w:r>
-        <w:rPr>
-          <w:rFonts w:ascii="Times New Roman" w:hAnsi="Times New Roman" w:cs="Times New Roman"/>
-          <w:sz w:val="22"/>
-          <w:szCs w:val="22"/>
-        </w:rPr>
-        <w:t xml:space="preserve"> March 2014]</w:t>
-      </w:r>
-    </w:p>
-    <w:p>
-      <w:pPr>
-        <w:pStyle w:val="reference"/>
-        <w:jc w:val="left"/>
-        <w:rPr>
-          <w:rFonts w:ascii="Times New Roman" w:hAnsi="Times New Roman" w:cs="Times New Roman"/>
           <w:color w:val="000000"/>
           <w:sz w:val="22"/>
-          <w:szCs w:val="22"/>
-        </w:rPr>
-      </w:pPr>
-      <w:r>
-        <w:rPr>
-          <w:rFonts w:ascii="Times New Roman" w:hAnsi="Times New Roman" w:cs="Times New Roman"/>
-          <w:sz w:val="22"/>
-          <w:szCs w:val="22"/>
-        </w:rPr>
-        <w:t xml:space="preserve">5. Green, B., </w:t>
-      </w:r>
-      <w:proofErr w:type="spellStart"/>
-      <w:r>
-        <w:rPr>
-          <w:rFonts w:ascii="Times New Roman" w:hAnsi="Times New Roman" w:cs="Times New Roman"/>
-          <w:sz w:val="22"/>
-          <w:szCs w:val="22"/>
-        </w:rPr>
-        <w:t>Seshadri</w:t>
-      </w:r>
-      <w:proofErr w:type="spellEnd"/>
-      <w:r>
-        <w:rPr>
-          <w:rFonts w:ascii="Times New Roman" w:hAnsi="Times New Roman" w:cs="Times New Roman"/>
-          <w:sz w:val="22"/>
-          <w:szCs w:val="22"/>
-        </w:rPr>
-        <w:t xml:space="preserve">, S., 2013. </w:t>
-      </w:r>
-      <w:proofErr w:type="spellStart"/>
-      <w:r>
-        <w:rPr>
-          <w:rFonts w:ascii="Times New Roman" w:hAnsi="Times New Roman" w:cs="Times New Roman"/>
-          <w:i/>
-          <w:iCs/>
-          <w:sz w:val="22"/>
-          <w:szCs w:val="22"/>
-        </w:rPr>
-        <w:t>AngularJS</w:t>
-      </w:r>
-      <w:proofErr w:type="spellEnd"/>
-      <w:r>
-        <w:rPr>
-          <w:rFonts w:ascii="Times New Roman" w:hAnsi="Times New Roman" w:cs="Times New Roman"/>
-          <w:sz w:val="22"/>
-          <w:szCs w:val="22"/>
-        </w:rPr>
-        <w:t xml:space="preserve">, O'Reilly, Sebastopol, CA, USA. p.5 </w:t>
-      </w:r>
-    </w:p>
-    <w:p>
-      <w:pPr>
-        <w:pStyle w:val="reference"/>
-        <w:jc w:val="left"/>
-        <w:rPr>
-          <w:rFonts w:ascii="Times New Roman" w:hAnsi="Times New Roman" w:cs="Times New Roman"/>
-          <w:sz w:val="22"/>
-          <w:szCs w:val="22"/>
         </w:rPr>
       </w:pPr>
       <w:r>
@@ -4344,7 +3084,7 @@
           <w:sz w:val="22"/>
           <w:szCs w:val="22"/>
         </w:rPr>
-        <w:t xml:space="preserve">6. Hardy, I., 2012. </w:t>
+        <w:t xml:space="preserve">12. Reenskaug, T., 2003. </w:t>
       </w:r>
       <w:r>
         <w:rPr>
@@ -4355,7 +3095,7 @@
           <w:sz w:val="22"/>
           <w:szCs w:val="22"/>
         </w:rPr>
-        <w:t>Coding the future: HTML5 takes the internet by storm</w:t>
+        <w:t>MVC – Xerox Parc 1978-79</w:t>
       </w:r>
       <w:r>
         <w:rPr>
@@ -4364,19 +3104,18 @@
           <w:sz w:val="22"/>
           <w:szCs w:val="22"/>
         </w:rPr>
-        <w:t xml:space="preserve"> [online] Available at http://www.bbc.com/news/business-</w:t>
-      </w:r>
-      <w:proofErr w:type="gramStart"/>
+        <w:t xml:space="preserve"> [online] Available at http://heim.ifi.uio.no/~trygver/themes/mvc/mvc-index.html  [accessed 6</w:t>
+      </w:r>
       <w:r>
         <w:rPr>
           <w:rFonts w:ascii="Times New Roman" w:hAnsi="Times New Roman" w:cs="Times New Roman"/>
           <w:color w:val="000000"/>
           <w:sz w:val="22"/>
           <w:szCs w:val="22"/>
-        </w:rPr>
-        <w:t>17931814  [</w:t>
-      </w:r>
-      <w:proofErr w:type="gramEnd"/>
+          <w:vertAlign w:val="superscript"/>
+        </w:rPr>
+        <w:t>th</w:t>
+      </w:r>
       <w:r>
         <w:rPr>
           <w:rFonts w:ascii="Times New Roman" w:hAnsi="Times New Roman" w:cs="Times New Roman"/>
@@ -4384,7 +3123,49 @@
           <w:sz w:val="22"/>
           <w:szCs w:val="22"/>
         </w:rPr>
-        <w:t>accessed 6</w:t>
+        <w:t xml:space="preserve"> March 2014]</w:t>
+      </w:r>
+    </w:p>
+    <w:p>
+      <w:pPr>
+        <w:pStyle w:val="reference"/>
+        <w:rPr>
+          <w:rFonts w:ascii="Times New Roman" w:hAnsi="Times New Roman" w:cs="Times New Roman"/>
+          <w:sz w:val="22"/>
+          <w:szCs w:val="22"/>
+        </w:rPr>
+      </w:pPr>
+      <w:r>
+        <w:rPr>
+          <w:color w:val="000000"/>
+          <w:sz w:val="22"/>
+        </w:rPr>
+        <w:t xml:space="preserve">13. Sanderson, S., 2012. </w:t>
+      </w:r>
+      <w:r>
+        <w:rPr>
+          <w:rFonts w:ascii="Times New Roman" w:hAnsi="Times New Roman" w:cs="Times New Roman"/>
+          <w:i/>
+          <w:color w:val="000000"/>
+          <w:sz w:val="22"/>
+        </w:rPr>
+        <w:t>Rich JavaScript Applications – the Seven Frameworks (Throne of JS) 2012</w:t>
+      </w:r>
+      <w:r>
+        <w:rPr>
+          <w:color w:val="000000"/>
+          <w:sz w:val="22"/>
+        </w:rPr>
+        <w:t xml:space="preserve"> [online] Available at </w:t>
+      </w:r>
+      <w:r>
+        <w:rPr>
+          <w:rFonts w:ascii="Times New Roman" w:hAnsi="Times New Roman" w:cs="Times New Roman"/>
+          <w:color w:val="000000"/>
+          <w:sz w:val="22"/>
+          <w:szCs w:val="22"/>
+        </w:rPr>
+        <w:t>http://blog.stevensanderson.com/2012/08/01/rich-javascript-applications-the-seven-frameworks-throne-of-js-2012/  [accessed 6</w:t>
       </w:r>
       <w:r>
         <w:rPr>
@@ -4421,7 +3202,7 @@
           <w:sz w:val="22"/>
           <w:szCs w:val="22"/>
         </w:rPr>
-        <w:t xml:space="preserve">7. Knockoutjs.com, 2014. </w:t>
+        <w:t xml:space="preserve">14. Smith, J., 2009. </w:t>
       </w:r>
       <w:r>
         <w:rPr>
@@ -4431,583 +3212,7 @@
           <w:sz w:val="22"/>
           <w:szCs w:val="22"/>
         </w:rPr>
-        <w:t>Documentation</w:t>
-      </w:r>
-      <w:r>
-        <w:rPr>
-          <w:rFonts w:ascii="Times New Roman" w:hAnsi="Times New Roman" w:cs="Times New Roman"/>
-          <w:sz w:val="22"/>
-          <w:szCs w:val="22"/>
-        </w:rPr>
-        <w:t xml:space="preserve"> [online] Available at http://knockoutjs.com/documentation/introduction.html [accessed 7</w:t>
-      </w:r>
-      <w:r>
-        <w:rPr>
-          <w:rFonts w:ascii="Times New Roman" w:hAnsi="Times New Roman" w:cs="Times New Roman"/>
-          <w:sz w:val="22"/>
-          <w:szCs w:val="22"/>
-          <w:vertAlign w:val="superscript"/>
-        </w:rPr>
-        <w:t>th</w:t>
-      </w:r>
-      <w:r>
-        <w:rPr>
-          <w:rFonts w:ascii="Times New Roman" w:hAnsi="Times New Roman" w:cs="Times New Roman"/>
-          <w:sz w:val="22"/>
-          <w:szCs w:val="22"/>
-        </w:rPr>
-        <w:t xml:space="preserve"> March 2014]</w:t>
-      </w:r>
-    </w:p>
-    <w:p>
-      <w:pPr>
-        <w:pStyle w:val="reference"/>
-        <w:jc w:val="left"/>
-        <w:rPr>
-          <w:sz w:val="22"/>
-          <w:szCs w:val="22"/>
-        </w:rPr>
-      </w:pPr>
-      <w:r>
-        <w:rPr>
-          <w:sz w:val="22"/>
-          <w:szCs w:val="22"/>
-        </w:rPr>
-        <w:t xml:space="preserve">8. Maslow, B., 2013. </w:t>
-      </w:r>
-      <w:r>
-        <w:rPr>
-          <w:i/>
-          <w:iCs/>
-          <w:sz w:val="22"/>
-          <w:szCs w:val="22"/>
-        </w:rPr>
-        <w:t>Knockout vs Angular</w:t>
-      </w:r>
-      <w:r>
-        <w:rPr>
-          <w:sz w:val="22"/>
-          <w:szCs w:val="22"/>
-        </w:rPr>
-        <w:t xml:space="preserve"> [online] Available at http://www.slideshare.net/MaslowB/knockout-vs-angular [accessed 14</w:t>
-      </w:r>
-      <w:r>
-        <w:rPr>
-          <w:sz w:val="22"/>
-          <w:szCs w:val="22"/>
-          <w:vertAlign w:val="superscript"/>
-        </w:rPr>
-        <w:t>th</w:t>
-      </w:r>
-      <w:r>
-        <w:rPr>
-          <w:sz w:val="22"/>
-          <w:szCs w:val="22"/>
-        </w:rPr>
-        <w:t xml:space="preserve"> March 2014]</w:t>
-      </w:r>
-    </w:p>
-    <w:p>
-      <w:pPr>
-        <w:pStyle w:val="reference"/>
-        <w:jc w:val="left"/>
-        <w:rPr>
-          <w:sz w:val="22"/>
-          <w:szCs w:val="22"/>
-        </w:rPr>
-      </w:pPr>
-      <w:r>
-        <w:rPr>
-          <w:sz w:val="22"/>
-          <w:szCs w:val="22"/>
-        </w:rPr>
-        <w:t xml:space="preserve">9. </w:t>
-      </w:r>
-      <w:proofErr w:type="spellStart"/>
-      <w:r>
-        <w:rPr>
-          <w:sz w:val="22"/>
-          <w:szCs w:val="22"/>
-        </w:rPr>
-        <w:t>Meliá</w:t>
-      </w:r>
-      <w:proofErr w:type="spellEnd"/>
-      <w:r>
-        <w:rPr>
-          <w:sz w:val="22"/>
-          <w:szCs w:val="22"/>
-        </w:rPr>
-        <w:t xml:space="preserve">, S. et al., 2010. </w:t>
-      </w:r>
-      <w:r>
-        <w:rPr>
-          <w:i/>
-          <w:iCs/>
-          <w:sz w:val="22"/>
-          <w:szCs w:val="22"/>
-        </w:rPr>
-        <w:t>Automatic Selection of RIA Software Architectures using Quality Models</w:t>
-      </w:r>
-      <w:r>
-        <w:rPr>
-          <w:sz w:val="22"/>
-          <w:szCs w:val="22"/>
-        </w:rPr>
-        <w:t>, Seventh International Conference on the Quality of Information and Communications Technology.</w:t>
-      </w:r>
-    </w:p>
-    <w:p>
-      <w:pPr>
-        <w:pStyle w:val="reference"/>
-        <w:jc w:val="left"/>
-        <w:rPr>
-          <w:sz w:val="22"/>
-          <w:szCs w:val="22"/>
-        </w:rPr>
-      </w:pPr>
-      <w:r>
-        <w:rPr>
-          <w:sz w:val="22"/>
-          <w:szCs w:val="22"/>
-        </w:rPr>
-        <w:t xml:space="preserve">10. </w:t>
-      </w:r>
-      <w:proofErr w:type="spellStart"/>
-      <w:r>
-        <w:rPr>
-          <w:sz w:val="22"/>
-          <w:szCs w:val="22"/>
-        </w:rPr>
-        <w:t>Osmani</w:t>
-      </w:r>
-      <w:proofErr w:type="spellEnd"/>
-      <w:r>
-        <w:rPr>
-          <w:sz w:val="22"/>
-          <w:szCs w:val="22"/>
-        </w:rPr>
-        <w:t xml:space="preserve">, A., 2012. </w:t>
-      </w:r>
-      <w:r>
-        <w:rPr>
-          <w:i/>
-          <w:iCs/>
-          <w:sz w:val="22"/>
-          <w:szCs w:val="22"/>
-        </w:rPr>
-        <w:t xml:space="preserve">Journey Through The </w:t>
-      </w:r>
-      <w:proofErr w:type="spellStart"/>
-      <w:r>
-        <w:rPr>
-          <w:i/>
-          <w:iCs/>
-          <w:sz w:val="22"/>
-          <w:szCs w:val="22"/>
-        </w:rPr>
-        <w:t>Javascript</w:t>
-      </w:r>
-      <w:proofErr w:type="spellEnd"/>
-      <w:r>
-        <w:rPr>
-          <w:i/>
-          <w:iCs/>
-          <w:sz w:val="22"/>
-          <w:szCs w:val="22"/>
-        </w:rPr>
-        <w:t xml:space="preserve"> MVC Jungle</w:t>
-      </w:r>
-      <w:r>
-        <w:rPr>
-          <w:sz w:val="22"/>
-          <w:szCs w:val="22"/>
-        </w:rPr>
-        <w:t xml:space="preserve"> [online] Available </w:t>
-      </w:r>
-      <w:proofErr w:type="gramStart"/>
-      <w:r>
-        <w:rPr>
-          <w:sz w:val="22"/>
-          <w:szCs w:val="22"/>
-        </w:rPr>
-        <w:t>at  http</w:t>
-      </w:r>
-      <w:proofErr w:type="gramEnd"/>
-      <w:r>
-        <w:rPr>
-          <w:sz w:val="22"/>
-          <w:szCs w:val="22"/>
-        </w:rPr>
-        <w:t>://coding.smashingmagazine.com/2012/07/27/journey-through-the-javascript-mvc-jungle/ [accessed 6</w:t>
-      </w:r>
-      <w:r>
-        <w:rPr>
-          <w:sz w:val="22"/>
-          <w:szCs w:val="22"/>
-          <w:vertAlign w:val="superscript"/>
-        </w:rPr>
-        <w:t>th</w:t>
-      </w:r>
-      <w:r>
-        <w:rPr>
-          <w:sz w:val="22"/>
-          <w:szCs w:val="22"/>
-        </w:rPr>
-        <w:t xml:space="preserve"> March 2014]</w:t>
-      </w:r>
-    </w:p>
-    <w:p>
-      <w:pPr>
-        <w:pStyle w:val="reference"/>
-        <w:jc w:val="left"/>
-        <w:rPr>
-          <w:rFonts w:ascii="Times New Roman" w:hAnsi="Times New Roman" w:cs="Times New Roman"/>
-          <w:color w:val="000000"/>
-          <w:sz w:val="22"/>
-          <w:szCs w:val="22"/>
-        </w:rPr>
-      </w:pPr>
-      <w:r>
-        <w:rPr>
-          <w:sz w:val="22"/>
-          <w:szCs w:val="22"/>
-        </w:rPr>
-        <w:t xml:space="preserve">11. </w:t>
-      </w:r>
-      <w:proofErr w:type="spellStart"/>
-      <w:r>
-        <w:rPr>
-          <w:rFonts w:ascii="Times New Roman" w:hAnsi="Times New Roman" w:cs="Times New Roman"/>
-          <w:sz w:val="22"/>
-          <w:szCs w:val="22"/>
-        </w:rPr>
-        <w:t>Osmani</w:t>
-      </w:r>
-      <w:proofErr w:type="spellEnd"/>
-      <w:r>
-        <w:rPr>
-          <w:rFonts w:ascii="Times New Roman" w:hAnsi="Times New Roman" w:cs="Times New Roman"/>
-          <w:sz w:val="22"/>
-          <w:szCs w:val="22"/>
-        </w:rPr>
-        <w:t xml:space="preserve">, A., 2013. </w:t>
-      </w:r>
-      <w:r>
-        <w:rPr>
-          <w:rFonts w:ascii="Times New Roman" w:hAnsi="Times New Roman" w:cs="Times New Roman"/>
-          <w:i/>
-          <w:iCs/>
-          <w:color w:val="000000"/>
-          <w:sz w:val="22"/>
-          <w:szCs w:val="22"/>
-        </w:rPr>
-        <w:t>Developing Backbone.js Applications</w:t>
-      </w:r>
-      <w:proofErr w:type="gramStart"/>
-      <w:r>
-        <w:rPr>
-          <w:rFonts w:ascii="Times New Roman" w:hAnsi="Times New Roman" w:cs="Times New Roman"/>
-          <w:i/>
-          <w:iCs/>
-          <w:color w:val="000000"/>
-          <w:sz w:val="22"/>
-          <w:szCs w:val="22"/>
-        </w:rPr>
-        <w:t>,</w:t>
-      </w:r>
-      <w:r>
-        <w:rPr>
-          <w:rFonts w:ascii="Times New Roman" w:hAnsi="Times New Roman" w:cs="Times New Roman"/>
-          <w:color w:val="000000"/>
-          <w:sz w:val="22"/>
-          <w:szCs w:val="22"/>
-        </w:rPr>
-        <w:t xml:space="preserve">  O'Reilly</w:t>
-      </w:r>
-      <w:proofErr w:type="gramEnd"/>
-      <w:r>
-        <w:rPr>
-          <w:rFonts w:ascii="Times New Roman" w:hAnsi="Times New Roman" w:cs="Times New Roman"/>
-          <w:color w:val="000000"/>
-          <w:sz w:val="22"/>
-          <w:szCs w:val="22"/>
-        </w:rPr>
-        <w:t>, Sebastopol, CA, USA.</w:t>
-      </w:r>
-    </w:p>
-    <w:p>
-      <w:pPr>
-        <w:pStyle w:val="reference"/>
-        <w:jc w:val="left"/>
-        <w:rPr>
-          <w:color w:val="000000"/>
-          <w:sz w:val="22"/>
-        </w:rPr>
-      </w:pPr>
-      <w:r>
-        <w:rPr>
-          <w:rFonts w:ascii="Times New Roman" w:hAnsi="Times New Roman" w:cs="Times New Roman"/>
-          <w:color w:val="000000"/>
-          <w:sz w:val="22"/>
-          <w:szCs w:val="22"/>
-        </w:rPr>
-        <w:t xml:space="preserve">12. </w:t>
-      </w:r>
-      <w:proofErr w:type="spellStart"/>
-      <w:r>
-        <w:rPr>
-          <w:rFonts w:ascii="Times New Roman" w:hAnsi="Times New Roman" w:cs="Times New Roman"/>
-          <w:color w:val="000000"/>
-          <w:sz w:val="22"/>
-          <w:szCs w:val="22"/>
-        </w:rPr>
-        <w:t>Reenskaug</w:t>
-      </w:r>
-      <w:proofErr w:type="spellEnd"/>
-      <w:r>
-        <w:rPr>
-          <w:rFonts w:ascii="Times New Roman" w:hAnsi="Times New Roman" w:cs="Times New Roman"/>
-          <w:color w:val="000000"/>
-          <w:sz w:val="22"/>
-          <w:szCs w:val="22"/>
-        </w:rPr>
-        <w:t xml:space="preserve">, T., 2003. </w:t>
-      </w:r>
-      <w:r>
-        <w:rPr>
-          <w:rFonts w:ascii="Times New Roman" w:hAnsi="Times New Roman" w:cs="Times New Roman"/>
-          <w:i/>
-          <w:iCs/>
-          <w:color w:val="000000"/>
-          <w:sz w:val="22"/>
-          <w:szCs w:val="22"/>
-        </w:rPr>
-        <w:t xml:space="preserve">MVC – Xerox </w:t>
-      </w:r>
-      <w:proofErr w:type="spellStart"/>
-      <w:r>
-        <w:rPr>
-          <w:rFonts w:ascii="Times New Roman" w:hAnsi="Times New Roman" w:cs="Times New Roman"/>
-          <w:i/>
-          <w:iCs/>
-          <w:color w:val="000000"/>
-          <w:sz w:val="22"/>
-          <w:szCs w:val="22"/>
-        </w:rPr>
-        <w:t>Parc</w:t>
-      </w:r>
-      <w:proofErr w:type="spellEnd"/>
-      <w:r>
-        <w:rPr>
-          <w:rFonts w:ascii="Times New Roman" w:hAnsi="Times New Roman" w:cs="Times New Roman"/>
-          <w:i/>
-          <w:iCs/>
-          <w:color w:val="000000"/>
-          <w:sz w:val="22"/>
-          <w:szCs w:val="22"/>
-        </w:rPr>
-        <w:t xml:space="preserve"> 1978-79</w:t>
-      </w:r>
-      <w:r>
-        <w:rPr>
-          <w:rFonts w:ascii="Times New Roman" w:hAnsi="Times New Roman" w:cs="Times New Roman"/>
-          <w:color w:val="000000"/>
-          <w:sz w:val="22"/>
-          <w:szCs w:val="22"/>
-        </w:rPr>
-        <w:t xml:space="preserve"> [online] Available at http://heim.ifi.uio.no/~trygver/themes/mvc/mvc-</w:t>
-      </w:r>
-      <w:proofErr w:type="gramStart"/>
-      <w:r>
-        <w:rPr>
-          <w:rFonts w:ascii="Times New Roman" w:hAnsi="Times New Roman" w:cs="Times New Roman"/>
-          <w:color w:val="000000"/>
-          <w:sz w:val="22"/>
-          <w:szCs w:val="22"/>
-        </w:rPr>
-        <w:t>index.html  [</w:t>
-      </w:r>
-      <w:proofErr w:type="gramEnd"/>
-      <w:r>
-        <w:rPr>
-          <w:rFonts w:ascii="Times New Roman" w:hAnsi="Times New Roman" w:cs="Times New Roman"/>
-          <w:color w:val="000000"/>
-          <w:sz w:val="22"/>
-          <w:szCs w:val="22"/>
-        </w:rPr>
-        <w:t>accessed 6</w:t>
-      </w:r>
-      <w:r>
-        <w:rPr>
-          <w:rFonts w:ascii="Times New Roman" w:hAnsi="Times New Roman" w:cs="Times New Roman"/>
-          <w:color w:val="000000"/>
-          <w:sz w:val="22"/>
-          <w:szCs w:val="22"/>
-          <w:vertAlign w:val="superscript"/>
-        </w:rPr>
-        <w:t>th</w:t>
-      </w:r>
-      <w:r>
-        <w:rPr>
-          <w:rFonts w:ascii="Times New Roman" w:hAnsi="Times New Roman" w:cs="Times New Roman"/>
-          <w:color w:val="000000"/>
-          <w:sz w:val="22"/>
-          <w:szCs w:val="22"/>
-        </w:rPr>
-        <w:t xml:space="preserve"> March 2014]</w:t>
-      </w:r>
-    </w:p>
-    <w:p>
-      <w:pPr>
-        <w:pStyle w:val="reference"/>
-        <w:rPr>
-          <w:rFonts w:ascii="Times New Roman" w:hAnsi="Times New Roman" w:cs="Times New Roman"/>
-          <w:sz w:val="22"/>
-          <w:szCs w:val="22"/>
-        </w:rPr>
-      </w:pPr>
-      <w:r>
-        <w:rPr>
-          <w:color w:val="000000"/>
-          <w:sz w:val="22"/>
-        </w:rPr>
-        <w:t xml:space="preserve">13. Sanderson, S., 2012. </w:t>
-      </w:r>
-      <w:r>
-        <w:rPr>
-          <w:rFonts w:ascii="Times New Roman" w:hAnsi="Times New Roman" w:cs="Times New Roman"/>
-          <w:i/>
-          <w:color w:val="000000"/>
-          <w:sz w:val="22"/>
-        </w:rPr>
-        <w:t>Rich JavaScript Applications – the Seven Frameworks (Throne of JS) 2012</w:t>
-      </w:r>
-      <w:r>
-        <w:rPr>
-          <w:color w:val="000000"/>
-          <w:sz w:val="22"/>
-        </w:rPr>
-        <w:t xml:space="preserve"> [online] Available at </w:t>
-      </w:r>
-      <w:r>
-        <w:rPr>
-          <w:rFonts w:ascii="Times New Roman" w:hAnsi="Times New Roman" w:cs="Times New Roman"/>
-          <w:color w:val="000000"/>
-          <w:sz w:val="22"/>
-          <w:szCs w:val="22"/>
-        </w:rPr>
-        <w:t>http://blog.stevensanderson.com/2012/08/01/rich-javascript-applications-the-seven-frameworks-throne-of-js-2012</w:t>
-      </w:r>
-      <w:proofErr w:type="gramStart"/>
-      <w:r>
-        <w:rPr>
-          <w:rFonts w:ascii="Times New Roman" w:hAnsi="Times New Roman" w:cs="Times New Roman"/>
-          <w:color w:val="000000"/>
-          <w:sz w:val="22"/>
-          <w:szCs w:val="22"/>
-        </w:rPr>
-        <w:t>/  [</w:t>
-      </w:r>
-      <w:proofErr w:type="gramEnd"/>
-      <w:r>
-        <w:rPr>
-          <w:rFonts w:ascii="Times New Roman" w:hAnsi="Times New Roman" w:cs="Times New Roman"/>
-          <w:color w:val="000000"/>
-          <w:sz w:val="22"/>
-          <w:szCs w:val="22"/>
-        </w:rPr>
-        <w:t>accessed 6</w:t>
-      </w:r>
-      <w:r>
-        <w:rPr>
-          <w:rFonts w:ascii="Times New Roman" w:hAnsi="Times New Roman" w:cs="Times New Roman"/>
-          <w:color w:val="000000"/>
-          <w:sz w:val="22"/>
-          <w:szCs w:val="22"/>
-          <w:vertAlign w:val="superscript"/>
-        </w:rPr>
-        <w:t>th</w:t>
-      </w:r>
-      <w:r>
-        <w:rPr>
-          <w:rFonts w:ascii="Times New Roman" w:hAnsi="Times New Roman" w:cs="Times New Roman"/>
-          <w:color w:val="000000"/>
-          <w:sz w:val="22"/>
-          <w:szCs w:val="22"/>
-        </w:rPr>
-        <w:t xml:space="preserve"> March 2014]</w:t>
-      </w:r>
-    </w:p>
-    <w:p>
-      <w:pPr>
-        <w:pStyle w:val="reference"/>
-        <w:jc w:val="left"/>
-        <w:rPr>
-          <w:sz w:val="22"/>
-          <w:szCs w:val="22"/>
-        </w:rPr>
-      </w:pPr>
-      <w:r>
-        <w:rPr>
-          <w:rFonts w:ascii="Times New Roman" w:hAnsi="Times New Roman" w:cs="Times New Roman"/>
-          <w:sz w:val="22"/>
-          <w:szCs w:val="22"/>
-        </w:rPr>
-        <w:t xml:space="preserve">14. Smith, J., 2009. </w:t>
-      </w:r>
-      <w:r>
-        <w:rPr>
-          <w:rFonts w:ascii="Times New Roman" w:hAnsi="Times New Roman" w:cs="Times New Roman"/>
-          <w:i/>
-          <w:iCs/>
-          <w:sz w:val="22"/>
-          <w:szCs w:val="22"/>
-        </w:rPr>
-        <w:t xml:space="preserve">WPF Apps </w:t>
-      </w:r>
-      <w:proofErr w:type="gramStart"/>
-      <w:r>
-        <w:rPr>
-          <w:rFonts w:ascii="Times New Roman" w:hAnsi="Times New Roman" w:cs="Times New Roman"/>
-          <w:i/>
-          <w:iCs/>
-          <w:sz w:val="22"/>
-          <w:szCs w:val="22"/>
-        </w:rPr>
-        <w:t>With The</w:t>
-      </w:r>
-      <w:proofErr w:type="gramEnd"/>
-      <w:r>
-        <w:rPr>
-          <w:rFonts w:ascii="Times New Roman" w:hAnsi="Times New Roman" w:cs="Times New Roman"/>
-          <w:i/>
-          <w:iCs/>
-          <w:sz w:val="22"/>
-          <w:szCs w:val="22"/>
-        </w:rPr>
-        <w:t xml:space="preserve"> Model-View-</w:t>
-      </w:r>
-      <w:proofErr w:type="spellStart"/>
-      <w:r>
-        <w:rPr>
-          <w:rFonts w:ascii="Times New Roman" w:hAnsi="Times New Roman" w:cs="Times New Roman"/>
-          <w:i/>
-          <w:iCs/>
-          <w:sz w:val="22"/>
-          <w:szCs w:val="22"/>
-        </w:rPr>
-        <w:t>ViewModel</w:t>
-      </w:r>
-      <w:proofErr w:type="spellEnd"/>
-      <w:r>
-        <w:rPr>
-          <w:rFonts w:ascii="Times New Roman" w:hAnsi="Times New Roman" w:cs="Times New Roman"/>
-          <w:i/>
-          <w:iCs/>
-          <w:sz w:val="22"/>
-          <w:szCs w:val="22"/>
-        </w:rPr>
-        <w:t xml:space="preserve"> Design Pattern</w:t>
+        <w:t>WPF Apps With The Model-View-ViewModel Design Pattern</w:t>
       </w:r>
       <w:r>
         <w:rPr>
@@ -5107,6 +3312,7 @@
         <w:docPartUnique/>
       </w:docPartObj>
     </w:sdtPr>
+    <w:sdtEndPr/>
     <w:sdtContent>
       <w:sdt>
         <w:sdtPr>
@@ -5116,6 +3322,7 @@
             <w:docPartUnique/>
           </w:docPartObj>
         </w:sdtPr>
+        <w:sdtEndPr/>
         <w:sdtContent>
           <w:p>
             <w:pPr>
@@ -5136,14 +3343,7 @@
             </w:r>
             <w:r>
               <w:tab/>
-            </w:r>
-            <w:proofErr w:type="spellStart"/>
-            <w:r>
-              <w:t>Entaria</w:t>
-            </w:r>
-            <w:proofErr w:type="spellEnd"/>
-            <w:r>
-              <w:t xml:space="preserve"> Group</w:t>
+              <w:t>Entaria Group</w:t>
             </w:r>
             <w:r>
               <w:tab/>
@@ -5178,7 +3378,7 @@
                 <w:bCs/>
                 <w:noProof/>
               </w:rPr>
-              <w:t>4</w:t>
+              <w:t>1</w:t>
             </w:r>
             <w:r>
               <w:rPr>
@@ -5268,15 +3468,7 @@
       <w:pStyle w:val="Header"/>
     </w:pPr>
     <w:r>
-      <w:t xml:space="preserve">NCI </w:t>
-    </w:r>
-    <w:proofErr w:type="spellStart"/>
-    <w:r>
-      <w:t>MscWebTech</w:t>
-    </w:r>
-    <w:proofErr w:type="spellEnd"/>
-    <w:r>
-      <w:t xml:space="preserve"> 2013/14</w:t>
+      <w:t>NCI MscWebTech 2013/14</w:t>
     </w:r>
     <w:r>
       <w:tab/>
@@ -6093,8 +4285,8 @@
     <w:semiHidden/>
     <w:unhideWhenUsed/>
   </w:style>
-  <w:style w:type="paragraph" w:customStyle="1" w:styleId="title">
-    <w:name w:val="title"/>
+  <w:style w:type="paragraph" w:customStyle="1" w:styleId="Title1">
+    <w:name w:val="Title1"/>
     <w:basedOn w:val="Normal"/>
     <w:next w:val="Normal"/>
     <w:rsid w:val="00851DC4"/>
@@ -6335,7 +4527,7 @@
       <w:szCs w:val="18"/>
     </w:rPr>
   </w:style>
-  <w:style w:type="paragraph" w:styleId="Title0">
+  <w:style w:type="paragraph" w:styleId="Title">
     <w:name w:val="Title"/>
     <w:basedOn w:val="Normal"/>
     <w:next w:val="Normal"/>
@@ -6357,7 +4549,7 @@
   <w:style w:type="character" w:customStyle="1" w:styleId="TitleChar">
     <w:name w:val="Title Char"/>
     <w:basedOn w:val="DefaultParagraphFont"/>
-    <w:link w:val="Title0"/>
+    <w:link w:val="Title"/>
     <w:uiPriority w:val="10"/>
     <w:rsid w:val="00851DC4"/>
     <w:rPr>
@@ -6682,517 +4874,6 @@
     </w:rPr>
   </w:style>
 </w:styles>
-</file>
-
-<file path=word/glossary/document.xml><?xml version="1.0" encoding="utf-8"?>
-<w:glossaryDocument xmlns:wpc="http://schemas.microsoft.com/office/word/2010/wordprocessingCanvas" xmlns:mc="http://schemas.openxmlformats.org/markup-compatibility/2006" xmlns:o="urn:schemas-microsoft-com:office:office" xmlns:r="http://schemas.openxmlformats.org/officeDocument/2006/relationships" xmlns:m="http://schemas.openxmlformats.org/officeDocument/2006/math" xmlns:v="urn:schemas-microsoft-com:vml" xmlns:wp14="http://schemas.microsoft.com/office/word/2010/wordprocessingDrawing" xmlns:wp="http://schemas.openxmlformats.org/drawingml/2006/wordprocessingDrawing" xmlns:w10="urn:schemas-microsoft-com:office:word" xmlns:w="http://schemas.openxmlformats.org/wordprocessingml/2006/main" xmlns:w14="http://schemas.microsoft.com/office/word/2010/wordml" xmlns:w15="http://schemas.microsoft.com/office/word/2012/wordml" xmlns:wpg="http://schemas.microsoft.com/office/word/2010/wordprocessingGroup" xmlns:wpi="http://schemas.microsoft.com/office/word/2010/wordprocessingInk" xmlns:wne="http://schemas.microsoft.com/office/word/2006/wordml" xmlns:wps="http://schemas.microsoft.com/office/word/2010/wordprocessingShape" mc:Ignorable="w14 w15 wp14"/>
-</file>
-
-<file path=word/glossary/fontTable.xml><?xml version="1.0" encoding="utf-8"?>
-<w:fonts xmlns:mc="http://schemas.openxmlformats.org/markup-compatibility/2006" xmlns:r="http://schemas.openxmlformats.org/officeDocument/2006/relationships" xmlns:w="http://schemas.openxmlformats.org/wordprocessingml/2006/main" xmlns:w14="http://schemas.microsoft.com/office/word/2010/wordml" xmlns:w15="http://schemas.microsoft.com/office/word/2012/wordml" mc:Ignorable="w14 w15">
-  <w:font w:name="Times New Roman">
-    <w:panose1 w:val="02020603050405020304"/>
-    <w:charset w:val="00"/>
-    <w:family w:val="roman"/>
-    <w:pitch w:val="variable"/>
-    <w:sig w:usb0="E0002EFF" w:usb1="C0007843" w:usb2="00000009" w:usb3="00000000" w:csb0="000001FF" w:csb1="00000000"/>
-  </w:font>
-  <w:font w:name="Times">
-    <w:panose1 w:val="02020603050405020304"/>
-    <w:charset w:val="00"/>
-    <w:family w:val="roman"/>
-    <w:pitch w:val="variable"/>
-    <w:sig w:usb0="E0002EFF" w:usb1="C0007843" w:usb2="00000009" w:usb3="00000000" w:csb0="000001FF" w:csb1="00000000"/>
-  </w:font>
-  <w:font w:name="Calibri">
-    <w:panose1 w:val="020F0502020204030204"/>
-    <w:charset w:val="00"/>
-    <w:family w:val="swiss"/>
-    <w:pitch w:val="variable"/>
-    <w:sig w:usb0="E00002FF" w:usb1="4000ACFF" w:usb2="00000001" w:usb3="00000000" w:csb0="0000019F" w:csb1="00000000"/>
-  </w:font>
-  <w:font w:name="Calibri Light">
-    <w:panose1 w:val="020F0302020204030204"/>
-    <w:charset w:val="00"/>
-    <w:family w:val="swiss"/>
-    <w:pitch w:val="variable"/>
-    <w:sig w:usb0="A00002EF" w:usb1="4000207B" w:usb2="00000000" w:usb3="00000000" w:csb0="0000019F" w:csb1="00000000"/>
-  </w:font>
-</w:fonts>
-</file>
-
-<file path=word/glossary/settings.xml><?xml version="1.0" encoding="utf-8"?>
-<w:settings xmlns:mc="http://schemas.openxmlformats.org/markup-compatibility/2006" xmlns:o="urn:schemas-microsoft-com:office:office" xmlns:r="http://schemas.openxmlformats.org/officeDocument/2006/relationships" xmlns:m="http://schemas.openxmlformats.org/officeDocument/2006/math" xmlns:v="urn:schemas-microsoft-com:vml" xmlns:w10="urn:schemas-microsoft-com:office:word" xmlns:w="http://schemas.openxmlformats.org/wordprocessingml/2006/main" xmlns:w14="http://schemas.microsoft.com/office/word/2010/wordml" xmlns:w15="http://schemas.microsoft.com/office/word/2012/wordml" xmlns:sl="http://schemas.openxmlformats.org/schemaLibrary/2006/main" mc:Ignorable="w14 w15">
-  <w:view w:val="normal"/>
-  <w:defaultTabStop w:val="720"/>
-  <w:characterSpacingControl w:val="doNotCompress"/>
-  <w:compat>
-    <w:useFELayout/>
-    <w:compatSetting w:name="compatibilityMode" w:uri="http://schemas.microsoft.com/office/word" w:val="15"/>
-    <w:compatSetting w:name="overrideTableStyleFontSizeAndJustification" w:uri="http://schemas.microsoft.com/office/word" w:val="1"/>
-    <w:compatSetting w:name="enableOpenTypeFeatures" w:uri="http://schemas.microsoft.com/office/word" w:val="1"/>
-    <w:compatSetting w:name="doNotFlipMirrorIndents" w:uri="http://schemas.microsoft.com/office/word" w:val="1"/>
-    <w:compatSetting w:name="differentiateMultirowTableHeaders" w:uri="http://schemas.microsoft.com/office/word" w:val="1"/>
-  </w:compat>
-  <w:rsids>
-    <w:rsidRoot w:val="00527A63"/>
-    <w:rsid w:val="00527A63"/>
-    <w:rsid w:val="006659E4"/>
-  </w:rsids>
-  <m:mathPr>
-    <m:mathFont m:val="Cambria Math"/>
-    <m:brkBin m:val="before"/>
-    <m:brkBinSub m:val="--"/>
-    <m:smallFrac m:val="0"/>
-    <m:dispDef/>
-    <m:lMargin m:val="0"/>
-    <m:rMargin m:val="0"/>
-    <m:defJc m:val="centerGroup"/>
-    <m:wrapIndent m:val="1440"/>
-    <m:intLim m:val="subSup"/>
-    <m:naryLim m:val="undOvr"/>
-  </m:mathPr>
-  <w:themeFontLang w:val="en-IE"/>
-  <w:clrSchemeMapping w:bg1="light1" w:t1="dark1" w:bg2="light2" w:t2="dark2" w:accent1="accent1" w:accent2="accent2" w:accent3="accent3" w:accent4="accent4" w:accent5="accent5" w:accent6="accent6" w:hyperlink="hyperlink" w:followedHyperlink="followedHyperlink"/>
-  <w:decimalSymbol w:val="."/>
-  <w:listSeparator w:val=","/>
-  <w15:chartTrackingRefBased/>
-</w:settings>
-</file>
-
-<file path=word/glossary/styles.xml><?xml version="1.0" encoding="utf-8"?>
-<w:styles xmlns:mc="http://schemas.openxmlformats.org/markup-compatibility/2006" xmlns:r="http://schemas.openxmlformats.org/officeDocument/2006/relationships" xmlns:w="http://schemas.openxmlformats.org/wordprocessingml/2006/main" xmlns:w14="http://schemas.microsoft.com/office/word/2010/wordml" xmlns:w15="http://schemas.microsoft.com/office/word/2012/wordml" mc:Ignorable="w14 w15">
-  <w:docDefaults>
-    <w:rPrDefault>
-      <w:rPr>
-        <w:rFonts w:asciiTheme="minorHAnsi" w:eastAsiaTheme="minorEastAsia" w:hAnsiTheme="minorHAnsi" w:cstheme="minorBidi"/>
-        <w:sz w:val="22"/>
-        <w:szCs w:val="22"/>
-        <w:lang w:val="en-IE" w:eastAsia="en-IE" w:bidi="ar-SA"/>
-      </w:rPr>
-    </w:rPrDefault>
-    <w:pPrDefault>
-      <w:pPr>
-        <w:spacing w:after="160" w:line="259" w:lineRule="auto"/>
-      </w:pPr>
-    </w:pPrDefault>
-  </w:docDefaults>
-  <w:latentStyles w:defLockedState="0" w:defUIPriority="99" w:defSemiHidden="0" w:defUnhideWhenUsed="0" w:defQFormat="0" w:count="371">
-    <w:lsdException w:name="Normal" w:uiPriority="0" w:qFormat="1"/>
-    <w:lsdException w:name="heading 1" w:uiPriority="9" w:qFormat="1"/>
-    <w:lsdException w:name="heading 2" w:semiHidden="1" w:uiPriority="9" w:unhideWhenUsed="1" w:qFormat="1"/>
-    <w:lsdException w:name="heading 3" w:semiHidden="1" w:uiPriority="9" w:unhideWhenUsed="1" w:qFormat="1"/>
-    <w:lsdException w:name="heading 4" w:semiHidden="1" w:uiPriority="9" w:unhideWhenUsed="1" w:qFormat="1"/>
-    <w:lsdException w:name="heading 5" w:semiHidden="1" w:uiPriority="9" w:unhideWhenUsed="1" w:qFormat="1"/>
-    <w:lsdException w:name="heading 6" w:semiHidden="1" w:uiPriority="9" w:unhideWhenUsed="1" w:qFormat="1"/>
-    <w:lsdException w:name="heading 7" w:semiHidden="1" w:uiPriority="9" w:unhideWhenUsed="1" w:qFormat="1"/>
-    <w:lsdException w:name="heading 8" w:semiHidden="1" w:uiPriority="9" w:unhideWhenUsed="1" w:qFormat="1"/>
-    <w:lsdException w:name="heading 9" w:semiHidden="1" w:uiPriority="9" w:unhideWhenUsed="1" w:qFormat="1"/>
-    <w:lsdException w:name="index 1" w:semiHidden="1" w:unhideWhenUsed="1"/>
-    <w:lsdException w:name="index 2" w:semiHidden="1" w:unhideWhenUsed="1"/>
-    <w:lsdException w:name="index 3" w:semiHidden="1" w:unhideWhenUsed="1"/>
-    <w:lsdException w:name="index 4" w:semiHidden="1" w:unhideWhenUsed="1"/>
-    <w:lsdException w:name="index 5" w:semiHidden="1" w:unhideWhenUsed="1"/>
-    <w:lsdException w:name="index 6" w:semiHidden="1" w:unhideWhenUsed="1"/>
-    <w:lsdException w:name="index 7" w:semiHidden="1" w:unhideWhenUsed="1"/>
-    <w:lsdException w:name="index 8" w:semiHidden="1" w:unhideWhenUsed="1"/>
-    <w:lsdException w:name="index 9" w:semiHidden="1" w:unhideWhenUsed="1"/>
-    <w:lsdException w:name="toc 1" w:semiHidden="1" w:uiPriority="39" w:unhideWhenUsed="1"/>
-    <w:lsdException w:name="toc 2" w:semiHidden="1" w:uiPriority="39" w:unhideWhenUsed="1"/>
-    <w:lsdException w:name="toc 3" w:semiHidden="1" w:uiPriority="39" w:unhideWhenUsed="1"/>
-    <w:lsdException w:name="toc 4" w:semiHidden="1" w:uiPriority="39" w:unhideWhenUsed="1"/>
-    <w:lsdException w:name="toc 5" w:semiHidden="1" w:uiPriority="39" w:unhideWhenUsed="1"/>
-    <w:lsdException w:name="toc 6" w:semiHidden="1" w:uiPriority="39" w:unhideWhenUsed="1"/>
-    <w:lsdException w:name="toc 7" w:semiHidden="1" w:uiPriority="39" w:unhideWhenUsed="1"/>
-    <w:lsdException w:name="toc 8" w:semiHidden="1" w:uiPriority="39" w:unhideWhenUsed="1"/>
-    <w:lsdException w:name="toc 9" w:semiHidden="1" w:uiPriority="39" w:unhideWhenUsed="1"/>
-    <w:lsdException w:name="Normal Indent" w:semiHidden="1" w:unhideWhenUsed="1"/>
-    <w:lsdException w:name="footnote text" w:semiHidden="1" w:unhideWhenUsed="1"/>
-    <w:lsdException w:name="annotation text" w:semiHidden="1" w:unhideWhenUsed="1"/>
-    <w:lsdException w:name="header" w:semiHidden="1" w:unhideWhenUsed="1"/>
-    <w:lsdException w:name="footer" w:semiHidden="1" w:unhideWhenUsed="1"/>
-    <w:lsdException w:name="index heading" w:semiHidden="1" w:unhideWhenUsed="1"/>
-    <w:lsdException w:name="caption" w:semiHidden="1" w:uiPriority="35" w:unhideWhenUsed="1" w:qFormat="1"/>
-    <w:lsdException w:name="table of figures" w:semiHidden="1" w:unhideWhenUsed="1"/>
-    <w:lsdException w:name="envelope address" w:semiHidden="1" w:unhideWhenUsed="1"/>
-    <w:lsdException w:name="envelope return" w:semiHidden="1" w:unhideWhenUsed="1"/>
-    <w:lsdException w:name="footnote reference" w:semiHidden="1" w:unhideWhenUsed="1"/>
-    <w:lsdException w:name="annotation reference" w:semiHidden="1" w:unhideWhenUsed="1"/>
-    <w:lsdException w:name="line number" w:semiHidden="1" w:unhideWhenUsed="1"/>
-    <w:lsdException w:name="page number" w:semiHidden="1" w:unhideWhenUsed="1"/>
-    <w:lsdException w:name="endnote reference" w:semiHidden="1" w:unhideWhenUsed="1"/>
-    <w:lsdException w:name="endnote text" w:semiHidden="1" w:unhideWhenUsed="1"/>
-    <w:lsdException w:name="table of authorities" w:semiHidden="1" w:unhideWhenUsed="1"/>
-    <w:lsdException w:name="macro" w:semiHidden="1" w:unhideWhenUsed="1"/>
-    <w:lsdException w:name="toa heading" w:semiHidden="1" w:unhideWhenUsed="1"/>
-    <w:lsdException w:name="List" w:semiHidden="1" w:unhideWhenUsed="1"/>
-    <w:lsdException w:name="List Bullet" w:semiHidden="1" w:unhideWhenUsed="1"/>
-    <w:lsdException w:name="List Number" w:semiHidden="1" w:unhideWhenUsed="1"/>
-    <w:lsdException w:name="List 2" w:semiHidden="1" w:unhideWhenUsed="1"/>
-    <w:lsdException w:name="List 3" w:semiHidden="1" w:unhideWhenUsed="1"/>
-    <w:lsdException w:name="List 4" w:semiHidden="1" w:unhideWhenUsed="1"/>
-    <w:lsdException w:name="List 5" w:semiHidden="1" w:unhideWhenUsed="1"/>
-    <w:lsdException w:name="List Bullet 2" w:semiHidden="1" w:unhideWhenUsed="1"/>
-    <w:lsdException w:name="List Bullet 3" w:semiHidden="1" w:unhideWhenUsed="1"/>
-    <w:lsdException w:name="List Bullet 4" w:semiHidden="1" w:unhideWhenUsed="1"/>
-    <w:lsdException w:name="List Bullet 5" w:semiHidden="1" w:unhideWhenUsed="1"/>
-    <w:lsdException w:name="List Number 2" w:semiHidden="1" w:unhideWhenUsed="1"/>
-    <w:lsdException w:name="List Number 3" w:semiHidden="1" w:unhideWhenUsed="1"/>
-    <w:lsdException w:name="List Number 4" w:semiHidden="1" w:unhideWhenUsed="1"/>
-    <w:lsdException w:name="List Number 5" w:semiHidden="1" w:unhideWhenUsed="1"/>
-    <w:lsdException w:name="Title" w:uiPriority="10" w:qFormat="1"/>
-    <w:lsdException w:name="Closing" w:semiHidden="1" w:unhideWhenUsed="1"/>
-    <w:lsdException w:name="Signature" w:semiHidden="1" w:unhideWhenUsed="1"/>
-    <w:lsdException w:name="Default Paragraph Font" w:semiHidden="1" w:uiPriority="1" w:unhideWhenUsed="1"/>
-    <w:lsdException w:name="Body Text" w:semiHidden="1" w:unhideWhenUsed="1"/>
-    <w:lsdException w:name="Body Text Indent" w:semiHidden="1" w:unhideWhenUsed="1"/>
-    <w:lsdException w:name="List Continue" w:semiHidden="1" w:unhideWhenUsed="1"/>
-    <w:lsdException w:name="List Continue 2" w:semiHidden="1" w:unhideWhenUsed="1"/>
-    <w:lsdException w:name="List Continue 3" w:semiHidden="1" w:unhideWhenUsed="1"/>
-    <w:lsdException w:name="List Continue 4" w:semiHidden="1" w:unhideWhenUsed="1"/>
-    <w:lsdException w:name="List Continue 5" w:semiHidden="1" w:unhideWhenUsed="1"/>
-    <w:lsdException w:name="Message Header" w:semiHidden="1" w:unhideWhenUsed="1"/>
-    <w:lsdException w:name="Subtitle" w:uiPriority="11" w:qFormat="1"/>
-    <w:lsdException w:name="Salutation" w:semiHidden="1" w:unhideWhenUsed="1"/>
-    <w:lsdException w:name="Date" w:semiHidden="1" w:unhideWhenUsed="1"/>
-    <w:lsdException w:name="Body Text First Indent" w:semiHidden="1" w:unhideWhenUsed="1"/>
-    <w:lsdException w:name="Body Text First Indent 2" w:semiHidden="1" w:unhideWhenUsed="1"/>
-    <w:lsdException w:name="Note Heading" w:semiHidden="1" w:unhideWhenUsed="1"/>
-    <w:lsdException w:name="Body Text 2" w:semiHidden="1" w:unhideWhenUsed="1"/>
-    <w:lsdException w:name="Body Text 3" w:semiHidden="1" w:unhideWhenUsed="1"/>
-    <w:lsdException w:name="Body Text Indent 2" w:semiHidden="1" w:unhideWhenUsed="1"/>
-    <w:lsdException w:name="Body Text Indent 3" w:semiHidden="1" w:unhideWhenUsed="1"/>
-    <w:lsdException w:name="Block Text" w:semiHidden="1" w:unhideWhenUsed="1"/>
-    <w:lsdException w:name="Hyperlink" w:semiHidden="1" w:unhideWhenUsed="1"/>
-    <w:lsdException w:name="FollowedHyperlink" w:semiHidden="1" w:unhideWhenUsed="1"/>
-    <w:lsdException w:name="Strong" w:uiPriority="22" w:qFormat="1"/>
-    <w:lsdException w:name="Emphasis" w:uiPriority="20" w:qFormat="1"/>
-    <w:lsdException w:name="Document Map" w:semiHidden="1" w:unhideWhenUsed="1"/>
-    <w:lsdException w:name="Plain Text" w:semiHidden="1" w:unhideWhenUsed="1"/>
-    <w:lsdException w:name="E-mail Signature" w:semiHidden="1" w:unhideWhenUsed="1"/>
-    <w:lsdException w:name="HTML Top of Form" w:semiHidden="1" w:unhideWhenUsed="1"/>
-    <w:lsdException w:name="HTML Bottom of Form" w:semiHidden="1" w:unhideWhenUsed="1"/>
-    <w:lsdException w:name="Normal (Web)" w:semiHidden="1" w:unhideWhenUsed="1"/>
-    <w:lsdException w:name="HTML Acronym" w:semiHidden="1" w:unhideWhenUsed="1"/>
-    <w:lsdException w:name="HTML Address" w:semiHidden="1" w:unhideWhenUsed="1"/>
-    <w:lsdException w:name="HTML Cite" w:semiHidden="1" w:unhideWhenUsed="1"/>
-    <w:lsdException w:name="HTML Code" w:semiHidden="1" w:unhideWhenUsed="1"/>
-    <w:lsdException w:name="HTML Definition" w:semiHidden="1" w:unhideWhenUsed="1"/>
-    <w:lsdException w:name="HTML Keyboard" w:semiHidden="1" w:unhideWhenUsed="1"/>
-    <w:lsdException w:name="HTML Preformatted" w:semiHidden="1" w:unhideWhenUsed="1"/>
-    <w:lsdException w:name="HTML Sample" w:semiHidden="1" w:unhideWhenUsed="1"/>
-    <w:lsdException w:name="HTML Typewriter" w:semiHidden="1" w:unhideWhenUsed="1"/>
-    <w:lsdException w:name="HTML Variable" w:semiHidden="1" w:unhideWhenUsed="1"/>
-    <w:lsdException w:name="Normal Table" w:semiHidden="1" w:unhideWhenUsed="1"/>
-    <w:lsdException w:name="annotation subject" w:semiHidden="1" w:unhideWhenUsed="1"/>
-    <w:lsdException w:name="No List" w:semiHidden="1" w:unhideWhenUsed="1"/>
-    <w:lsdException w:name="Outline List 1" w:semiHidden="1" w:unhideWhenUsed="1"/>
-    <w:lsdException w:name="Outline List 2" w:semiHidden="1" w:unhideWhenUsed="1"/>
-    <w:lsdException w:name="Outline List 3" w:semiHidden="1" w:unhideWhenUsed="1"/>
-    <w:lsdException w:name="Table Simple 1" w:semiHidden="1" w:unhideWhenUsed="1"/>
-    <w:lsdException w:name="Table Simple 2" w:semiHidden="1" w:unhideWhenUsed="1"/>
-    <w:lsdException w:name="Table Simple 3" w:semiHidden="1" w:unhideWhenUsed="1"/>
-    <w:lsdException w:name="Table Classic 1" w:semiHidden="1" w:unhideWhenUsed="1"/>
-    <w:lsdException w:name="Table Classic 2" w:semiHidden="1" w:unhideWhenUsed="1"/>
-    <w:lsdException w:name="Table Classic 3" w:semiHidden="1" w:unhideWhenUsed="1"/>
-    <w:lsdException w:name="Table Classic 4" w:semiHidden="1" w:unhideWhenUsed="1"/>
-    <w:lsdException w:name="Table Colorful 1" w:semiHidden="1" w:unhideWhenUsed="1"/>
-    <w:lsdException w:name="Table Colorful 2" w:semiHidden="1" w:unhideWhenUsed="1"/>
-    <w:lsdException w:name="Table Colorful 3" w:semiHidden="1" w:unhideWhenUsed="1"/>
-    <w:lsdException w:name="Table Columns 1" w:semiHidden="1" w:unhideWhenUsed="1"/>
-    <w:lsdException w:name="Table Columns 2" w:semiHidden="1" w:unhideWhenUsed="1"/>
-    <w:lsdException w:name="Table Columns 3" w:semiHidden="1" w:unhideWhenUsed="1"/>
-    <w:lsdException w:name="Table Columns 4" w:semiHidden="1" w:unhideWhenUsed="1"/>
-    <w:lsdException w:name="Table Columns 5" w:semiHidden="1" w:unhideWhenUsed="1"/>
-    <w:lsdException w:name="Table Grid 1" w:semiHidden="1" w:unhideWhenUsed="1"/>
-    <w:lsdException w:name="Table Grid 2" w:semiHidden="1" w:unhideWhenUsed="1"/>
-    <w:lsdException w:name="Table Grid 3" w:semiHidden="1" w:unhideWhenUsed="1"/>
-    <w:lsdException w:name="Table Grid 4" w:semiHidden="1" w:unhideWhenUsed="1"/>
-    <w:lsdException w:name="Table Grid 5" w:semiHidden="1" w:unhideWhenUsed="1"/>
-    <w:lsdException w:name="Table Grid 6" w:semiHidden="1" w:unhideWhenUsed="1"/>
-    <w:lsdException w:name="Table Grid 7" w:semiHidden="1" w:unhideWhenUsed="1"/>
-    <w:lsdException w:name="Table Grid 8" w:semiHidden="1" w:unhideWhenUsed="1"/>
-    <w:lsdException w:name="Table List 1" w:semiHidden="1" w:unhideWhenUsed="1"/>
-    <w:lsdException w:name="Table List 2" w:semiHidden="1" w:unhideWhenUsed="1"/>
-    <w:lsdException w:name="Table List 3" w:semiHidden="1" w:unhideWhenUsed="1"/>
-    <w:lsdException w:name="Table List 4" w:semiHidden="1" w:unhideWhenUsed="1"/>
-    <w:lsdException w:name="Table List 5" w:semiHidden="1" w:unhideWhenUsed="1"/>
-    <w:lsdException w:name="Table List 6" w:semiHidden="1" w:unhideWhenUsed="1"/>
-    <w:lsdException w:name="Table List 7" w:semiHidden="1" w:unhideWhenUsed="1"/>
-    <w:lsdException w:name="Table List 8" w:semiHidden="1" w:unhideWhenUsed="1"/>
-    <w:lsdException w:name="Table 3D effects 1" w:semiHidden="1" w:unhideWhenUsed="1"/>
-    <w:lsdException w:name="Table 3D effects 2" w:semiHidden="1" w:unhideWhenUsed="1"/>
-    <w:lsdException w:name="Table 3D effects 3" w:semiHidden="1" w:unhideWhenUsed="1"/>
-    <w:lsdException w:name="Table Contemporary" w:semiHidden="1" w:unhideWhenUsed="1"/>
-    <w:lsdException w:name="Table Elegant" w:semiHidden="1" w:unhideWhenUsed="1"/>
-    <w:lsdException w:name="Table Professional" w:semiHidden="1" w:unhideWhenUsed="1"/>
-    <w:lsdException w:name="Table Subtle 1" w:semiHidden="1" w:unhideWhenUsed="1"/>
-    <w:lsdException w:name="Table Subtle 2" w:semiHidden="1" w:unhideWhenUsed="1"/>
-    <w:lsdException w:name="Table Web 1" w:semiHidden="1" w:unhideWhenUsed="1"/>
-    <w:lsdException w:name="Table Web 2" w:semiHidden="1" w:unhideWhenUsed="1"/>
-    <w:lsdException w:name="Table Web 3" w:semiHidden="1" w:unhideWhenUsed="1"/>
-    <w:lsdException w:name="Balloon Text" w:semiHidden="1" w:unhideWhenUsed="1"/>
-    <w:lsdException w:name="Table Grid" w:uiPriority="39"/>
-    <w:lsdException w:name="Table Theme" w:semiHidden="1" w:unhideWhenUsed="1"/>
-    <w:lsdException w:name="Placeholder Text" w:semiHidden="1"/>
-    <w:lsdException w:name="No Spacing" w:uiPriority="1" w:qFormat="1"/>
-    <w:lsdException w:name="Light Shading" w:uiPriority="60"/>
-    <w:lsdException w:name="Light List" w:uiPriority="61"/>
-    <w:lsdException w:name="Light Grid" w:uiPriority="62"/>
-    <w:lsdException w:name="Medium Shading 1" w:uiPriority="63"/>
-    <w:lsdException w:name="Medium Shading 2" w:uiPriority="64"/>
-    <w:lsdException w:name="Medium List 1" w:uiPriority="65"/>
-    <w:lsdException w:name="Medium List 2" w:uiPriority="66"/>
-    <w:lsdException w:name="Medium Grid 1" w:uiPriority="67"/>
-    <w:lsdException w:name="Medium Grid 2" w:uiPriority="68"/>
-    <w:lsdException w:name="Medium Grid 3" w:uiPriority="69"/>
-    <w:lsdException w:name="Dark List" w:uiPriority="70"/>
-    <w:lsdException w:name="Colorful Shading" w:uiPriority="71"/>
-    <w:lsdException w:name="Colorful List" w:uiPriority="72"/>
-    <w:lsdException w:name="Colorful Grid" w:uiPriority="73"/>
-    <w:lsdException w:name="Light Shading Accent 1" w:uiPriority="60"/>
-    <w:lsdException w:name="Light List Accent 1" w:uiPriority="61"/>
-    <w:lsdException w:name="Light Grid Accent 1" w:uiPriority="62"/>
-    <w:lsdException w:name="Medium Shading 1 Accent 1" w:uiPriority="63"/>
-    <w:lsdException w:name="Medium Shading 2 Accent 1" w:uiPriority="64"/>
-    <w:lsdException w:name="Medium List 1 Accent 1" w:uiPriority="65"/>
-    <w:lsdException w:name="Revision" w:semiHidden="1"/>
-    <w:lsdException w:name="List Paragraph" w:uiPriority="34" w:qFormat="1"/>
-    <w:lsdException w:name="Quote" w:uiPriority="29" w:qFormat="1"/>
-    <w:lsdException w:name="Intense Quote" w:uiPriority="30" w:qFormat="1"/>
-    <w:lsdException w:name="Medium List 2 Accent 1" w:uiPriority="66"/>
-    <w:lsdException w:name="Medium Grid 1 Accent 1" w:uiPriority="67"/>
-    <w:lsdException w:name="Medium Grid 2 Accent 1" w:uiPriority="68"/>
-    <w:lsdException w:name="Medium Grid 3 Accent 1" w:uiPriority="69"/>
-    <w:lsdException w:name="Dark List Accent 1" w:uiPriority="70"/>
-    <w:lsdException w:name="Colorful Shading Accent 1" w:uiPriority="71"/>
-    <w:lsdException w:name="Colorful List Accent 1" w:uiPriority="72"/>
-    <w:lsdException w:name="Colorful Grid Accent 1" w:uiPriority="73"/>
-    <w:lsdException w:name="Light Shading Accent 2" w:uiPriority="60"/>
-    <w:lsdException w:name="Light List Accent 2" w:uiPriority="61"/>
-    <w:lsdException w:name="Light Grid Accent 2" w:uiPriority="62"/>
-    <w:lsdException w:name="Medium Shading 1 Accent 2" w:uiPriority="63"/>
-    <w:lsdException w:name="Medium Shading 2 Accent 2" w:uiPriority="64"/>
-    <w:lsdException w:name="Medium List 1 Accent 2" w:uiPriority="65"/>
-    <w:lsdException w:name="Medium List 2 Accent 2" w:uiPriority="66"/>
-    <w:lsdException w:name="Medium Grid 1 Accent 2" w:uiPriority="67"/>
-    <w:lsdException w:name="Medium Grid 2 Accent 2" w:uiPriority="68"/>
-    <w:lsdException w:name="Medium Grid 3 Accent 2" w:uiPriority="69"/>
-    <w:lsdException w:name="Dark List Accent 2" w:uiPriority="70"/>
-    <w:lsdException w:name="Colorful Shading Accent 2" w:uiPriority="71"/>
-    <w:lsdException w:name="Colorful List Accent 2" w:uiPriority="72"/>
-    <w:lsdException w:name="Colorful Grid Accent 2" w:uiPriority="73"/>
-    <w:lsdException w:name="Light Shading Accent 3" w:uiPriority="60"/>
-    <w:lsdException w:name="Light List Accent 3" w:uiPriority="61"/>
-    <w:lsdException w:name="Light Grid Accent 3" w:uiPriority="62"/>
-    <w:lsdException w:name="Medium Shading 1 Accent 3" w:uiPriority="63"/>
-    <w:lsdException w:name="Medium Shading 2 Accent 3" w:uiPriority="64"/>
-    <w:lsdException w:name="Medium List 1 Accent 3" w:uiPriority="65"/>
-    <w:lsdException w:name="Medium List 2 Accent 3" w:uiPriority="66"/>
-    <w:lsdException w:name="Medium Grid 1 Accent 3" w:uiPriority="67"/>
-    <w:lsdException w:name="Medium Grid 2 Accent 3" w:uiPriority="68"/>
-    <w:lsdException w:name="Medium Grid 3 Accent 3" w:uiPriority="69"/>
-    <w:lsdException w:name="Dark List Accent 3" w:uiPriority="70"/>
-    <w:lsdException w:name="Colorful Shading Accent 3" w:uiPriority="71"/>
-    <w:lsdException w:name="Colorful List Accent 3" w:uiPriority="72"/>
-    <w:lsdException w:name="Colorful Grid Accent 3" w:uiPriority="73"/>
-    <w:lsdException w:name="Light Shading Accent 4" w:uiPriority="60"/>
-    <w:lsdException w:name="Light List Accent 4" w:uiPriority="61"/>
-    <w:lsdException w:name="Light Grid Accent 4" w:uiPriority="62"/>
-    <w:lsdException w:name="Medium Shading 1 Accent 4" w:uiPriority="63"/>
-    <w:lsdException w:name="Medium Shading 2 Accent 4" w:uiPriority="64"/>
-    <w:lsdException w:name="Medium List 1 Accent 4" w:uiPriority="65"/>
-    <w:lsdException w:name="Medium List 2 Accent 4" w:uiPriority="66"/>
-    <w:lsdException w:name="Medium Grid 1 Accent 4" w:uiPriority="67"/>
-    <w:lsdException w:name="Medium Grid 2 Accent 4" w:uiPriority="68"/>
-    <w:lsdException w:name="Medium Grid 3 Accent 4" w:uiPriority="69"/>
-    <w:lsdException w:name="Dark List Accent 4" w:uiPriority="70"/>
-    <w:lsdException w:name="Colorful Shading Accent 4" w:uiPriority="71"/>
-    <w:lsdException w:name="Colorful List Accent 4" w:uiPriority="72"/>
-    <w:lsdException w:name="Colorful Grid Accent 4" w:uiPriority="73"/>
-    <w:lsdException w:name="Light Shading Accent 5" w:uiPriority="60"/>
-    <w:lsdException w:name="Light List Accent 5" w:uiPriority="61"/>
-    <w:lsdException w:name="Light Grid Accent 5" w:uiPriority="62"/>
-    <w:lsdException w:name="Medium Shading 1 Accent 5" w:uiPriority="63"/>
-    <w:lsdException w:name="Medium Shading 2 Accent 5" w:uiPriority="64"/>
-    <w:lsdException w:name="Medium List 1 Accent 5" w:uiPriority="65"/>
-    <w:lsdException w:name="Medium List 2 Accent 5" w:uiPriority="66"/>
-    <w:lsdException w:name="Medium Grid 1 Accent 5" w:uiPriority="67"/>
-    <w:lsdException w:name="Medium Grid 2 Accent 5" w:uiPriority="68"/>
-    <w:lsdException w:name="Medium Grid 3 Accent 5" w:uiPriority="69"/>
-    <w:lsdException w:name="Dark List Accent 5" w:uiPriority="70"/>
-    <w:lsdException w:name="Colorful Shading Accent 5" w:uiPriority="71"/>
-    <w:lsdException w:name="Colorful List Accent 5" w:uiPriority="72"/>
-    <w:lsdException w:name="Colorful Grid Accent 5" w:uiPriority="73"/>
-    <w:lsdException w:name="Light Shading Accent 6" w:uiPriority="60"/>
-    <w:lsdException w:name="Light List Accent 6" w:uiPriority="61"/>
-    <w:lsdException w:name="Light Grid Accent 6" w:uiPriority="62"/>
-    <w:lsdException w:name="Medium Shading 1 Accent 6" w:uiPriority="63"/>
-    <w:lsdException w:name="Medium Shading 2 Accent 6" w:uiPriority="64"/>
-    <w:lsdException w:name="Medium List 1 Accent 6" w:uiPriority="65"/>
-    <w:lsdException w:name="Medium List 2 Accent 6" w:uiPriority="66"/>
-    <w:lsdException w:name="Medium Grid 1 Accent 6" w:uiPriority="67"/>
-    <w:lsdException w:name="Medium Grid 2 Accent 6" w:uiPriority="68"/>
-    <w:lsdException w:name="Medium Grid 3 Accent 6" w:uiPriority="69"/>
-    <w:lsdException w:name="Dark List Accent 6" w:uiPriority="70"/>
-    <w:lsdException w:name="Colorful Shading Accent 6" w:uiPriority="71"/>
-    <w:lsdException w:name="Colorful List Accent 6" w:uiPriority="72"/>
-    <w:lsdException w:name="Colorful Grid Accent 6" w:uiPriority="73"/>
-    <w:lsdException w:name="Subtle Emphasis" w:uiPriority="19" w:qFormat="1"/>
-    <w:lsdException w:name="Intense Emphasis" w:uiPriority="21" w:qFormat="1"/>
-    <w:lsdException w:name="Subtle Reference" w:uiPriority="31" w:qFormat="1"/>
-    <w:lsdException w:name="Intense Reference" w:uiPriority="32" w:qFormat="1"/>
-    <w:lsdException w:name="Book Title" w:uiPriority="33" w:qFormat="1"/>
-    <w:lsdException w:name="Bibliography" w:semiHidden="1" w:uiPriority="37" w:unhideWhenUsed="1"/>
-    <w:lsdException w:name="TOC Heading" w:semiHidden="1" w:uiPriority="39" w:unhideWhenUsed="1" w:qFormat="1"/>
-    <w:lsdException w:name="Plain Table 1" w:uiPriority="41"/>
-    <w:lsdException w:name="Plain Table 2" w:uiPriority="42"/>
-    <w:lsdException w:name="Plain Table 3" w:uiPriority="43"/>
-    <w:lsdException w:name="Plain Table 4" w:uiPriority="44"/>
-    <w:lsdException w:name="Plain Table 5" w:uiPriority="45"/>
-    <w:lsdException w:name="Grid Table Light" w:uiPriority="40"/>
-    <w:lsdException w:name="Grid Table 1 Light" w:uiPriority="46"/>
-    <w:lsdException w:name="Grid Table 2" w:uiPriority="47"/>
-    <w:lsdException w:name="Grid Table 3" w:uiPriority="48"/>
-    <w:lsdException w:name="Grid Table 4" w:uiPriority="49"/>
-    <w:lsdException w:name="Grid Table 5 Dark" w:uiPriority="50"/>
-    <w:lsdException w:name="Grid Table 6 Colorful" w:uiPriority="51"/>
-    <w:lsdException w:name="Grid Table 7 Colorful" w:uiPriority="52"/>
-    <w:lsdException w:name="Grid Table 1 Light Accent 1" w:uiPriority="46"/>
-    <w:lsdException w:name="Grid Table 2 Accent 1" w:uiPriority="47"/>
-    <w:lsdException w:name="Grid Table 3 Accent 1" w:uiPriority="48"/>
-    <w:lsdException w:name="Grid Table 4 Accent 1" w:uiPriority="49"/>
-    <w:lsdException w:name="Grid Table 5 Dark Accent 1" w:uiPriority="50"/>
-    <w:lsdException w:name="Grid Table 6 Colorful Accent 1" w:uiPriority="51"/>
-    <w:lsdException w:name="Grid Table 7 Colorful Accent 1" w:uiPriority="52"/>
-    <w:lsdException w:name="Grid Table 1 Light Accent 2" w:uiPriority="46"/>
-    <w:lsdException w:name="Grid Table 2 Accent 2" w:uiPriority="47"/>
-    <w:lsdException w:name="Grid Table 3 Accent 2" w:uiPriority="48"/>
-    <w:lsdException w:name="Grid Table 4 Accent 2" w:uiPriority="49"/>
-    <w:lsdException w:name="Grid Table 5 Dark Accent 2" w:uiPriority="50"/>
-    <w:lsdException w:name="Grid Table 6 Colorful Accent 2" w:uiPriority="51"/>
-    <w:lsdException w:name="Grid Table 7 Colorful Accent 2" w:uiPriority="52"/>
-    <w:lsdException w:name="Grid Table 1 Light Accent 3" w:uiPriority="46"/>
-    <w:lsdException w:name="Grid Table 2 Accent 3" w:uiPriority="47"/>
-    <w:lsdException w:name="Grid Table 3 Accent 3" w:uiPriority="48"/>
-    <w:lsdException w:name="Grid Table 4 Accent 3" w:uiPriority="49"/>
-    <w:lsdException w:name="Grid Table 5 Dark Accent 3" w:uiPriority="50"/>
-    <w:lsdException w:name="Grid Table 6 Colorful Accent 3" w:uiPriority="51"/>
-    <w:lsdException w:name="Grid Table 7 Colorful Accent 3" w:uiPriority="52"/>
-    <w:lsdException w:name="Grid Table 1 Light Accent 4" w:uiPriority="46"/>
-    <w:lsdException w:name="Grid Table 2 Accent 4" w:uiPriority="47"/>
-    <w:lsdException w:name="Grid Table 3 Accent 4" w:uiPriority="48"/>
-    <w:lsdException w:name="Grid Table 4 Accent 4" w:uiPriority="49"/>
-    <w:lsdException w:name="Grid Table 5 Dark Accent 4" w:uiPriority="50"/>
-    <w:lsdException w:name="Grid Table 6 Colorful Accent 4" w:uiPriority="51"/>
-    <w:lsdException w:name="Grid Table 7 Colorful Accent 4" w:uiPriority="52"/>
-    <w:lsdException w:name="Grid Table 1 Light Accent 5" w:uiPriority="46"/>
-    <w:lsdException w:name="Grid Table 2 Accent 5" w:uiPriority="47"/>
-    <w:lsdException w:name="Grid Table 3 Accent 5" w:uiPriority="48"/>
-    <w:lsdException w:name="Grid Table 4 Accent 5" w:uiPriority="49"/>
-    <w:lsdException w:name="Grid Table 5 Dark Accent 5" w:uiPriority="50"/>
-    <w:lsdException w:name="Grid Table 6 Colorful Accent 5" w:uiPriority="51"/>
-    <w:lsdException w:name="Grid Table 7 Colorful Accent 5" w:uiPriority="52"/>
-    <w:lsdException w:name="Grid Table 1 Light Accent 6" w:uiPriority="46"/>
-    <w:lsdException w:name="Grid Table 2 Accent 6" w:uiPriority="47"/>
-    <w:lsdException w:name="Grid Table 3 Accent 6" w:uiPriority="48"/>
-    <w:lsdException w:name="Grid Table 4 Accent 6" w:uiPriority="49"/>
-    <w:lsdException w:name="Grid Table 5 Dark Accent 6" w:uiPriority="50"/>
-    <w:lsdException w:name="Grid Table 6 Colorful Accent 6" w:uiPriority="51"/>
-    <w:lsdException w:name="Grid Table 7 Colorful Accent 6" w:uiPriority="52"/>
-    <w:lsdException w:name="List Table 1 Light" w:uiPriority="46"/>
-    <w:lsdException w:name="List Table 2" w:uiPriority="47"/>
-    <w:lsdException w:name="List Table 3" w:uiPriority="48"/>
-    <w:lsdException w:name="List Table 4" w:uiPriority="49"/>
-    <w:lsdException w:name="List Table 5 Dark" w:uiPriority="50"/>
-    <w:lsdException w:name="List Table 6 Colorful" w:uiPriority="51"/>
-    <w:lsdException w:name="List Table 7 Colorful" w:uiPriority="52"/>
-    <w:lsdException w:name="List Table 1 Light Accent 1" w:uiPriority="46"/>
-    <w:lsdException w:name="List Table 2 Accent 1" w:uiPriority="47"/>
-    <w:lsdException w:name="List Table 3 Accent 1" w:uiPriority="48"/>
-    <w:lsdException w:name="List Table 4 Accent 1" w:uiPriority="49"/>
-    <w:lsdException w:name="List Table 5 Dark Accent 1" w:uiPriority="50"/>
-    <w:lsdException w:name="List Table 6 Colorful Accent 1" w:uiPriority="51"/>
-    <w:lsdException w:name="List Table 7 Colorful Accent 1" w:uiPriority="52"/>
-    <w:lsdException w:name="List Table 1 Light Accent 2" w:uiPriority="46"/>
-    <w:lsdException w:name="List Table 2 Accent 2" w:uiPriority="47"/>
-    <w:lsdException w:name="List Table 3 Accent 2" w:uiPriority="48"/>
-    <w:lsdException w:name="List Table 4 Accent 2" w:uiPriority="49"/>
-    <w:lsdException w:name="List Table 5 Dark Accent 2" w:uiPriority="50"/>
-    <w:lsdException w:name="List Table 6 Colorful Accent 2" w:uiPriority="51"/>
-    <w:lsdException w:name="List Table 7 Colorful Accent 2" w:uiPriority="52"/>
-    <w:lsdException w:name="List Table 1 Light Accent 3" w:uiPriority="46"/>
-    <w:lsdException w:name="List Table 2 Accent 3" w:uiPriority="47"/>
-    <w:lsdException w:name="List Table 3 Accent 3" w:uiPriority="48"/>
-    <w:lsdException w:name="List Table 4 Accent 3" w:uiPriority="49"/>
-    <w:lsdException w:name="List Table 5 Dark Accent 3" w:uiPriority="50"/>
-    <w:lsdException w:name="List Table 6 Colorful Accent 3" w:uiPriority="51"/>
-    <w:lsdException w:name="List Table 7 Colorful Accent 3" w:uiPriority="52"/>
-    <w:lsdException w:name="List Table 1 Light Accent 4" w:uiPriority="46"/>
-    <w:lsdException w:name="List Table 2 Accent 4" w:uiPriority="47"/>
-    <w:lsdException w:name="List Table 3 Accent 4" w:uiPriority="48"/>
-    <w:lsdException w:name="List Table 4 Accent 4" w:uiPriority="49"/>
-    <w:lsdException w:name="List Table 5 Dark Accent 4" w:uiPriority="50"/>
-    <w:lsdException w:name="List Table 6 Colorful Accent 4" w:uiPriority="51"/>
-    <w:lsdException w:name="List Table 7 Colorful Accent 4" w:uiPriority="52"/>
-    <w:lsdException w:name="List Table 1 Light Accent 5" w:uiPriority="46"/>
-    <w:lsdException w:name="List Table 2 Accent 5" w:uiPriority="47"/>
-    <w:lsdException w:name="List Table 3 Accent 5" w:uiPriority="48"/>
-    <w:lsdException w:name="List Table 4 Accent 5" w:uiPriority="49"/>
-    <w:lsdException w:name="List Table 5 Dark Accent 5" w:uiPriority="50"/>
-    <w:lsdException w:name="List Table 6 Colorful Accent 5" w:uiPriority="51"/>
-    <w:lsdException w:name="List Table 7 Colorful Accent 5" w:uiPriority="52"/>
-    <w:lsdException w:name="List Table 1 Light Accent 6" w:uiPriority="46"/>
-    <w:lsdException w:name="List Table 2 Accent 6" w:uiPriority="47"/>
-    <w:lsdException w:name="List Table 3 Accent 6" w:uiPriority="48"/>
-    <w:lsdException w:name="List Table 4 Accent 6" w:uiPriority="49"/>
-    <w:lsdException w:name="List Table 5 Dark Accent 6" w:uiPriority="50"/>
-    <w:lsdException w:name="List Table 6 Colorful Accent 6" w:uiPriority="51"/>
-    <w:lsdException w:name="List Table 7 Colorful Accent 6" w:uiPriority="52"/>
-  </w:latentStyles>
-  <w:style w:type="paragraph" w:default="1" w:styleId="Normal">
-    <w:name w:val="Normal"/>
-    <w:qFormat/>
-  </w:style>
-  <w:style w:type="character" w:default="1" w:styleId="DefaultParagraphFont">
-    <w:name w:val="Default Paragraph Font"/>
-    <w:uiPriority w:val="1"/>
-    <w:semiHidden/>
-    <w:unhideWhenUsed/>
-  </w:style>
-  <w:style w:type="table" w:default="1" w:styleId="TableNormal">
-    <w:name w:val="Normal Table"/>
-    <w:uiPriority w:val="99"/>
-    <w:semiHidden/>
-    <w:unhideWhenUsed/>
-    <w:tblPr>
-      <w:tblInd w:w="0" w:type="dxa"/>
-      <w:tblCellMar>
-        <w:top w:w="0" w:type="dxa"/>
-        <w:left w:w="108" w:type="dxa"/>
-        <w:bottom w:w="0" w:type="dxa"/>
-        <w:right w:w="108" w:type="dxa"/>
-      </w:tblCellMar>
-    </w:tblPr>
-  </w:style>
-  <w:style w:type="numbering" w:default="1" w:styleId="NoList">
-    <w:name w:val="No List"/>
-    <w:uiPriority w:val="99"/>
-    <w:semiHidden/>
-    <w:unhideWhenUsed/>
-  </w:style>
-  <w:style w:type="paragraph" w:customStyle="1" w:styleId="A3A380ADFCDF479B9E7E1F573B2A1583">
-    <w:name w:val="A3A380ADFCDF479B9E7E1F573B2A1583"/>
-    <w:rsid w:val="00527A63"/>
-  </w:style>
-</w:styles>
-</file>
-
-<file path=word/glossary/webSettings.xml><?xml version="1.0" encoding="utf-8"?>
-<w:webSettings xmlns:mc="http://schemas.openxmlformats.org/markup-compatibility/2006" xmlns:r="http://schemas.openxmlformats.org/officeDocument/2006/relationships" xmlns:w="http://schemas.openxmlformats.org/wordprocessingml/2006/main" xmlns:w14="http://schemas.microsoft.com/office/word/2010/wordml" xmlns:w15="http://schemas.microsoft.com/office/word/2012/wordml" mc:Ignorable="w14 w15">
-  <w:optimizeForBrowser/>
-  <w:allowPNG/>
-</w:webSettings>
 </file>
 
 <file path=word/theme/theme1.xml><?xml version="1.0" encoding="utf-8"?>
@@ -7401,7 +5082,7 @@
 </file>
 
 <file path=customXml/itemProps1.xml><?xml version="1.0" encoding="utf-8"?>
-<ds:datastoreItem xmlns:ds="http://schemas.openxmlformats.org/officeDocument/2006/customXml" ds:itemID="{6D0F3618-8236-4D27-AE86-9278876512D6}">
+<ds:datastoreItem xmlns:ds="http://schemas.openxmlformats.org/officeDocument/2006/customXml" ds:itemID="{698E3EC8-103A-4034-A759-6F8C576B11BD}">
   <ds:schemaRefs>
     <ds:schemaRef ds:uri="http://schemas.openxmlformats.org/officeDocument/2006/bibliography"/>
   </ds:schemaRefs>

</xml_diff>

<commit_message>
Removed login form and edited header styling
</commit_message>
<xml_diff>
--- a/docs/ARIA CA3 0.2.docx
+++ b/docs/ARIA CA3 0.2.docx
@@ -497,6 +497,7 @@
               <w:tab w:val="right" w:leader="dot" w:pos="9016"/>
             </w:tabs>
             <w:rPr>
+              <w:rFonts w:ascii="Calibri" w:hAnsi="Calibri"/>
               <w:noProof/>
               <w:lang w:eastAsia="en-IE"/>
             </w:rPr>
@@ -519,11 +520,11 @@
             </w:rPr>
             <w:fldChar w:fldCharType="separate"/>
           </w:r>
-          <w:hyperlink w:anchor="_Toc386727977" w:history="1">
+          <w:hyperlink w:anchor="_Toc386731063" w:history="1">
             <w:r>
               <w:rPr>
                 <w:rStyle w:val="Hyperlink"/>
-                <w:rFonts w:ascii="Times New Roman" w:hAnsi="Times New Roman" w:cs="Times New Roman"/>
+                <w:rFonts w:ascii="Calibri" w:hAnsi="Calibri" w:cs="Times New Roman"/>
                 <w:noProof/>
                 <w:lang w:val="de-DE" w:eastAsia="ar-SA"/>
               </w:rPr>
@@ -531,6 +532,7 @@
             </w:r>
             <w:r>
               <w:rPr>
+                <w:rFonts w:ascii="Calibri" w:hAnsi="Calibri"/>
                 <w:noProof/>
                 <w:lang w:eastAsia="en-IE"/>
               </w:rPr>
@@ -539,7 +541,7 @@
             <w:r>
               <w:rPr>
                 <w:rStyle w:val="Hyperlink"/>
-                <w:rFonts w:ascii="Times New Roman" w:hAnsi="Times New Roman" w:cs="Times New Roman"/>
+                <w:rFonts w:ascii="Calibri" w:hAnsi="Calibri" w:cs="Times New Roman"/>
                 <w:noProof/>
                 <w:lang w:val="de-DE" w:eastAsia="ar-SA"/>
               </w:rPr>
@@ -547,6 +549,7 @@
             </w:r>
             <w:r>
               <w:rPr>
+                <w:rFonts w:ascii="Calibri" w:hAnsi="Calibri"/>
                 <w:noProof/>
                 <w:webHidden/>
               </w:rPr>
@@ -554,6 +557,7 @@
             </w:r>
             <w:r>
               <w:rPr>
+                <w:rFonts w:ascii="Calibri" w:hAnsi="Calibri"/>
                 <w:noProof/>
                 <w:webHidden/>
               </w:rPr>
@@ -561,19 +565,22 @@
             </w:r>
             <w:r>
               <w:rPr>
-                <w:noProof/>
-                <w:webHidden/>
-              </w:rPr>
-              <w:instrText xml:space="preserve"> PAGEREF _Toc386727977 \h </w:instrText>
-            </w:r>
-            <w:r>
-              <w:rPr>
-                <w:noProof/>
-                <w:webHidden/>
-              </w:rPr>
-            </w:r>
-            <w:r>
-              <w:rPr>
+                <w:rFonts w:ascii="Calibri" w:hAnsi="Calibri"/>
+                <w:noProof/>
+                <w:webHidden/>
+              </w:rPr>
+              <w:instrText xml:space="preserve"> PAGEREF _Toc386731063 \h </w:instrText>
+            </w:r>
+            <w:r>
+              <w:rPr>
+                <w:rFonts w:ascii="Calibri" w:hAnsi="Calibri"/>
+                <w:noProof/>
+                <w:webHidden/>
+              </w:rPr>
+            </w:r>
+            <w:r>
+              <w:rPr>
+                <w:rFonts w:ascii="Calibri" w:hAnsi="Calibri"/>
                 <w:noProof/>
                 <w:webHidden/>
               </w:rPr>
@@ -581,6 +588,7 @@
             </w:r>
             <w:r>
               <w:rPr>
+                <w:rFonts w:ascii="Calibri" w:hAnsi="Calibri"/>
                 <w:noProof/>
                 <w:webHidden/>
               </w:rPr>
@@ -588,6 +596,7 @@
             </w:r>
             <w:r>
               <w:rPr>
+                <w:rFonts w:ascii="Calibri" w:hAnsi="Calibri"/>
                 <w:noProof/>
                 <w:webHidden/>
               </w:rPr>
@@ -603,21 +612,23 @@
               <w:tab w:val="right" w:leader="dot" w:pos="9016"/>
             </w:tabs>
             <w:rPr>
+              <w:rFonts w:ascii="Calibri" w:hAnsi="Calibri"/>
               <w:noProof/>
               <w:lang w:eastAsia="en-IE"/>
             </w:rPr>
           </w:pPr>
-          <w:hyperlink w:anchor="_Toc386727978" w:history="1">
+          <w:hyperlink w:anchor="_Toc386731064" w:history="1">
             <w:r>
               <w:rPr>
                 <w:rStyle w:val="Hyperlink"/>
-                <w:rFonts w:ascii="Times New Roman" w:hAnsi="Times New Roman" w:cs="Times New Roman"/>
+                <w:rFonts w:ascii="Calibri" w:hAnsi="Calibri" w:cs="Times New Roman"/>
                 <w:noProof/>
               </w:rPr>
               <w:t>2</w:t>
             </w:r>
             <w:r>
               <w:rPr>
+                <w:rFonts w:ascii="Calibri" w:hAnsi="Calibri"/>
                 <w:noProof/>
                 <w:lang w:eastAsia="en-IE"/>
               </w:rPr>
@@ -626,13 +637,14 @@
             <w:r>
               <w:rPr>
                 <w:rStyle w:val="Hyperlink"/>
-                <w:rFonts w:ascii="Times New Roman" w:hAnsi="Times New Roman" w:cs="Times New Roman"/>
+                <w:rFonts w:ascii="Calibri" w:hAnsi="Calibri" w:cs="Times New Roman"/>
                 <w:noProof/>
               </w:rPr>
               <w:t>State Of The Art Review</w:t>
             </w:r>
             <w:r>
               <w:rPr>
+                <w:rFonts w:ascii="Calibri" w:hAnsi="Calibri"/>
                 <w:noProof/>
                 <w:webHidden/>
               </w:rPr>
@@ -640,6 +652,7 @@
             </w:r>
             <w:r>
               <w:rPr>
+                <w:rFonts w:ascii="Calibri" w:hAnsi="Calibri"/>
                 <w:noProof/>
                 <w:webHidden/>
               </w:rPr>
@@ -647,19 +660,22 @@
             </w:r>
             <w:r>
               <w:rPr>
-                <w:noProof/>
-                <w:webHidden/>
-              </w:rPr>
-              <w:instrText xml:space="preserve"> PAGEREF _Toc386727978 \h </w:instrText>
-            </w:r>
-            <w:r>
-              <w:rPr>
-                <w:noProof/>
-                <w:webHidden/>
-              </w:rPr>
-            </w:r>
-            <w:r>
-              <w:rPr>
+                <w:rFonts w:ascii="Calibri" w:hAnsi="Calibri"/>
+                <w:noProof/>
+                <w:webHidden/>
+              </w:rPr>
+              <w:instrText xml:space="preserve"> PAGEREF _Toc386731064 \h </w:instrText>
+            </w:r>
+            <w:r>
+              <w:rPr>
+                <w:rFonts w:ascii="Calibri" w:hAnsi="Calibri"/>
+                <w:noProof/>
+                <w:webHidden/>
+              </w:rPr>
+            </w:r>
+            <w:r>
+              <w:rPr>
+                <w:rFonts w:ascii="Calibri" w:hAnsi="Calibri"/>
                 <w:noProof/>
                 <w:webHidden/>
               </w:rPr>
@@ -667,6 +683,7 @@
             </w:r>
             <w:r>
               <w:rPr>
+                <w:rFonts w:ascii="Calibri" w:hAnsi="Calibri"/>
                 <w:noProof/>
                 <w:webHidden/>
               </w:rPr>
@@ -674,6 +691,7 @@
             </w:r>
             <w:r>
               <w:rPr>
+                <w:rFonts w:ascii="Calibri" w:hAnsi="Calibri"/>
                 <w:noProof/>
                 <w:webHidden/>
               </w:rPr>
@@ -689,11 +707,12 @@
               <w:tab w:val="right" w:leader="dot" w:pos="9016"/>
             </w:tabs>
             <w:rPr>
+              <w:rFonts w:ascii="Calibri" w:hAnsi="Calibri"/>
               <w:noProof/>
               <w:lang w:eastAsia="en-IE"/>
             </w:rPr>
           </w:pPr>
-          <w:hyperlink w:anchor="_Toc386727979" w:history="1">
+          <w:hyperlink w:anchor="_Toc386731065" w:history="1">
             <w:r>
               <w:rPr>
                 <w:rStyle w:val="Hyperlink"/>
@@ -704,6 +723,7 @@
             </w:r>
             <w:r>
               <w:rPr>
+                <w:rFonts w:ascii="Calibri" w:hAnsi="Calibri"/>
                 <w:noProof/>
                 <w:lang w:eastAsia="en-IE"/>
               </w:rPr>
@@ -719,6 +739,7 @@
             </w:r>
             <w:r>
               <w:rPr>
+                <w:rFonts w:ascii="Calibri" w:hAnsi="Calibri"/>
                 <w:noProof/>
                 <w:webHidden/>
               </w:rPr>
@@ -726,6 +747,7 @@
             </w:r>
             <w:r>
               <w:rPr>
+                <w:rFonts w:ascii="Calibri" w:hAnsi="Calibri"/>
                 <w:noProof/>
                 <w:webHidden/>
               </w:rPr>
@@ -733,19 +755,22 @@
             </w:r>
             <w:r>
               <w:rPr>
-                <w:noProof/>
-                <w:webHidden/>
-              </w:rPr>
-              <w:instrText xml:space="preserve"> PAGEREF _Toc386727979 \h </w:instrText>
-            </w:r>
-            <w:r>
-              <w:rPr>
-                <w:noProof/>
-                <w:webHidden/>
-              </w:rPr>
-            </w:r>
-            <w:r>
-              <w:rPr>
+                <w:rFonts w:ascii="Calibri" w:hAnsi="Calibri"/>
+                <w:noProof/>
+                <w:webHidden/>
+              </w:rPr>
+              <w:instrText xml:space="preserve"> PAGEREF _Toc386731065 \h </w:instrText>
+            </w:r>
+            <w:r>
+              <w:rPr>
+                <w:rFonts w:ascii="Calibri" w:hAnsi="Calibri"/>
+                <w:noProof/>
+                <w:webHidden/>
+              </w:rPr>
+            </w:r>
+            <w:r>
+              <w:rPr>
+                <w:rFonts w:ascii="Calibri" w:hAnsi="Calibri"/>
                 <w:noProof/>
                 <w:webHidden/>
               </w:rPr>
@@ -753,6 +778,7 @@
             </w:r>
             <w:r>
               <w:rPr>
+                <w:rFonts w:ascii="Calibri" w:hAnsi="Calibri"/>
                 <w:noProof/>
                 <w:webHidden/>
               </w:rPr>
@@ -760,6 +786,197 @@
             </w:r>
             <w:r>
               <w:rPr>
+                <w:rFonts w:ascii="Calibri" w:hAnsi="Calibri"/>
+                <w:noProof/>
+                <w:webHidden/>
+              </w:rPr>
+              <w:fldChar w:fldCharType="end"/>
+            </w:r>
+          </w:hyperlink>
+        </w:p>
+        <w:p>
+          <w:pPr>
+            <w:pStyle w:val="TOC2"/>
+            <w:tabs>
+              <w:tab w:val="left" w:pos="880"/>
+              <w:tab w:val="right" w:leader="dot" w:pos="9016"/>
+            </w:tabs>
+            <w:rPr>
+              <w:rFonts w:ascii="Calibri" w:hAnsi="Calibri"/>
+              <w:noProof/>
+              <w:lang w:eastAsia="en-IE"/>
+            </w:rPr>
+          </w:pPr>
+          <w:hyperlink w:anchor="_Toc386731066" w:history="1">
+            <w:r>
+              <w:rPr>
+                <w:rStyle w:val="Hyperlink"/>
+                <w:rFonts w:ascii="Calibri" w:hAnsi="Calibri"/>
+                <w:noProof/>
+              </w:rPr>
+              <w:t>3.1</w:t>
+            </w:r>
+            <w:r>
+              <w:rPr>
+                <w:rFonts w:ascii="Calibri" w:hAnsi="Calibri"/>
+                <w:noProof/>
+                <w:lang w:eastAsia="en-IE"/>
+              </w:rPr>
+              <w:tab/>
+            </w:r>
+            <w:r>
+              <w:rPr>
+                <w:rStyle w:val="Hyperlink"/>
+                <w:rFonts w:ascii="Calibri" w:hAnsi="Calibri"/>
+                <w:noProof/>
+              </w:rPr>
+              <w:t>User Interaction Design Strategies</w:t>
+            </w:r>
+            <w:r>
+              <w:rPr>
+                <w:rFonts w:ascii="Calibri" w:hAnsi="Calibri"/>
+                <w:noProof/>
+                <w:webHidden/>
+              </w:rPr>
+              <w:tab/>
+            </w:r>
+            <w:r>
+              <w:rPr>
+                <w:rFonts w:ascii="Calibri" w:hAnsi="Calibri"/>
+                <w:noProof/>
+                <w:webHidden/>
+              </w:rPr>
+              <w:fldChar w:fldCharType="begin"/>
+            </w:r>
+            <w:r>
+              <w:rPr>
+                <w:rFonts w:ascii="Calibri" w:hAnsi="Calibri"/>
+                <w:noProof/>
+                <w:webHidden/>
+              </w:rPr>
+              <w:instrText xml:space="preserve"> PAGEREF _Toc386731066 \h </w:instrText>
+            </w:r>
+            <w:r>
+              <w:rPr>
+                <w:rFonts w:ascii="Calibri" w:hAnsi="Calibri"/>
+                <w:noProof/>
+                <w:webHidden/>
+              </w:rPr>
+            </w:r>
+            <w:r>
+              <w:rPr>
+                <w:rFonts w:ascii="Calibri" w:hAnsi="Calibri"/>
+                <w:noProof/>
+                <w:webHidden/>
+              </w:rPr>
+              <w:fldChar w:fldCharType="separate"/>
+            </w:r>
+            <w:r>
+              <w:rPr>
+                <w:rFonts w:ascii="Calibri" w:hAnsi="Calibri"/>
+                <w:noProof/>
+                <w:webHidden/>
+              </w:rPr>
+              <w:t>7</w:t>
+            </w:r>
+            <w:r>
+              <w:rPr>
+                <w:rFonts w:ascii="Calibri" w:hAnsi="Calibri"/>
+                <w:noProof/>
+                <w:webHidden/>
+              </w:rPr>
+              <w:fldChar w:fldCharType="end"/>
+            </w:r>
+          </w:hyperlink>
+        </w:p>
+        <w:p>
+          <w:pPr>
+            <w:pStyle w:val="TOC2"/>
+            <w:tabs>
+              <w:tab w:val="left" w:pos="880"/>
+              <w:tab w:val="right" w:leader="dot" w:pos="9016"/>
+            </w:tabs>
+            <w:rPr>
+              <w:rFonts w:ascii="Calibri" w:hAnsi="Calibri"/>
+              <w:noProof/>
+              <w:lang w:eastAsia="en-IE"/>
+            </w:rPr>
+          </w:pPr>
+          <w:hyperlink w:anchor="_Toc386731067" w:history="1">
+            <w:r>
+              <w:rPr>
+                <w:rStyle w:val="Hyperlink"/>
+                <w:rFonts w:ascii="Calibri" w:hAnsi="Calibri"/>
+                <w:noProof/>
+              </w:rPr>
+              <w:t>3.2</w:t>
+            </w:r>
+            <w:r>
+              <w:rPr>
+                <w:rFonts w:ascii="Calibri" w:hAnsi="Calibri"/>
+                <w:noProof/>
+                <w:lang w:eastAsia="en-IE"/>
+              </w:rPr>
+              <w:tab/>
+            </w:r>
+            <w:r>
+              <w:rPr>
+                <w:rStyle w:val="Hyperlink"/>
+                <w:rFonts w:ascii="Calibri" w:hAnsi="Calibri"/>
+                <w:noProof/>
+              </w:rPr>
+              <w:t>User Testing</w:t>
+            </w:r>
+            <w:r>
+              <w:rPr>
+                <w:rFonts w:ascii="Calibri" w:hAnsi="Calibri"/>
+                <w:noProof/>
+                <w:webHidden/>
+              </w:rPr>
+              <w:tab/>
+            </w:r>
+            <w:r>
+              <w:rPr>
+                <w:rFonts w:ascii="Calibri" w:hAnsi="Calibri"/>
+                <w:noProof/>
+                <w:webHidden/>
+              </w:rPr>
+              <w:fldChar w:fldCharType="begin"/>
+            </w:r>
+            <w:r>
+              <w:rPr>
+                <w:rFonts w:ascii="Calibri" w:hAnsi="Calibri"/>
+                <w:noProof/>
+                <w:webHidden/>
+              </w:rPr>
+              <w:instrText xml:space="preserve"> PAGEREF _Toc386731067 \h </w:instrText>
+            </w:r>
+            <w:r>
+              <w:rPr>
+                <w:rFonts w:ascii="Calibri" w:hAnsi="Calibri"/>
+                <w:noProof/>
+                <w:webHidden/>
+              </w:rPr>
+            </w:r>
+            <w:r>
+              <w:rPr>
+                <w:rFonts w:ascii="Calibri" w:hAnsi="Calibri"/>
+                <w:noProof/>
+                <w:webHidden/>
+              </w:rPr>
+              <w:fldChar w:fldCharType="separate"/>
+            </w:r>
+            <w:r>
+              <w:rPr>
+                <w:rFonts w:ascii="Calibri" w:hAnsi="Calibri"/>
+                <w:noProof/>
+                <w:webHidden/>
+              </w:rPr>
+              <w:t>7</w:t>
+            </w:r>
+            <w:r>
+              <w:rPr>
+                <w:rFonts w:ascii="Calibri" w:hAnsi="Calibri"/>
                 <w:noProof/>
                 <w:webHidden/>
               </w:rPr>
@@ -775,20 +992,23 @@
               <w:tab w:val="right" w:leader="dot" w:pos="9016"/>
             </w:tabs>
             <w:rPr>
+              <w:rFonts w:ascii="Calibri" w:hAnsi="Calibri"/>
               <w:noProof/>
               <w:lang w:eastAsia="en-IE"/>
             </w:rPr>
           </w:pPr>
-          <w:hyperlink w:anchor="_Toc386727980" w:history="1">
+          <w:hyperlink w:anchor="_Toc386731068" w:history="1">
             <w:r>
               <w:rPr>
                 <w:rStyle w:val="Hyperlink"/>
+                <w:rFonts w:ascii="Calibri" w:hAnsi="Calibri"/>
                 <w:noProof/>
               </w:rPr>
               <w:t>4</w:t>
             </w:r>
             <w:r>
               <w:rPr>
+                <w:rFonts w:ascii="Calibri" w:hAnsi="Calibri"/>
                 <w:noProof/>
                 <w:lang w:eastAsia="en-IE"/>
               </w:rPr>
@@ -797,12 +1017,14 @@
             <w:r>
               <w:rPr>
                 <w:rStyle w:val="Hyperlink"/>
+                <w:rFonts w:ascii="Calibri" w:hAnsi="Calibri"/>
                 <w:noProof/>
               </w:rPr>
               <w:t>Architecture</w:t>
             </w:r>
             <w:r>
               <w:rPr>
+                <w:rFonts w:ascii="Calibri" w:hAnsi="Calibri"/>
                 <w:noProof/>
                 <w:webHidden/>
               </w:rPr>
@@ -810,6 +1032,7 @@
             </w:r>
             <w:r>
               <w:rPr>
+                <w:rFonts w:ascii="Calibri" w:hAnsi="Calibri"/>
                 <w:noProof/>
                 <w:webHidden/>
               </w:rPr>
@@ -817,19 +1040,22 @@
             </w:r>
             <w:r>
               <w:rPr>
-                <w:noProof/>
-                <w:webHidden/>
-              </w:rPr>
-              <w:instrText xml:space="preserve"> PAGEREF _Toc386727980 \h </w:instrText>
-            </w:r>
-            <w:r>
-              <w:rPr>
-                <w:noProof/>
-                <w:webHidden/>
-              </w:rPr>
-            </w:r>
-            <w:r>
-              <w:rPr>
+                <w:rFonts w:ascii="Calibri" w:hAnsi="Calibri"/>
+                <w:noProof/>
+                <w:webHidden/>
+              </w:rPr>
+              <w:instrText xml:space="preserve"> PAGEREF _Toc386731068 \h </w:instrText>
+            </w:r>
+            <w:r>
+              <w:rPr>
+                <w:rFonts w:ascii="Calibri" w:hAnsi="Calibri"/>
+                <w:noProof/>
+                <w:webHidden/>
+              </w:rPr>
+            </w:r>
+            <w:r>
+              <w:rPr>
+                <w:rFonts w:ascii="Calibri" w:hAnsi="Calibri"/>
                 <w:noProof/>
                 <w:webHidden/>
               </w:rPr>
@@ -837,13 +1063,15 @@
             </w:r>
             <w:r>
               <w:rPr>
-                <w:noProof/>
-                <w:webHidden/>
-              </w:rPr>
-              <w:t>7</w:t>
-            </w:r>
-            <w:r>
-              <w:rPr>
+                <w:rFonts w:ascii="Calibri" w:hAnsi="Calibri"/>
+                <w:noProof/>
+                <w:webHidden/>
+              </w:rPr>
+              <w:t>8</w:t>
+            </w:r>
+            <w:r>
+              <w:rPr>
+                <w:rFonts w:ascii="Calibri" w:hAnsi="Calibri"/>
                 <w:noProof/>
                 <w:webHidden/>
               </w:rPr>
@@ -859,20 +1087,23 @@
               <w:tab w:val="right" w:leader="dot" w:pos="9016"/>
             </w:tabs>
             <w:rPr>
+              <w:rFonts w:ascii="Calibri" w:hAnsi="Calibri"/>
               <w:noProof/>
               <w:lang w:eastAsia="en-IE"/>
             </w:rPr>
           </w:pPr>
-          <w:hyperlink w:anchor="_Toc386727981" w:history="1">
+          <w:hyperlink w:anchor="_Toc386731069" w:history="1">
             <w:r>
               <w:rPr>
                 <w:rStyle w:val="Hyperlink"/>
+                <w:rFonts w:ascii="Calibri" w:hAnsi="Calibri"/>
                 <w:noProof/>
               </w:rPr>
               <w:t>4.1</w:t>
             </w:r>
             <w:r>
               <w:rPr>
+                <w:rFonts w:ascii="Calibri" w:hAnsi="Calibri"/>
                 <w:noProof/>
                 <w:lang w:eastAsia="en-IE"/>
               </w:rPr>
@@ -881,12 +1112,14 @@
             <w:r>
               <w:rPr>
                 <w:rStyle w:val="Hyperlink"/>
+                <w:rFonts w:ascii="Calibri" w:hAnsi="Calibri"/>
                 <w:noProof/>
               </w:rPr>
               <w:t>Application Architecture:</w:t>
             </w:r>
             <w:r>
               <w:rPr>
+                <w:rFonts w:ascii="Calibri" w:hAnsi="Calibri"/>
                 <w:noProof/>
                 <w:webHidden/>
               </w:rPr>
@@ -894,6 +1127,7 @@
             </w:r>
             <w:r>
               <w:rPr>
+                <w:rFonts w:ascii="Calibri" w:hAnsi="Calibri"/>
                 <w:noProof/>
                 <w:webHidden/>
               </w:rPr>
@@ -901,19 +1135,22 @@
             </w:r>
             <w:r>
               <w:rPr>
-                <w:noProof/>
-                <w:webHidden/>
-              </w:rPr>
-              <w:instrText xml:space="preserve"> PAGEREF _Toc386727981 \h </w:instrText>
-            </w:r>
-            <w:r>
-              <w:rPr>
-                <w:noProof/>
-                <w:webHidden/>
-              </w:rPr>
-            </w:r>
-            <w:r>
-              <w:rPr>
+                <w:rFonts w:ascii="Calibri" w:hAnsi="Calibri"/>
+                <w:noProof/>
+                <w:webHidden/>
+              </w:rPr>
+              <w:instrText xml:space="preserve"> PAGEREF _Toc386731069 \h </w:instrText>
+            </w:r>
+            <w:r>
+              <w:rPr>
+                <w:rFonts w:ascii="Calibri" w:hAnsi="Calibri"/>
+                <w:noProof/>
+                <w:webHidden/>
+              </w:rPr>
+            </w:r>
+            <w:r>
+              <w:rPr>
+                <w:rFonts w:ascii="Calibri" w:hAnsi="Calibri"/>
                 <w:noProof/>
                 <w:webHidden/>
               </w:rPr>
@@ -921,13 +1158,15 @@
             </w:r>
             <w:r>
               <w:rPr>
-                <w:noProof/>
-                <w:webHidden/>
-              </w:rPr>
-              <w:t>7</w:t>
-            </w:r>
-            <w:r>
-              <w:rPr>
+                <w:rFonts w:ascii="Calibri" w:hAnsi="Calibri"/>
+                <w:noProof/>
+                <w:webHidden/>
+              </w:rPr>
+              <w:t>8</w:t>
+            </w:r>
+            <w:r>
+              <w:rPr>
+                <w:rFonts w:ascii="Calibri" w:hAnsi="Calibri"/>
                 <w:noProof/>
                 <w:webHidden/>
               </w:rPr>
@@ -943,20 +1182,23 @@
               <w:tab w:val="right" w:leader="dot" w:pos="9016"/>
             </w:tabs>
             <w:rPr>
+              <w:rFonts w:ascii="Calibri" w:hAnsi="Calibri"/>
               <w:noProof/>
               <w:lang w:eastAsia="en-IE"/>
             </w:rPr>
           </w:pPr>
-          <w:hyperlink w:anchor="_Toc386727982" w:history="1">
+          <w:hyperlink w:anchor="_Toc386731070" w:history="1">
             <w:r>
               <w:rPr>
                 <w:rStyle w:val="Hyperlink"/>
+                <w:rFonts w:ascii="Calibri" w:hAnsi="Calibri"/>
                 <w:noProof/>
               </w:rPr>
               <w:t>4.2</w:t>
             </w:r>
             <w:r>
               <w:rPr>
+                <w:rFonts w:ascii="Calibri" w:hAnsi="Calibri"/>
                 <w:noProof/>
                 <w:lang w:eastAsia="en-IE"/>
               </w:rPr>
@@ -965,12 +1207,14 @@
             <w:r>
               <w:rPr>
                 <w:rStyle w:val="Hyperlink"/>
+                <w:rFonts w:ascii="Calibri" w:hAnsi="Calibri"/>
                 <w:noProof/>
               </w:rPr>
               <w:t>Security:</w:t>
             </w:r>
             <w:r>
               <w:rPr>
+                <w:rFonts w:ascii="Calibri" w:hAnsi="Calibri"/>
                 <w:noProof/>
                 <w:webHidden/>
               </w:rPr>
@@ -978,6 +1222,7 @@
             </w:r>
             <w:r>
               <w:rPr>
+                <w:rFonts w:ascii="Calibri" w:hAnsi="Calibri"/>
                 <w:noProof/>
                 <w:webHidden/>
               </w:rPr>
@@ -985,19 +1230,22 @@
             </w:r>
             <w:r>
               <w:rPr>
-                <w:noProof/>
-                <w:webHidden/>
-              </w:rPr>
-              <w:instrText xml:space="preserve"> PAGEREF _Toc386727982 \h </w:instrText>
-            </w:r>
-            <w:r>
-              <w:rPr>
-                <w:noProof/>
-                <w:webHidden/>
-              </w:rPr>
-            </w:r>
-            <w:r>
-              <w:rPr>
+                <w:rFonts w:ascii="Calibri" w:hAnsi="Calibri"/>
+                <w:noProof/>
+                <w:webHidden/>
+              </w:rPr>
+              <w:instrText xml:space="preserve"> PAGEREF _Toc386731070 \h </w:instrText>
+            </w:r>
+            <w:r>
+              <w:rPr>
+                <w:rFonts w:ascii="Calibri" w:hAnsi="Calibri"/>
+                <w:noProof/>
+                <w:webHidden/>
+              </w:rPr>
+            </w:r>
+            <w:r>
+              <w:rPr>
+                <w:rFonts w:ascii="Calibri" w:hAnsi="Calibri"/>
                 <w:noProof/>
                 <w:webHidden/>
               </w:rPr>
@@ -1005,13 +1253,15 @@
             </w:r>
             <w:r>
               <w:rPr>
-                <w:noProof/>
-                <w:webHidden/>
-              </w:rPr>
-              <w:t>7</w:t>
-            </w:r>
-            <w:r>
-              <w:rPr>
+                <w:rFonts w:ascii="Calibri" w:hAnsi="Calibri"/>
+                <w:noProof/>
+                <w:webHidden/>
+              </w:rPr>
+              <w:t>8</w:t>
+            </w:r>
+            <w:r>
+              <w:rPr>
+                <w:rFonts w:ascii="Calibri" w:hAnsi="Calibri"/>
                 <w:noProof/>
                 <w:webHidden/>
               </w:rPr>
@@ -1027,20 +1277,23 @@
               <w:tab w:val="right" w:leader="dot" w:pos="9016"/>
             </w:tabs>
             <w:rPr>
+              <w:rFonts w:ascii="Calibri" w:hAnsi="Calibri"/>
               <w:noProof/>
               <w:lang w:eastAsia="en-IE"/>
             </w:rPr>
           </w:pPr>
-          <w:hyperlink w:anchor="_Toc386727983" w:history="1">
+          <w:hyperlink w:anchor="_Toc386731071" w:history="1">
             <w:r>
               <w:rPr>
                 <w:rStyle w:val="Hyperlink"/>
+                <w:rFonts w:ascii="Calibri" w:hAnsi="Calibri"/>
                 <w:noProof/>
               </w:rPr>
               <w:t>4.3</w:t>
             </w:r>
             <w:r>
               <w:rPr>
+                <w:rFonts w:ascii="Calibri" w:hAnsi="Calibri"/>
                 <w:noProof/>
                 <w:lang w:eastAsia="en-IE"/>
               </w:rPr>
@@ -1049,12 +1302,14 @@
             <w:r>
               <w:rPr>
                 <w:rStyle w:val="Hyperlink"/>
+                <w:rFonts w:ascii="Calibri" w:hAnsi="Calibri"/>
                 <w:noProof/>
               </w:rPr>
               <w:t>Toolkits and Frameworks:</w:t>
             </w:r>
             <w:r>
               <w:rPr>
+                <w:rFonts w:ascii="Calibri" w:hAnsi="Calibri"/>
                 <w:noProof/>
                 <w:webHidden/>
               </w:rPr>
@@ -1062,6 +1317,7 @@
             </w:r>
             <w:r>
               <w:rPr>
+                <w:rFonts w:ascii="Calibri" w:hAnsi="Calibri"/>
                 <w:noProof/>
                 <w:webHidden/>
               </w:rPr>
@@ -1069,19 +1325,22 @@
             </w:r>
             <w:r>
               <w:rPr>
-                <w:noProof/>
-                <w:webHidden/>
-              </w:rPr>
-              <w:instrText xml:space="preserve"> PAGEREF _Toc386727983 \h </w:instrText>
-            </w:r>
-            <w:r>
-              <w:rPr>
-                <w:noProof/>
-                <w:webHidden/>
-              </w:rPr>
-            </w:r>
-            <w:r>
-              <w:rPr>
+                <w:rFonts w:ascii="Calibri" w:hAnsi="Calibri"/>
+                <w:noProof/>
+                <w:webHidden/>
+              </w:rPr>
+              <w:instrText xml:space="preserve"> PAGEREF _Toc386731071 \h </w:instrText>
+            </w:r>
+            <w:r>
+              <w:rPr>
+                <w:rFonts w:ascii="Calibri" w:hAnsi="Calibri"/>
+                <w:noProof/>
+                <w:webHidden/>
+              </w:rPr>
+            </w:r>
+            <w:r>
+              <w:rPr>
+                <w:rFonts w:ascii="Calibri" w:hAnsi="Calibri"/>
                 <w:noProof/>
                 <w:webHidden/>
               </w:rPr>
@@ -1089,13 +1348,15 @@
             </w:r>
             <w:r>
               <w:rPr>
-                <w:noProof/>
-                <w:webHidden/>
-              </w:rPr>
-              <w:t>7</w:t>
-            </w:r>
-            <w:r>
-              <w:rPr>
+                <w:rFonts w:ascii="Calibri" w:hAnsi="Calibri"/>
+                <w:noProof/>
+                <w:webHidden/>
+              </w:rPr>
+              <w:t>8</w:t>
+            </w:r>
+            <w:r>
+              <w:rPr>
+                <w:rFonts w:ascii="Calibri" w:hAnsi="Calibri"/>
                 <w:noProof/>
                 <w:webHidden/>
               </w:rPr>
@@ -1111,20 +1372,23 @@
               <w:tab w:val="right" w:leader="dot" w:pos="9016"/>
             </w:tabs>
             <w:rPr>
+              <w:rFonts w:ascii="Calibri" w:hAnsi="Calibri"/>
               <w:noProof/>
               <w:lang w:eastAsia="en-IE"/>
             </w:rPr>
           </w:pPr>
-          <w:hyperlink w:anchor="_Toc386727984" w:history="1">
+          <w:hyperlink w:anchor="_Toc386731072" w:history="1">
             <w:r>
               <w:rPr>
                 <w:rStyle w:val="Hyperlink"/>
+                <w:rFonts w:ascii="Calibri" w:hAnsi="Calibri"/>
                 <w:noProof/>
               </w:rPr>
               <w:t>4.4</w:t>
             </w:r>
             <w:r>
               <w:rPr>
+                <w:rFonts w:ascii="Calibri" w:hAnsi="Calibri"/>
                 <w:noProof/>
                 <w:lang w:eastAsia="en-IE"/>
               </w:rPr>
@@ -1133,12 +1397,14 @@
             <w:r>
               <w:rPr>
                 <w:rStyle w:val="Hyperlink"/>
+                <w:rFonts w:ascii="Calibri" w:hAnsi="Calibri"/>
                 <w:noProof/>
               </w:rPr>
               <w:t>Data Transfer Strategies:</w:t>
             </w:r>
             <w:r>
               <w:rPr>
+                <w:rFonts w:ascii="Calibri" w:hAnsi="Calibri"/>
                 <w:noProof/>
                 <w:webHidden/>
               </w:rPr>
@@ -1146,6 +1412,7 @@
             </w:r>
             <w:r>
               <w:rPr>
+                <w:rFonts w:ascii="Calibri" w:hAnsi="Calibri"/>
                 <w:noProof/>
                 <w:webHidden/>
               </w:rPr>
@@ -1153,19 +1420,22 @@
             </w:r>
             <w:r>
               <w:rPr>
-                <w:noProof/>
-                <w:webHidden/>
-              </w:rPr>
-              <w:instrText xml:space="preserve"> PAGEREF _Toc386727984 \h </w:instrText>
-            </w:r>
-            <w:r>
-              <w:rPr>
-                <w:noProof/>
-                <w:webHidden/>
-              </w:rPr>
-            </w:r>
-            <w:r>
-              <w:rPr>
+                <w:rFonts w:ascii="Calibri" w:hAnsi="Calibri"/>
+                <w:noProof/>
+                <w:webHidden/>
+              </w:rPr>
+              <w:instrText xml:space="preserve"> PAGEREF _Toc386731072 \h </w:instrText>
+            </w:r>
+            <w:r>
+              <w:rPr>
+                <w:rFonts w:ascii="Calibri" w:hAnsi="Calibri"/>
+                <w:noProof/>
+                <w:webHidden/>
+              </w:rPr>
+            </w:r>
+            <w:r>
+              <w:rPr>
+                <w:rFonts w:ascii="Calibri" w:hAnsi="Calibri"/>
                 <w:noProof/>
                 <w:webHidden/>
               </w:rPr>
@@ -1173,13 +1443,15 @@
             </w:r>
             <w:r>
               <w:rPr>
-                <w:noProof/>
-                <w:webHidden/>
-              </w:rPr>
-              <w:t>7</w:t>
-            </w:r>
-            <w:r>
-              <w:rPr>
+                <w:rFonts w:ascii="Calibri" w:hAnsi="Calibri"/>
+                <w:noProof/>
+                <w:webHidden/>
+              </w:rPr>
+              <w:t>8</w:t>
+            </w:r>
+            <w:r>
+              <w:rPr>
+                <w:rFonts w:ascii="Calibri" w:hAnsi="Calibri"/>
                 <w:noProof/>
                 <w:webHidden/>
               </w:rPr>
@@ -1195,20 +1467,23 @@
               <w:tab w:val="right" w:leader="dot" w:pos="9016"/>
             </w:tabs>
             <w:rPr>
+              <w:rFonts w:ascii="Calibri" w:hAnsi="Calibri"/>
               <w:noProof/>
               <w:lang w:eastAsia="en-IE"/>
             </w:rPr>
           </w:pPr>
-          <w:hyperlink w:anchor="_Toc386727985" w:history="1">
+          <w:hyperlink w:anchor="_Toc386731073" w:history="1">
             <w:r>
               <w:rPr>
                 <w:rStyle w:val="Hyperlink"/>
+                <w:rFonts w:ascii="Calibri" w:hAnsi="Calibri"/>
                 <w:noProof/>
               </w:rPr>
               <w:t>4.5</w:t>
             </w:r>
             <w:r>
               <w:rPr>
+                <w:rFonts w:ascii="Calibri" w:hAnsi="Calibri"/>
                 <w:noProof/>
                 <w:lang w:eastAsia="en-IE"/>
               </w:rPr>
@@ -1217,12 +1492,14 @@
             <w:r>
               <w:rPr>
                 <w:rStyle w:val="Hyperlink"/>
+                <w:rFonts w:ascii="Calibri" w:hAnsi="Calibri"/>
                 <w:noProof/>
               </w:rPr>
               <w:t>Evaluation and Testing:</w:t>
             </w:r>
             <w:r>
               <w:rPr>
+                <w:rFonts w:ascii="Calibri" w:hAnsi="Calibri"/>
                 <w:noProof/>
                 <w:webHidden/>
               </w:rPr>
@@ -1230,6 +1507,7 @@
             </w:r>
             <w:r>
               <w:rPr>
+                <w:rFonts w:ascii="Calibri" w:hAnsi="Calibri"/>
                 <w:noProof/>
                 <w:webHidden/>
               </w:rPr>
@@ -1237,19 +1515,22 @@
             </w:r>
             <w:r>
               <w:rPr>
-                <w:noProof/>
-                <w:webHidden/>
-              </w:rPr>
-              <w:instrText xml:space="preserve"> PAGEREF _Toc386727985 \h </w:instrText>
-            </w:r>
-            <w:r>
-              <w:rPr>
-                <w:noProof/>
-                <w:webHidden/>
-              </w:rPr>
-            </w:r>
-            <w:r>
-              <w:rPr>
+                <w:rFonts w:ascii="Calibri" w:hAnsi="Calibri"/>
+                <w:noProof/>
+                <w:webHidden/>
+              </w:rPr>
+              <w:instrText xml:space="preserve"> PAGEREF _Toc386731073 \h </w:instrText>
+            </w:r>
+            <w:r>
+              <w:rPr>
+                <w:rFonts w:ascii="Calibri" w:hAnsi="Calibri"/>
+                <w:noProof/>
+                <w:webHidden/>
+              </w:rPr>
+            </w:r>
+            <w:r>
+              <w:rPr>
+                <w:rFonts w:ascii="Calibri" w:hAnsi="Calibri"/>
                 <w:noProof/>
                 <w:webHidden/>
               </w:rPr>
@@ -1257,13 +1538,15 @@
             </w:r>
             <w:r>
               <w:rPr>
-                <w:noProof/>
-                <w:webHidden/>
-              </w:rPr>
-              <w:t>7</w:t>
-            </w:r>
-            <w:r>
-              <w:rPr>
+                <w:rFonts w:ascii="Calibri" w:hAnsi="Calibri"/>
+                <w:noProof/>
+                <w:webHidden/>
+              </w:rPr>
+              <w:t>9</w:t>
+            </w:r>
+            <w:r>
+              <w:rPr>
+                <w:rFonts w:ascii="Calibri" w:hAnsi="Calibri"/>
                 <w:noProof/>
                 <w:webHidden/>
               </w:rPr>
@@ -1279,20 +1562,23 @@
               <w:tab w:val="right" w:leader="dot" w:pos="9016"/>
             </w:tabs>
             <w:rPr>
+              <w:rFonts w:ascii="Calibri" w:hAnsi="Calibri"/>
               <w:noProof/>
               <w:lang w:eastAsia="en-IE"/>
             </w:rPr>
           </w:pPr>
-          <w:hyperlink w:anchor="_Toc386727986" w:history="1">
+          <w:hyperlink w:anchor="_Toc386731074" w:history="1">
             <w:r>
               <w:rPr>
                 <w:rStyle w:val="Hyperlink"/>
+                <w:rFonts w:ascii="Calibri" w:hAnsi="Calibri"/>
                 <w:noProof/>
               </w:rPr>
               <w:t>5</w:t>
             </w:r>
             <w:r>
               <w:rPr>
+                <w:rFonts w:ascii="Calibri" w:hAnsi="Calibri"/>
                 <w:noProof/>
                 <w:lang w:eastAsia="en-IE"/>
               </w:rPr>
@@ -1301,12 +1587,14 @@
             <w:r>
               <w:rPr>
                 <w:rStyle w:val="Hyperlink"/>
+                <w:rFonts w:ascii="Calibri" w:hAnsi="Calibri"/>
                 <w:noProof/>
               </w:rPr>
               <w:t>Summary</w:t>
             </w:r>
             <w:r>
               <w:rPr>
+                <w:rFonts w:ascii="Calibri" w:hAnsi="Calibri"/>
                 <w:noProof/>
                 <w:webHidden/>
               </w:rPr>
@@ -1314,6 +1602,7 @@
             </w:r>
             <w:r>
               <w:rPr>
+                <w:rFonts w:ascii="Calibri" w:hAnsi="Calibri"/>
                 <w:noProof/>
                 <w:webHidden/>
               </w:rPr>
@@ -1321,19 +1610,22 @@
             </w:r>
             <w:r>
               <w:rPr>
-                <w:noProof/>
-                <w:webHidden/>
-              </w:rPr>
-              <w:instrText xml:space="preserve"> PAGEREF _Toc386727986 \h </w:instrText>
-            </w:r>
-            <w:r>
-              <w:rPr>
-                <w:noProof/>
-                <w:webHidden/>
-              </w:rPr>
-            </w:r>
-            <w:r>
-              <w:rPr>
+                <w:rFonts w:ascii="Calibri" w:hAnsi="Calibri"/>
+                <w:noProof/>
+                <w:webHidden/>
+              </w:rPr>
+              <w:instrText xml:space="preserve"> PAGEREF _Toc386731074 \h </w:instrText>
+            </w:r>
+            <w:r>
+              <w:rPr>
+                <w:rFonts w:ascii="Calibri" w:hAnsi="Calibri"/>
+                <w:noProof/>
+                <w:webHidden/>
+              </w:rPr>
+            </w:r>
+            <w:r>
+              <w:rPr>
+                <w:rFonts w:ascii="Calibri" w:hAnsi="Calibri"/>
                 <w:noProof/>
                 <w:webHidden/>
               </w:rPr>
@@ -1341,13 +1633,15 @@
             </w:r>
             <w:r>
               <w:rPr>
-                <w:noProof/>
-                <w:webHidden/>
-              </w:rPr>
-              <w:t>8</w:t>
-            </w:r>
-            <w:r>
-              <w:rPr>
+                <w:rFonts w:ascii="Calibri" w:hAnsi="Calibri"/>
+                <w:noProof/>
+                <w:webHidden/>
+              </w:rPr>
+              <w:t>10</w:t>
+            </w:r>
+            <w:r>
+              <w:rPr>
+                <w:rFonts w:ascii="Calibri" w:hAnsi="Calibri"/>
                 <w:noProof/>
                 <w:webHidden/>
               </w:rPr>
@@ -1366,16 +1660,18 @@
               <w:lang w:eastAsia="en-IE"/>
             </w:rPr>
           </w:pPr>
-          <w:hyperlink w:anchor="_Toc386727987" w:history="1">
+          <w:hyperlink w:anchor="_Toc386731075" w:history="1">
             <w:r>
               <w:rPr>
                 <w:rStyle w:val="Hyperlink"/>
+                <w:rFonts w:ascii="Calibri" w:hAnsi="Calibri"/>
                 <w:noProof/>
               </w:rPr>
               <w:t>References</w:t>
             </w:r>
             <w:r>
               <w:rPr>
+                <w:rFonts w:ascii="Calibri" w:hAnsi="Calibri"/>
                 <w:noProof/>
                 <w:webHidden/>
               </w:rPr>
@@ -1383,6 +1679,7 @@
             </w:r>
             <w:r>
               <w:rPr>
+                <w:rFonts w:ascii="Calibri" w:hAnsi="Calibri"/>
                 <w:noProof/>
                 <w:webHidden/>
               </w:rPr>
@@ -1390,19 +1687,22 @@
             </w:r>
             <w:r>
               <w:rPr>
-                <w:noProof/>
-                <w:webHidden/>
-              </w:rPr>
-              <w:instrText xml:space="preserve"> PAGEREF _Toc386727987 \h </w:instrText>
-            </w:r>
-            <w:r>
-              <w:rPr>
-                <w:noProof/>
-                <w:webHidden/>
-              </w:rPr>
-            </w:r>
-            <w:r>
-              <w:rPr>
+                <w:rFonts w:ascii="Calibri" w:hAnsi="Calibri"/>
+                <w:noProof/>
+                <w:webHidden/>
+              </w:rPr>
+              <w:instrText xml:space="preserve"> PAGEREF _Toc386731075 \h </w:instrText>
+            </w:r>
+            <w:r>
+              <w:rPr>
+                <w:rFonts w:ascii="Calibri" w:hAnsi="Calibri"/>
+                <w:noProof/>
+                <w:webHidden/>
+              </w:rPr>
+            </w:r>
+            <w:r>
+              <w:rPr>
+                <w:rFonts w:ascii="Calibri" w:hAnsi="Calibri"/>
                 <w:noProof/>
                 <w:webHidden/>
               </w:rPr>
@@ -1410,13 +1710,15 @@
             </w:r>
             <w:r>
               <w:rPr>
-                <w:noProof/>
-                <w:webHidden/>
-              </w:rPr>
-              <w:t>9</w:t>
-            </w:r>
-            <w:r>
-              <w:rPr>
+                <w:rFonts w:ascii="Calibri" w:hAnsi="Calibri"/>
+                <w:noProof/>
+                <w:webHidden/>
+              </w:rPr>
+              <w:t>11</w:t>
+            </w:r>
+            <w:r>
+              <w:rPr>
+                <w:rFonts w:ascii="Calibri" w:hAnsi="Calibri"/>
                 <w:noProof/>
                 <w:webHidden/>
               </w:rPr>
@@ -1468,7 +1770,7 @@
           <w:lang w:val="de-DE" w:eastAsia="ar-SA"/>
         </w:rPr>
       </w:pPr>
-      <w:bookmarkStart w:id="0" w:name="_Toc386727977"/>
+      <w:bookmarkStart w:id="0" w:name="_Toc386731063"/>
       <w:r>
         <w:rPr>
           <w:rFonts w:ascii="Times New Roman" w:hAnsi="Times New Roman" w:cs="Times New Roman"/>
@@ -1481,14 +1783,25 @@
     </w:p>
     <w:p>
       <w:pPr>
-        <w:rPr>
-          <w:rFonts w:ascii="Times New Roman" w:hAnsi="Times New Roman" w:cs="Times New Roman"/>
-        </w:rPr>
-      </w:pPr>
-      <w:r>
-        <w:rPr>
-          <w:rFonts w:ascii="Times New Roman" w:hAnsi="Times New Roman" w:cs="Times New Roman"/>
-        </w:rPr>
+        <w:pStyle w:val="Heading2"/>
+      </w:pPr>
+      <w:r>
+        <w:t>Project Scope</w:t>
+      </w:r>
+    </w:p>
+    <w:p>
+      <w:pPr>
+        <w:pStyle w:val="Heading2"/>
+      </w:pPr>
+      <w:r>
+        <w:t>Area of Contribution</w:t>
+      </w:r>
+    </w:p>
+    <w:p>
+      <w:pPr>
+        <w:pStyle w:val="Heading2"/>
+      </w:pPr>
+      <w:r>
         <w:br w:type="page"/>
       </w:r>
     </w:p>
@@ -1499,7 +1812,7 @@
           <w:rFonts w:ascii="Times New Roman" w:hAnsi="Times New Roman" w:cs="Times New Roman"/>
         </w:rPr>
       </w:pPr>
-      <w:bookmarkStart w:id="1" w:name="_Toc386727978"/>
+      <w:bookmarkStart w:id="1" w:name="_Toc386731064"/>
       <w:r>
         <w:rPr>
           <w:rFonts w:ascii="Times New Roman" w:hAnsi="Times New Roman" w:cs="Times New Roman"/>
@@ -1515,810 +1828,6 @@
           <w:rFonts w:ascii="Times New Roman" w:hAnsi="Times New Roman" w:cs="Times New Roman"/>
         </w:rPr>
       </w:pPr>
-      <w:r>
-        <w:rPr>
-          <w:rFonts w:ascii="Times New Roman" w:hAnsi="Times New Roman" w:cs="Times New Roman"/>
-        </w:rPr>
-        <w:t>Text.</w:t>
-      </w:r>
-    </w:p>
-    <w:p>
-      <w:pPr>
-        <w:spacing w:after="0"/>
-        <w:rPr>
-          <w:rFonts w:ascii="Times New Roman" w:hAnsi="Times New Roman" w:cs="Times New Roman"/>
-        </w:rPr>
-      </w:pPr>
-    </w:p>
-    <w:p>
-      <w:pPr>
-        <w:spacing w:after="0"/>
-        <w:rPr>
-          <w:rFonts w:ascii="Times New Roman" w:hAnsi="Times New Roman" w:cs="Times New Roman"/>
-        </w:rPr>
-      </w:pPr>
-    </w:p>
-    <w:p>
-      <w:pPr>
-        <w:rPr>
-          <w:rFonts w:ascii="Times New Roman" w:hAnsi="Times New Roman" w:cs="Times New Roman"/>
-          <w:sz w:val="20"/>
-          <w:szCs w:val="20"/>
-        </w:rPr>
-      </w:pPr>
-      <w:r>
-        <w:rPr>
-          <w:rFonts w:ascii="Times New Roman" w:hAnsi="Times New Roman" w:cs="Times New Roman"/>
-          <w:b/>
-          <w:sz w:val="20"/>
-          <w:szCs w:val="20"/>
-          <w:lang w:val="en-GB"/>
-        </w:rPr>
-        <w:t xml:space="preserve">Table </w:t>
-      </w:r>
-      <w:r>
-        <w:rPr>
-          <w:rFonts w:ascii="Times New Roman" w:hAnsi="Times New Roman" w:cs="Times New Roman"/>
-          <w:b/>
-          <w:sz w:val="20"/>
-          <w:szCs w:val="20"/>
-        </w:rPr>
-        <w:fldChar w:fldCharType="begin"/>
-      </w:r>
-      <w:r>
-        <w:rPr>
-          <w:rFonts w:ascii="Times New Roman" w:hAnsi="Times New Roman" w:cs="Times New Roman"/>
-          <w:b/>
-          <w:sz w:val="20"/>
-          <w:szCs w:val="20"/>
-        </w:rPr>
-        <w:instrText xml:space="preserve"> SEQ "Table" \*Arabic </w:instrText>
-      </w:r>
-      <w:r>
-        <w:rPr>
-          <w:rFonts w:ascii="Times New Roman" w:hAnsi="Times New Roman" w:cs="Times New Roman"/>
-          <w:b/>
-          <w:sz w:val="20"/>
-          <w:szCs w:val="20"/>
-        </w:rPr>
-        <w:fldChar w:fldCharType="separate"/>
-      </w:r>
-      <w:r>
-        <w:rPr>
-          <w:rFonts w:ascii="Times New Roman" w:hAnsi="Times New Roman" w:cs="Times New Roman"/>
-          <w:b/>
-          <w:sz w:val="20"/>
-          <w:szCs w:val="20"/>
-        </w:rPr>
-        <w:t>1</w:t>
-      </w:r>
-      <w:r>
-        <w:rPr>
-          <w:rFonts w:ascii="Times New Roman" w:hAnsi="Times New Roman" w:cs="Times New Roman"/>
-          <w:b/>
-          <w:sz w:val="20"/>
-          <w:szCs w:val="20"/>
-        </w:rPr>
-        <w:fldChar w:fldCharType="end"/>
-      </w:r>
-      <w:r>
-        <w:rPr>
-          <w:rFonts w:ascii="Times New Roman" w:hAnsi="Times New Roman" w:cs="Times New Roman"/>
-          <w:b/>
-          <w:sz w:val="20"/>
-          <w:szCs w:val="20"/>
-          <w:lang w:val="en-GB"/>
-        </w:rPr>
-        <w:t>.</w:t>
-      </w:r>
-      <w:r>
-        <w:rPr>
-          <w:rFonts w:ascii="Times New Roman" w:hAnsi="Times New Roman" w:cs="Times New Roman"/>
-          <w:sz w:val="20"/>
-          <w:szCs w:val="20"/>
-          <w:lang w:val="en-GB"/>
-        </w:rPr>
-        <w:t xml:space="preserve">  Popularity o as shown by web search on Sun 2</w:t>
-      </w:r>
-      <w:r>
-        <w:rPr>
-          <w:rFonts w:ascii="Times New Roman" w:hAnsi="Times New Roman" w:cs="Times New Roman"/>
-          <w:sz w:val="20"/>
-          <w:szCs w:val="20"/>
-          <w:vertAlign w:val="superscript"/>
-          <w:lang w:val="en-GB"/>
-        </w:rPr>
-        <w:t>nd</w:t>
-      </w:r>
-      <w:r>
-        <w:rPr>
-          <w:rFonts w:ascii="Times New Roman" w:hAnsi="Times New Roman" w:cs="Times New Roman"/>
-          <w:sz w:val="20"/>
-          <w:szCs w:val="20"/>
-          <w:lang w:val="en-GB"/>
-        </w:rPr>
-        <w:t xml:space="preserve"> March 2014</w:t>
-      </w:r>
-      <w:r>
-        <w:rPr>
-          <w:rFonts w:ascii="Times New Roman" w:hAnsi="Times New Roman" w:cs="Times New Roman"/>
-          <w:sz w:val="20"/>
-          <w:szCs w:val="20"/>
-          <w:lang w:val="en-US"/>
-        </w:rPr>
-        <w:t>.</w:t>
-      </w:r>
-      <w:r>
-        <w:rPr>
-          <w:rFonts w:ascii="Times New Roman" w:hAnsi="Times New Roman" w:cs="Times New Roman"/>
-          <w:sz w:val="16"/>
-          <w:szCs w:val="16"/>
-          <w:lang w:val="en-US"/>
-        </w:rPr>
-        <w:t xml:space="preserve"> </w:t>
-      </w:r>
-    </w:p>
-    <w:tbl>
-      <w:tblPr>
-        <w:tblW w:w="0" w:type="auto"/>
-        <w:tblInd w:w="877" w:type="dxa"/>
-        <w:tblLayout w:type="fixed"/>
-        <w:tblCellMar>
-          <w:left w:w="70" w:type="dxa"/>
-          <w:right w:w="70" w:type="dxa"/>
-        </w:tblCellMar>
-        <w:tblLook w:val="0000" w:firstRow="0" w:lastRow="0" w:firstColumn="0" w:lastColumn="0" w:noHBand="0" w:noVBand="0"/>
-      </w:tblPr>
-      <w:tblGrid>
-        <w:gridCol w:w="2850"/>
-        <w:gridCol w:w="2054"/>
-        <w:gridCol w:w="2205"/>
-      </w:tblGrid>
-      <w:tr>
-        <w:tc>
-          <w:tcPr>
-            <w:tcW w:w="2850" w:type="dxa"/>
-            <w:tcBorders>
-              <w:top w:val="single" w:sz="8" w:space="0" w:color="000000"/>
-              <w:bottom w:val="single" w:sz="4" w:space="0" w:color="000000"/>
-            </w:tcBorders>
-            <w:shd w:val="clear" w:color="auto" w:fill="auto"/>
-          </w:tcPr>
-          <w:p>
-            <w:pPr>
-              <w:rPr>
-                <w:rFonts w:ascii="Times New Roman" w:hAnsi="Times New Roman" w:cs="Times New Roman"/>
-                <w:sz w:val="20"/>
-                <w:szCs w:val="20"/>
-              </w:rPr>
-            </w:pPr>
-            <w:r>
-              <w:rPr>
-                <w:rFonts w:ascii="Times New Roman" w:hAnsi="Times New Roman" w:cs="Times New Roman"/>
-                <w:sz w:val="20"/>
-                <w:szCs w:val="20"/>
-              </w:rPr>
-              <w:t>Item</w:t>
-            </w:r>
-          </w:p>
-        </w:tc>
-        <w:tc>
-          <w:tcPr>
-            <w:tcW w:w="2054" w:type="dxa"/>
-            <w:tcBorders>
-              <w:top w:val="single" w:sz="8" w:space="0" w:color="000000"/>
-              <w:bottom w:val="single" w:sz="4" w:space="0" w:color="000000"/>
-            </w:tcBorders>
-            <w:shd w:val="clear" w:color="auto" w:fill="auto"/>
-          </w:tcPr>
-          <w:p>
-            <w:pPr>
-              <w:rPr>
-                <w:rFonts w:ascii="Times New Roman" w:hAnsi="Times New Roman" w:cs="Times New Roman"/>
-                <w:sz w:val="20"/>
-                <w:szCs w:val="20"/>
-              </w:rPr>
-            </w:pPr>
-            <w:r>
-              <w:rPr>
-                <w:rFonts w:ascii="Times New Roman" w:hAnsi="Times New Roman" w:cs="Times New Roman"/>
-                <w:sz w:val="20"/>
-                <w:szCs w:val="20"/>
-              </w:rPr>
-              <w:t>Search Engine</w:t>
-            </w:r>
-          </w:p>
-        </w:tc>
-        <w:tc>
-          <w:tcPr>
-            <w:tcW w:w="2205" w:type="dxa"/>
-            <w:tcBorders>
-              <w:top w:val="single" w:sz="8" w:space="0" w:color="000000"/>
-              <w:bottom w:val="single" w:sz="4" w:space="0" w:color="000000"/>
-            </w:tcBorders>
-            <w:shd w:val="clear" w:color="auto" w:fill="auto"/>
-          </w:tcPr>
-          <w:p>
-            <w:pPr>
-              <w:rPr>
-                <w:rFonts w:ascii="Times New Roman" w:hAnsi="Times New Roman" w:cs="Times New Roman"/>
-              </w:rPr>
-            </w:pPr>
-            <w:r>
-              <w:rPr>
-                <w:rFonts w:ascii="Times New Roman" w:hAnsi="Times New Roman" w:cs="Times New Roman"/>
-                <w:sz w:val="20"/>
-                <w:szCs w:val="20"/>
-              </w:rPr>
-              <w:t>Number of Hits</w:t>
-            </w:r>
-          </w:p>
-        </w:tc>
-      </w:tr>
-      <w:tr>
-        <w:tc>
-          <w:tcPr>
-            <w:tcW w:w="2850" w:type="dxa"/>
-            <w:shd w:val="clear" w:color="auto" w:fill="auto"/>
-          </w:tcPr>
-          <w:p>
-            <w:pPr>
-              <w:rPr>
-                <w:rFonts w:ascii="Times New Roman" w:hAnsi="Times New Roman" w:cs="Times New Roman"/>
-                <w:sz w:val="20"/>
-                <w:szCs w:val="20"/>
-              </w:rPr>
-            </w:pPr>
-            <w:r>
-              <w:rPr>
-                <w:rFonts w:ascii="Times New Roman" w:hAnsi="Times New Roman" w:cs="Times New Roman"/>
-                <w:sz w:val="20"/>
-                <w:szCs w:val="20"/>
-              </w:rPr>
-              <w:t>“red”</w:t>
-            </w:r>
-          </w:p>
-        </w:tc>
-        <w:tc>
-          <w:tcPr>
-            <w:tcW w:w="2054" w:type="dxa"/>
-            <w:shd w:val="clear" w:color="auto" w:fill="auto"/>
-          </w:tcPr>
-          <w:p>
-            <w:pPr>
-              <w:rPr>
-                <w:rFonts w:ascii="Times New Roman" w:hAnsi="Times New Roman" w:cs="Times New Roman"/>
-                <w:sz w:val="20"/>
-                <w:szCs w:val="20"/>
-              </w:rPr>
-            </w:pPr>
-            <w:r>
-              <w:rPr>
-                <w:rFonts w:ascii="Times New Roman" w:hAnsi="Times New Roman" w:cs="Times New Roman"/>
-                <w:sz w:val="20"/>
-                <w:szCs w:val="20"/>
-              </w:rPr>
-              <w:t>Google</w:t>
-            </w:r>
-          </w:p>
-        </w:tc>
-        <w:tc>
-          <w:tcPr>
-            <w:tcW w:w="2205" w:type="dxa"/>
-            <w:shd w:val="clear" w:color="auto" w:fill="auto"/>
-          </w:tcPr>
-          <w:p>
-            <w:pPr>
-              <w:snapToGrid w:val="0"/>
-              <w:rPr>
-                <w:rFonts w:ascii="Times New Roman" w:hAnsi="Times New Roman" w:cs="Times New Roman"/>
-              </w:rPr>
-            </w:pPr>
-            <w:r>
-              <w:rPr>
-                <w:rFonts w:ascii="Times New Roman" w:hAnsi="Times New Roman" w:cs="Times New Roman"/>
-                <w:sz w:val="20"/>
-                <w:szCs w:val="20"/>
-              </w:rPr>
-              <w:t>3,600,000</w:t>
-            </w:r>
-          </w:p>
-        </w:tc>
-      </w:tr>
-      <w:tr>
-        <w:tc>
-          <w:tcPr>
-            <w:tcW w:w="2850" w:type="dxa"/>
-            <w:shd w:val="clear" w:color="auto" w:fill="auto"/>
-          </w:tcPr>
-          <w:p>
-            <w:pPr>
-              <w:snapToGrid w:val="0"/>
-              <w:rPr>
-                <w:rFonts w:ascii="Times New Roman" w:hAnsi="Times New Roman" w:cs="Times New Roman"/>
-                <w:sz w:val="20"/>
-                <w:szCs w:val="20"/>
-              </w:rPr>
-            </w:pPr>
-          </w:p>
-        </w:tc>
-        <w:tc>
-          <w:tcPr>
-            <w:tcW w:w="2054" w:type="dxa"/>
-            <w:shd w:val="clear" w:color="auto" w:fill="auto"/>
-          </w:tcPr>
-          <w:p>
-            <w:pPr>
-              <w:rPr>
-                <w:rFonts w:ascii="Times New Roman" w:hAnsi="Times New Roman" w:cs="Times New Roman"/>
-                <w:sz w:val="20"/>
-                <w:szCs w:val="20"/>
-              </w:rPr>
-            </w:pPr>
-            <w:r>
-              <w:rPr>
-                <w:rFonts w:ascii="Times New Roman" w:hAnsi="Times New Roman" w:cs="Times New Roman"/>
-                <w:sz w:val="20"/>
-                <w:szCs w:val="20"/>
-              </w:rPr>
-              <w:t>Bing</w:t>
-            </w:r>
-          </w:p>
-        </w:tc>
-        <w:tc>
-          <w:tcPr>
-            <w:tcW w:w="2205" w:type="dxa"/>
-            <w:shd w:val="clear" w:color="auto" w:fill="auto"/>
-          </w:tcPr>
-          <w:p>
-            <w:pPr>
-              <w:rPr>
-                <w:rFonts w:ascii="Times New Roman" w:hAnsi="Times New Roman" w:cs="Times New Roman"/>
-              </w:rPr>
-            </w:pPr>
-            <w:r>
-              <w:rPr>
-                <w:rFonts w:ascii="Times New Roman" w:hAnsi="Times New Roman" w:cs="Times New Roman"/>
-                <w:sz w:val="20"/>
-                <w:szCs w:val="20"/>
-              </w:rPr>
-              <w:t>2,035,000</w:t>
-            </w:r>
-          </w:p>
-        </w:tc>
-      </w:tr>
-      <w:tr>
-        <w:tc>
-          <w:tcPr>
-            <w:tcW w:w="2850" w:type="dxa"/>
-            <w:shd w:val="clear" w:color="auto" w:fill="auto"/>
-          </w:tcPr>
-          <w:p>
-            <w:pPr>
-              <w:snapToGrid w:val="0"/>
-              <w:rPr>
-                <w:rFonts w:ascii="Times New Roman" w:hAnsi="Times New Roman" w:cs="Times New Roman"/>
-                <w:sz w:val="20"/>
-                <w:szCs w:val="20"/>
-              </w:rPr>
-            </w:pPr>
-            <w:r>
-              <w:rPr>
-                <w:rFonts w:ascii="Times New Roman" w:hAnsi="Times New Roman" w:cs="Times New Roman"/>
-                <w:sz w:val="20"/>
-                <w:szCs w:val="20"/>
-              </w:rPr>
-              <w:t>“blue”</w:t>
-            </w:r>
-          </w:p>
-        </w:tc>
-        <w:tc>
-          <w:tcPr>
-            <w:tcW w:w="2054" w:type="dxa"/>
-            <w:shd w:val="clear" w:color="auto" w:fill="auto"/>
-          </w:tcPr>
-          <w:p>
-            <w:pPr>
-              <w:rPr>
-                <w:rFonts w:ascii="Times New Roman" w:hAnsi="Times New Roman" w:cs="Times New Roman"/>
-                <w:sz w:val="20"/>
-                <w:szCs w:val="20"/>
-              </w:rPr>
-            </w:pPr>
-            <w:r>
-              <w:rPr>
-                <w:rFonts w:ascii="Times New Roman" w:hAnsi="Times New Roman" w:cs="Times New Roman"/>
-                <w:sz w:val="20"/>
-                <w:szCs w:val="20"/>
-              </w:rPr>
-              <w:t>Google</w:t>
-            </w:r>
-          </w:p>
-        </w:tc>
-        <w:tc>
-          <w:tcPr>
-            <w:tcW w:w="2205" w:type="dxa"/>
-            <w:shd w:val="clear" w:color="auto" w:fill="auto"/>
-          </w:tcPr>
-          <w:p>
-            <w:pPr>
-              <w:rPr>
-                <w:rFonts w:ascii="Times New Roman" w:hAnsi="Times New Roman" w:cs="Times New Roman"/>
-              </w:rPr>
-            </w:pPr>
-            <w:r>
-              <w:rPr>
-                <w:rFonts w:ascii="Times New Roman" w:hAnsi="Times New Roman" w:cs="Times New Roman"/>
-                <w:sz w:val="20"/>
-                <w:szCs w:val="20"/>
-              </w:rPr>
-              <w:t>1,196,000</w:t>
-            </w:r>
-          </w:p>
-        </w:tc>
-      </w:tr>
-      <w:tr>
-        <w:tc>
-          <w:tcPr>
-            <w:tcW w:w="2850" w:type="dxa"/>
-            <w:shd w:val="clear" w:color="auto" w:fill="auto"/>
-          </w:tcPr>
-          <w:p>
-            <w:pPr>
-              <w:snapToGrid w:val="0"/>
-              <w:rPr>
-                <w:rFonts w:ascii="Times New Roman" w:hAnsi="Times New Roman" w:cs="Times New Roman"/>
-                <w:sz w:val="20"/>
-                <w:szCs w:val="20"/>
-              </w:rPr>
-            </w:pPr>
-          </w:p>
-        </w:tc>
-        <w:tc>
-          <w:tcPr>
-            <w:tcW w:w="2054" w:type="dxa"/>
-            <w:shd w:val="clear" w:color="auto" w:fill="auto"/>
-          </w:tcPr>
-          <w:p>
-            <w:pPr>
-              <w:rPr>
-                <w:rFonts w:ascii="Times New Roman" w:hAnsi="Times New Roman" w:cs="Times New Roman"/>
-                <w:sz w:val="20"/>
-                <w:szCs w:val="20"/>
-              </w:rPr>
-            </w:pPr>
-            <w:r>
-              <w:rPr>
-                <w:rFonts w:ascii="Times New Roman" w:hAnsi="Times New Roman" w:cs="Times New Roman"/>
-                <w:sz w:val="20"/>
-                <w:szCs w:val="20"/>
-              </w:rPr>
-              <w:t>Bing</w:t>
-            </w:r>
-          </w:p>
-        </w:tc>
-        <w:tc>
-          <w:tcPr>
-            <w:tcW w:w="2205" w:type="dxa"/>
-            <w:shd w:val="clear" w:color="auto" w:fill="auto"/>
-          </w:tcPr>
-          <w:p>
-            <w:pPr>
-              <w:rPr>
-                <w:rFonts w:ascii="Times New Roman" w:hAnsi="Times New Roman" w:cs="Times New Roman"/>
-              </w:rPr>
-            </w:pPr>
-            <w:r>
-              <w:rPr>
-                <w:rFonts w:ascii="Times New Roman" w:hAnsi="Times New Roman" w:cs="Times New Roman"/>
-                <w:sz w:val="20"/>
-                <w:szCs w:val="20"/>
-              </w:rPr>
-              <w:t>1,213,000</w:t>
-            </w:r>
-          </w:p>
-        </w:tc>
-      </w:tr>
-      <w:tr>
-        <w:tc>
-          <w:tcPr>
-            <w:tcW w:w="2850" w:type="dxa"/>
-            <w:shd w:val="clear" w:color="auto" w:fill="auto"/>
-          </w:tcPr>
-          <w:p>
-            <w:pPr>
-              <w:snapToGrid w:val="0"/>
-              <w:rPr>
-                <w:rFonts w:ascii="Times New Roman" w:hAnsi="Times New Roman" w:cs="Times New Roman"/>
-                <w:sz w:val="20"/>
-                <w:szCs w:val="20"/>
-              </w:rPr>
-            </w:pPr>
-            <w:r>
-              <w:rPr>
-                <w:rFonts w:ascii="Times New Roman" w:hAnsi="Times New Roman" w:cs="Times New Roman"/>
-                <w:sz w:val="20"/>
-                <w:szCs w:val="20"/>
-              </w:rPr>
-              <w:t>“green”</w:t>
-            </w:r>
-          </w:p>
-        </w:tc>
-        <w:tc>
-          <w:tcPr>
-            <w:tcW w:w="2054" w:type="dxa"/>
-            <w:shd w:val="clear" w:color="auto" w:fill="auto"/>
-          </w:tcPr>
-          <w:p>
-            <w:pPr>
-              <w:rPr>
-                <w:rFonts w:ascii="Times New Roman" w:hAnsi="Times New Roman" w:cs="Times New Roman"/>
-                <w:sz w:val="20"/>
-                <w:szCs w:val="20"/>
-              </w:rPr>
-            </w:pPr>
-            <w:r>
-              <w:rPr>
-                <w:rFonts w:ascii="Times New Roman" w:hAnsi="Times New Roman" w:cs="Times New Roman"/>
-                <w:sz w:val="20"/>
-                <w:szCs w:val="20"/>
-              </w:rPr>
-              <w:t>Google</w:t>
-            </w:r>
-          </w:p>
-        </w:tc>
-        <w:tc>
-          <w:tcPr>
-            <w:tcW w:w="2205" w:type="dxa"/>
-            <w:shd w:val="clear" w:color="auto" w:fill="auto"/>
-          </w:tcPr>
-          <w:p>
-            <w:pPr>
-              <w:rPr>
-                <w:rFonts w:ascii="Times New Roman" w:hAnsi="Times New Roman" w:cs="Times New Roman"/>
-              </w:rPr>
-            </w:pPr>
-            <w:r>
-              <w:rPr>
-                <w:rFonts w:ascii="Times New Roman" w:hAnsi="Times New Roman" w:cs="Times New Roman"/>
-                <w:sz w:val="20"/>
-                <w:szCs w:val="20"/>
-              </w:rPr>
-              <w:t>1,437,000</w:t>
-            </w:r>
-          </w:p>
-        </w:tc>
-      </w:tr>
-      <w:tr>
-        <w:tc>
-          <w:tcPr>
-            <w:tcW w:w="2850" w:type="dxa"/>
-            <w:shd w:val="clear" w:color="auto" w:fill="auto"/>
-          </w:tcPr>
-          <w:p>
-            <w:pPr>
-              <w:snapToGrid w:val="0"/>
-              <w:rPr>
-                <w:rFonts w:ascii="Times New Roman" w:hAnsi="Times New Roman" w:cs="Times New Roman"/>
-                <w:sz w:val="20"/>
-                <w:szCs w:val="20"/>
-              </w:rPr>
-            </w:pPr>
-          </w:p>
-        </w:tc>
-        <w:tc>
-          <w:tcPr>
-            <w:tcW w:w="2054" w:type="dxa"/>
-            <w:shd w:val="clear" w:color="auto" w:fill="auto"/>
-          </w:tcPr>
-          <w:p>
-            <w:pPr>
-              <w:rPr>
-                <w:rFonts w:ascii="Times New Roman" w:hAnsi="Times New Roman" w:cs="Times New Roman"/>
-                <w:sz w:val="20"/>
-                <w:szCs w:val="20"/>
-              </w:rPr>
-            </w:pPr>
-            <w:r>
-              <w:rPr>
-                <w:rFonts w:ascii="Times New Roman" w:hAnsi="Times New Roman" w:cs="Times New Roman"/>
-                <w:sz w:val="20"/>
-                <w:szCs w:val="20"/>
-              </w:rPr>
-              <w:t>Bing</w:t>
-            </w:r>
-          </w:p>
-        </w:tc>
-        <w:tc>
-          <w:tcPr>
-            <w:tcW w:w="2205" w:type="dxa"/>
-            <w:shd w:val="clear" w:color="auto" w:fill="auto"/>
-          </w:tcPr>
-          <w:p>
-            <w:pPr>
-              <w:rPr>
-                <w:rFonts w:ascii="Times New Roman" w:hAnsi="Times New Roman" w:cs="Times New Roman"/>
-              </w:rPr>
-            </w:pPr>
-            <w:r>
-              <w:rPr>
-                <w:rFonts w:ascii="Times New Roman" w:hAnsi="Times New Roman" w:cs="Times New Roman"/>
-                <w:sz w:val="20"/>
-                <w:szCs w:val="20"/>
-              </w:rPr>
-              <w:t>127,200</w:t>
-            </w:r>
-          </w:p>
-        </w:tc>
-      </w:tr>
-      <w:tr>
-        <w:tc>
-          <w:tcPr>
-            <w:tcW w:w="2850" w:type="dxa"/>
-            <w:shd w:val="clear" w:color="auto" w:fill="auto"/>
-          </w:tcPr>
-          <w:p>
-            <w:pPr>
-              <w:snapToGrid w:val="0"/>
-              <w:rPr>
-                <w:rFonts w:ascii="Times New Roman" w:hAnsi="Times New Roman" w:cs="Times New Roman"/>
-                <w:sz w:val="20"/>
-                <w:szCs w:val="20"/>
-              </w:rPr>
-            </w:pPr>
-            <w:r>
-              <w:rPr>
-                <w:rFonts w:ascii="Times New Roman" w:hAnsi="Times New Roman" w:cs="Times New Roman"/>
-                <w:sz w:val="20"/>
-                <w:szCs w:val="20"/>
-              </w:rPr>
-              <w:t>“black”</w:t>
-            </w:r>
-          </w:p>
-        </w:tc>
-        <w:tc>
-          <w:tcPr>
-            <w:tcW w:w="2054" w:type="dxa"/>
-            <w:shd w:val="clear" w:color="auto" w:fill="auto"/>
-          </w:tcPr>
-          <w:p>
-            <w:pPr>
-              <w:rPr>
-                <w:rFonts w:ascii="Times New Roman" w:hAnsi="Times New Roman" w:cs="Times New Roman"/>
-                <w:sz w:val="20"/>
-                <w:szCs w:val="20"/>
-              </w:rPr>
-            </w:pPr>
-            <w:r>
-              <w:rPr>
-                <w:rFonts w:ascii="Times New Roman" w:hAnsi="Times New Roman" w:cs="Times New Roman"/>
-                <w:sz w:val="20"/>
-                <w:szCs w:val="20"/>
-              </w:rPr>
-              <w:t>Google</w:t>
-            </w:r>
-          </w:p>
-        </w:tc>
-        <w:tc>
-          <w:tcPr>
-            <w:tcW w:w="2205" w:type="dxa"/>
-            <w:shd w:val="clear" w:color="auto" w:fill="auto"/>
-          </w:tcPr>
-          <w:p>
-            <w:pPr>
-              <w:rPr>
-                <w:rFonts w:ascii="Times New Roman" w:hAnsi="Times New Roman" w:cs="Times New Roman"/>
-              </w:rPr>
-            </w:pPr>
-            <w:r>
-              <w:rPr>
-                <w:rFonts w:ascii="Times New Roman" w:hAnsi="Times New Roman" w:cs="Times New Roman"/>
-                <w:sz w:val="20"/>
-                <w:szCs w:val="20"/>
-              </w:rPr>
-              <w:t>3,760,000</w:t>
-            </w:r>
-          </w:p>
-        </w:tc>
-      </w:tr>
-      <w:tr>
-        <w:tc>
-          <w:tcPr>
-            <w:tcW w:w="2850" w:type="dxa"/>
-            <w:tcBorders>
-              <w:bottom w:val="single" w:sz="8" w:space="0" w:color="000000"/>
-            </w:tcBorders>
-            <w:shd w:val="clear" w:color="auto" w:fill="auto"/>
-          </w:tcPr>
-          <w:p>
-            <w:pPr>
-              <w:snapToGrid w:val="0"/>
-              <w:rPr>
-                <w:rFonts w:ascii="Times New Roman" w:hAnsi="Times New Roman" w:cs="Times New Roman"/>
-                <w:sz w:val="20"/>
-                <w:szCs w:val="20"/>
-              </w:rPr>
-            </w:pPr>
-          </w:p>
-        </w:tc>
-        <w:tc>
-          <w:tcPr>
-            <w:tcW w:w="2054" w:type="dxa"/>
-            <w:tcBorders>
-              <w:bottom w:val="single" w:sz="8" w:space="0" w:color="000000"/>
-            </w:tcBorders>
-            <w:shd w:val="clear" w:color="auto" w:fill="auto"/>
-          </w:tcPr>
-          <w:p>
-            <w:pPr>
-              <w:rPr>
-                <w:rFonts w:ascii="Times New Roman" w:hAnsi="Times New Roman" w:cs="Times New Roman"/>
-                <w:sz w:val="20"/>
-                <w:szCs w:val="20"/>
-              </w:rPr>
-            </w:pPr>
-            <w:r>
-              <w:rPr>
-                <w:rFonts w:ascii="Times New Roman" w:hAnsi="Times New Roman" w:cs="Times New Roman"/>
-                <w:sz w:val="20"/>
-                <w:szCs w:val="20"/>
-              </w:rPr>
-              <w:t>Bing</w:t>
-            </w:r>
-          </w:p>
-        </w:tc>
-        <w:tc>
-          <w:tcPr>
-            <w:tcW w:w="2205" w:type="dxa"/>
-            <w:tcBorders>
-              <w:bottom w:val="single" w:sz="8" w:space="0" w:color="000000"/>
-            </w:tcBorders>
-            <w:shd w:val="clear" w:color="auto" w:fill="auto"/>
-          </w:tcPr>
-          <w:p>
-            <w:pPr>
-              <w:rPr>
-                <w:rFonts w:ascii="Times New Roman" w:hAnsi="Times New Roman" w:cs="Times New Roman"/>
-              </w:rPr>
-            </w:pPr>
-            <w:r>
-              <w:rPr>
-                <w:rFonts w:ascii="Times New Roman" w:hAnsi="Times New Roman" w:cs="Times New Roman"/>
-                <w:sz w:val="20"/>
-                <w:szCs w:val="20"/>
-              </w:rPr>
-              <w:t>392,000</w:t>
-            </w:r>
-          </w:p>
-        </w:tc>
-      </w:tr>
-    </w:tbl>
-    <w:p>
-      <w:pPr>
-        <w:rPr>
-          <w:rFonts w:ascii="Times New Roman" w:hAnsi="Times New Roman" w:cs="Times New Roman"/>
-        </w:rPr>
-      </w:pPr>
-    </w:p>
-    <w:p>
-      <w:pPr>
-        <w:rPr>
-          <w:rFonts w:ascii="Times New Roman" w:hAnsi="Times New Roman" w:cs="Times New Roman"/>
-        </w:rPr>
-      </w:pPr>
-      <w:r>
-        <w:rPr>
-          <w:rFonts w:ascii="Times New Roman" w:hAnsi="Times New Roman" w:cs="Times New Roman"/>
-        </w:rPr>
-        <w:t>Text text text text text text text text text text text text text text text  text text text text text text text text text text text text text text text text text text text text text text text text text text text text text text text text text text text text text text text text text text text text text text text text text text text text text text text text text text text text text text text text text text text text text text text text text text text text text text text text text text text text text text text text.</w:t>
-      </w:r>
-    </w:p>
-    <w:p>
-      <w:pPr>
-        <w:rPr>
-          <w:rFonts w:ascii="Times New Roman" w:hAnsi="Times New Roman" w:cs="Times New Roman"/>
-        </w:rPr>
-      </w:pPr>
     </w:p>
     <w:p>
       <w:pPr>
@@ -2340,7 +1849,7 @@
           <w:rFonts w:ascii="Calibri" w:hAnsi="Calibri" w:cs="Times New Roman"/>
         </w:rPr>
       </w:pPr>
-      <w:bookmarkStart w:id="2" w:name="_Toc386727979"/>
+      <w:bookmarkStart w:id="2" w:name="_Toc386731065"/>
       <w:r>
         <w:rPr>
           <w:rFonts w:ascii="Calibri" w:hAnsi="Calibri" w:cs="Times New Roman"/>
@@ -2846,12 +2355,14 @@
           <w:rFonts w:ascii="Calibri" w:hAnsi="Calibri"/>
         </w:rPr>
       </w:pPr>
+      <w:bookmarkStart w:id="3" w:name="_Toc386731066"/>
       <w:r>
         <w:rPr>
           <w:rFonts w:ascii="Calibri" w:hAnsi="Calibri"/>
         </w:rPr>
         <w:t>User Interaction Design Strategies</w:t>
       </w:r>
+      <w:bookmarkEnd w:id="3"/>
     </w:p>
     <w:p>
       <w:pPr>
@@ -2874,12 +2385,14 @@
           <w:rFonts w:ascii="Calibri" w:hAnsi="Calibri"/>
         </w:rPr>
       </w:pPr>
+      <w:bookmarkStart w:id="4" w:name="_Toc386731067"/>
       <w:r>
         <w:rPr>
           <w:rFonts w:ascii="Calibri" w:hAnsi="Calibri"/>
         </w:rPr>
         <w:t>User Testing</w:t>
       </w:r>
+      <w:bookmarkEnd w:id="4"/>
     </w:p>
     <w:p>
       <w:pPr>
@@ -2976,37 +2489,7 @@
         <w:rPr>
           <w:rFonts w:ascii="Calibri" w:hAnsi="Calibri"/>
         </w:rPr>
-        <w:t xml:space="preserve">Navigate to the </w:t>
-      </w:r>
-      <w:r>
-        <w:rPr>
-          <w:rFonts w:ascii="Calibri" w:hAnsi="Calibri"/>
-        </w:rPr>
-        <w:t>Twitter</w:t>
-      </w:r>
-      <w:r>
-        <w:rPr>
-          <w:rFonts w:ascii="Calibri" w:hAnsi="Calibri"/>
-        </w:rPr>
-        <w:t xml:space="preserve"> section of the website</w:t>
-      </w:r>
-      <w:r>
-        <w:rPr>
-          <w:rFonts w:ascii="Calibri" w:hAnsi="Calibri"/>
-        </w:rPr>
-        <w:t xml:space="preserve">. </w:t>
-      </w:r>
-      <w:r>
-        <w:rPr>
-          <w:rFonts w:ascii="Calibri" w:hAnsi="Calibri"/>
-        </w:rPr>
-        <w:t xml:space="preserve">View the </w:t>
-      </w:r>
-      <w:r>
-        <w:rPr>
-          <w:rFonts w:ascii="Calibri" w:hAnsi="Calibri"/>
-        </w:rPr>
-        <w:t xml:space="preserve">Tweets that are displayed and navigate with through the list of coffee related tweets. </w:t>
+        <w:t xml:space="preserve">Navigate to the Twitter section of the website. View the Tweets that are displayed and navigate with through the list of coffee related tweets. </w:t>
       </w:r>
     </w:p>
     <w:p>
@@ -3091,19 +2574,7 @@
         <w:rPr>
           <w:rFonts w:ascii="Calibri" w:hAnsi="Calibri"/>
         </w:rPr>
-        <w:t>Each user was also</w:t>
-      </w:r>
-      <w:r>
-        <w:rPr>
-          <w:rFonts w:ascii="Calibri" w:hAnsi="Calibri"/>
-        </w:rPr>
-        <w:t xml:space="preserve"> asked each participant in the study to complete as systems usability test.</w:t>
-      </w:r>
-      <w:r>
-        <w:rPr>
-          <w:rFonts w:ascii="Calibri" w:hAnsi="Calibri"/>
-        </w:rPr>
-        <w:t xml:space="preserve"> The test is documented below.</w:t>
+        <w:t>Each user was also asked each participant in the study to complete as systems usability test. The test is documented below.</w:t>
       </w:r>
     </w:p>
     <w:p>
@@ -3113,8 +2584,6 @@
       <w:r>
         <w:br w:type="page"/>
       </w:r>
-      <w:bookmarkStart w:id="3" w:name="_GoBack"/>
-      <w:bookmarkEnd w:id="3"/>
     </w:p>
     <w:tbl>
       <w:tblPr>
@@ -4569,26 +4038,6 @@
     </w:tbl>
     <w:p>
       <w:pPr>
-        <w:spacing w:after="200" w:line="276" w:lineRule="auto"/>
-      </w:pPr>
-    </w:p>
-    <w:p>
-      <w:pPr>
-        <w:spacing w:after="200" w:line="276" w:lineRule="auto"/>
-      </w:pPr>
-    </w:p>
-    <w:p>
-      <w:pPr>
-        <w:spacing w:after="200" w:line="276" w:lineRule="auto"/>
-      </w:pPr>
-    </w:p>
-    <w:p>
-      <w:pPr>
-        <w:spacing w:after="200" w:line="276" w:lineRule="auto"/>
-      </w:pPr>
-    </w:p>
-    <w:p>
-      <w:pPr>
         <w:rPr>
           <w:rFonts w:ascii="Calibri" w:hAnsi="Calibri" w:cs="Times New Roman"/>
         </w:rPr>
@@ -4601,14 +4050,14 @@
           <w:rFonts w:ascii="Calibri" w:hAnsi="Calibri"/>
         </w:rPr>
       </w:pPr>
-      <w:bookmarkStart w:id="4" w:name="_Toc386727980"/>
+      <w:bookmarkStart w:id="5" w:name="_Toc386731068"/>
       <w:r>
         <w:rPr>
           <w:rFonts w:ascii="Calibri" w:hAnsi="Calibri"/>
         </w:rPr>
         <w:t>Architecture</w:t>
       </w:r>
-      <w:bookmarkEnd w:id="4"/>
+      <w:bookmarkEnd w:id="5"/>
     </w:p>
     <w:p>
       <w:pPr>
@@ -4617,14 +4066,14 @@
           <w:rFonts w:ascii="Calibri" w:hAnsi="Calibri"/>
         </w:rPr>
       </w:pPr>
-      <w:bookmarkStart w:id="5" w:name="_Toc386727981"/>
+      <w:bookmarkStart w:id="6" w:name="_Toc386731069"/>
       <w:r>
         <w:rPr>
           <w:rFonts w:ascii="Calibri" w:hAnsi="Calibri"/>
         </w:rPr>
         <w:t>Application Architecture:</w:t>
       </w:r>
-      <w:bookmarkEnd w:id="5"/>
+      <w:bookmarkEnd w:id="6"/>
     </w:p>
     <w:p>
       <w:pPr>
@@ -4642,12 +4091,20 @@
         <w:rPr>
           <w:rFonts w:ascii="Calibri" w:hAnsi="Calibri"/>
         </w:rPr>
-        <w:t>the  solution  archite</w:t>
-      </w:r>
+        <w:t xml:space="preserve">the </w:t>
+      </w:r>
+      <w:bookmarkStart w:id="7" w:name="_GoBack"/>
+      <w:bookmarkEnd w:id="7"/>
       <w:r>
         <w:rPr>
           <w:rFonts w:ascii="Calibri" w:hAnsi="Calibri"/>
         </w:rPr>
+        <w:t>solution  archite</w:t>
+      </w:r>
+      <w:r>
+        <w:rPr>
+          <w:rFonts w:ascii="Calibri" w:hAnsi="Calibri"/>
+        </w:rPr>
         <w:t xml:space="preserve">cture  for  your  application. You </w:t>
       </w:r>
       <w:r>
@@ -4688,14 +4145,14 @@
           <w:rFonts w:ascii="Calibri" w:hAnsi="Calibri"/>
         </w:rPr>
       </w:pPr>
-      <w:bookmarkStart w:id="6" w:name="_Toc386727982"/>
+      <w:bookmarkStart w:id="8" w:name="_Toc386731070"/>
       <w:r>
         <w:rPr>
           <w:rFonts w:ascii="Calibri" w:hAnsi="Calibri"/>
         </w:rPr>
         <w:t>Security:</w:t>
       </w:r>
-      <w:bookmarkEnd w:id="6"/>
+      <w:bookmarkEnd w:id="8"/>
     </w:p>
     <w:p>
       <w:pPr>
@@ -4735,15 +4192,73 @@
           <w:rFonts w:ascii="Calibri" w:hAnsi="Calibri"/>
         </w:rPr>
       </w:pPr>
-      <w:bookmarkStart w:id="7" w:name="_Toc386727983"/>
+      <w:bookmarkStart w:id="9" w:name="_Toc386731071"/>
       <w:r>
         <w:rPr>
           <w:rFonts w:ascii="Calibri" w:hAnsi="Calibri"/>
         </w:rPr>
+        <w:t>Toolkits and Frameworks:</w:t>
+      </w:r>
+      <w:bookmarkEnd w:id="9"/>
+    </w:p>
+    <w:p>
+      <w:pPr>
+        <w:rPr>
+          <w:rFonts w:ascii="Calibri" w:hAnsi="Calibri"/>
+        </w:rPr>
+      </w:pPr>
+      <w:r>
+        <w:rPr>
+          <w:rFonts w:ascii="Calibri" w:hAnsi="Calibri"/>
+        </w:rPr>
+        <w:t>Discuss  the  toolkits  and  frameworks  used  and  the  justification  for  using them.</w:t>
+      </w:r>
+    </w:p>
+    <w:p>
+      <w:pPr>
+        <w:pStyle w:val="Heading2"/>
+        <w:rPr>
+          <w:rFonts w:ascii="Calibri" w:hAnsi="Calibri"/>
+        </w:rPr>
+      </w:pPr>
+      <w:bookmarkStart w:id="10" w:name="_Toc386731072"/>
+      <w:r>
+        <w:rPr>
+          <w:rFonts w:ascii="Calibri" w:hAnsi="Calibri"/>
+        </w:rPr>
+        <w:t>Data Transfer Strategies:</w:t>
+      </w:r>
+      <w:bookmarkEnd w:id="10"/>
+    </w:p>
+    <w:p>
+      <w:pPr>
+        <w:rPr>
+          <w:rFonts w:ascii="Calibri" w:hAnsi="Calibri"/>
+        </w:rPr>
+      </w:pPr>
+      <w:r>
+        <w:rPr>
+          <w:rFonts w:ascii="Calibri" w:hAnsi="Calibri"/>
+        </w:rPr>
+        <w:t>This  section  looks  at  the  access  and  transporting  of  data  to  be consumed/created by the RIA.</w:t>
+      </w:r>
+    </w:p>
+    <w:p>
+      <w:pPr>
+        <w:pStyle w:val="Heading2"/>
+        <w:rPr>
+          <w:rFonts w:ascii="Calibri" w:hAnsi="Calibri"/>
+        </w:rPr>
+      </w:pPr>
+      <w:bookmarkStart w:id="11" w:name="_Toc386731073"/>
+      <w:r>
+        <w:rPr>
+          <w:rFonts w:ascii="Calibri" w:hAnsi="Calibri"/>
+        </w:rPr>
         <w:lastRenderedPageBreak/>
-        <w:t>Toolkits and Frameworks:</w:t>
-      </w:r>
-      <w:bookmarkEnd w:id="7"/>
+        <w:t>Evaluation and Testing:</w:t>
+      </w:r>
+      <w:bookmarkEnd w:id="11"/>
     </w:p>
     <w:p>
       <w:pPr>
@@ -4755,115 +4270,57 @@
         <w:rPr>
           <w:rFonts w:ascii="Calibri" w:hAnsi="Calibri"/>
         </w:rPr>
-        <w:t>Discuss  the  toolkits  and  frameworks  used  and  the  justification  for  using them.</w:t>
-      </w:r>
-    </w:p>
-    <w:p>
-      <w:pPr>
-        <w:pStyle w:val="Heading2"/>
+        <w:t>You  must  include  a  short  description  of  how  your  application  was  evaluated for its audience.</w:t>
+      </w:r>
+    </w:p>
+    <w:p>
+      <w:pPr>
+        <w:rPr>
+          <w:rFonts w:ascii="Calibri" w:hAnsi="Calibri" w:cs="Times New Roman"/>
+        </w:rPr>
+      </w:pPr>
+      <w:r>
         <w:rPr>
           <w:rFonts w:ascii="Calibri" w:hAnsi="Calibri"/>
         </w:rPr>
-      </w:pPr>
-      <w:bookmarkStart w:id="8" w:name="_Toc386727984"/>
-      <w:r>
+        <w:t>Critically analyse the testing methodology employed, as well as any debugging</w:t>
+      </w:r>
+    </w:p>
+    <w:p>
+      <w:pPr>
+        <w:rPr>
+          <w:rFonts w:ascii="Calibri" w:hAnsi="Calibri" w:cs="Times New Roman"/>
+        </w:rPr>
+      </w:pPr>
+    </w:p>
+    <w:p>
+      <w:pPr>
+        <w:rPr>
+          <w:rFonts w:ascii="Calibri" w:hAnsi="Calibri" w:cs="Times New Roman"/>
+        </w:rPr>
+      </w:pPr>
+    </w:p>
+    <w:p>
+      <w:pPr>
+        <w:rPr>
+          <w:rFonts w:ascii="Calibri" w:hAnsi="Calibri" w:cs="Times New Roman"/>
+        </w:rPr>
+      </w:pPr>
+      <w:r>
+        <w:rPr>
+          <w:rFonts w:ascii="Calibri" w:hAnsi="Calibri" w:cs="Times New Roman"/>
+        </w:rPr>
+        <w:br w:type="page"/>
+      </w:r>
+    </w:p>
+    <w:p>
+      <w:pPr>
+        <w:pStyle w:val="Heading1"/>
         <w:rPr>
           <w:rFonts w:ascii="Calibri" w:hAnsi="Calibri"/>
         </w:rPr>
-        <w:t>Data Transfer Strategies:</w:t>
-      </w:r>
-      <w:bookmarkEnd w:id="8"/>
-    </w:p>
-    <w:p>
-      <w:pPr>
-        <w:rPr>
-          <w:rFonts w:ascii="Calibri" w:hAnsi="Calibri"/>
-        </w:rPr>
-      </w:pPr>
-      <w:r>
-        <w:rPr>
-          <w:rFonts w:ascii="Calibri" w:hAnsi="Calibri"/>
-        </w:rPr>
-        <w:t>This  section  looks  at  the  access  and  transporting  of  data  to  be consumed/created by the RIA.</w:t>
-      </w:r>
-    </w:p>
-    <w:p>
-      <w:pPr>
-        <w:pStyle w:val="Heading2"/>
-        <w:rPr>
-          <w:rFonts w:ascii="Calibri" w:hAnsi="Calibri"/>
-        </w:rPr>
-      </w:pPr>
-      <w:bookmarkStart w:id="9" w:name="_Toc386727985"/>
-      <w:r>
-        <w:rPr>
-          <w:rFonts w:ascii="Calibri" w:hAnsi="Calibri"/>
-        </w:rPr>
-        <w:t>Evaluation and Testing:</w:t>
-      </w:r>
-      <w:bookmarkEnd w:id="9"/>
-    </w:p>
-    <w:p>
-      <w:pPr>
-        <w:rPr>
-          <w:rFonts w:ascii="Calibri" w:hAnsi="Calibri"/>
-        </w:rPr>
-      </w:pPr>
-      <w:r>
-        <w:rPr>
-          <w:rFonts w:ascii="Calibri" w:hAnsi="Calibri"/>
-        </w:rPr>
-        <w:t>You  must  include  a  short  description  of  how  your  application  was  evaluated for its audience.</w:t>
-      </w:r>
-    </w:p>
-    <w:p>
-      <w:pPr>
-        <w:rPr>
-          <w:rFonts w:ascii="Calibri" w:hAnsi="Calibri" w:cs="Times New Roman"/>
-        </w:rPr>
-      </w:pPr>
-      <w:r>
-        <w:rPr>
-          <w:rFonts w:ascii="Calibri" w:hAnsi="Calibri"/>
-        </w:rPr>
-        <w:t>Critically analyse the testing methodology employed, as well as any debugging</w:t>
-      </w:r>
-    </w:p>
-    <w:p>
-      <w:pPr>
-        <w:rPr>
-          <w:rFonts w:ascii="Calibri" w:hAnsi="Calibri" w:cs="Times New Roman"/>
-        </w:rPr>
-      </w:pPr>
-    </w:p>
-    <w:p>
-      <w:pPr>
-        <w:rPr>
-          <w:rFonts w:ascii="Calibri" w:hAnsi="Calibri" w:cs="Times New Roman"/>
-        </w:rPr>
-      </w:pPr>
-    </w:p>
-    <w:p>
-      <w:pPr>
-        <w:rPr>
-          <w:rFonts w:ascii="Calibri" w:hAnsi="Calibri" w:cs="Times New Roman"/>
-        </w:rPr>
-      </w:pPr>
-      <w:r>
-        <w:rPr>
-          <w:rFonts w:ascii="Calibri" w:hAnsi="Calibri" w:cs="Times New Roman"/>
-        </w:rPr>
-        <w:br w:type="page"/>
-      </w:r>
-    </w:p>
-    <w:p>
-      <w:pPr>
-        <w:pStyle w:val="Heading1"/>
-        <w:rPr>
-          <w:rFonts w:ascii="Calibri" w:hAnsi="Calibri"/>
-        </w:rPr>
-      </w:pPr>
-      <w:bookmarkStart w:id="10" w:name="_Toc386727986"/>
+      </w:pPr>
+      <w:bookmarkStart w:id="12" w:name="_Toc386731074"/>
       <w:r>
         <w:rPr>
           <w:rFonts w:ascii="Calibri" w:hAnsi="Calibri"/>
@@ -4871,7 +4328,7 @@
         <w:lastRenderedPageBreak/>
         <w:t>Summary</w:t>
       </w:r>
-      <w:bookmarkEnd w:id="10"/>
+      <w:bookmarkEnd w:id="12"/>
     </w:p>
     <w:p>
       <w:pPr>
@@ -4915,12 +4372,12 @@
         </w:numPr>
         <w:ind w:left="432"/>
       </w:pPr>
-      <w:bookmarkStart w:id="11" w:name="_Toc386727987"/>
+      <w:bookmarkStart w:id="13" w:name="_Toc386731075"/>
       <w:r>
         <w:lastRenderedPageBreak/>
         <w:t>References</w:t>
       </w:r>
-      <w:bookmarkEnd w:id="11"/>
+      <w:bookmarkEnd w:id="13"/>
     </w:p>
     <w:p>
       <w:pPr>
@@ -5759,7 +5216,7 @@
                 <w:bCs/>
                 <w:noProof/>
               </w:rPr>
-              <w:t>7</w:t>
+              <w:t>11</w:t>
             </w:r>
             <w:r>
               <w:rPr>
@@ -7644,7 +7101,7 @@
 </file>
 
 <file path=customXml/itemProps1.xml><?xml version="1.0" encoding="utf-8"?>
-<ds:datastoreItem xmlns:ds="http://schemas.openxmlformats.org/officeDocument/2006/customXml" ds:itemID="{05C5555B-8C5A-4A78-A2FE-F78592C9A009}">
+<ds:datastoreItem xmlns:ds="http://schemas.openxmlformats.org/officeDocument/2006/customXml" ds:itemID="{4560019B-8D19-4E15-A10F-8A3EAEF33125}">
   <ds:schemaRefs>
     <ds:schemaRef ds:uri="http://schemas.openxmlformats.org/officeDocument/2006/bibliography"/>
   </ds:schemaRefs>

</xml_diff>